<commit_message>
#0004 Big plans add button, transfer to new big plan demo
</commit_message>
<xml_diff>
--- a/plans.docx
+++ b/plans.docx
@@ -330,8 +330,6 @@
         </w:rPr>
         <w:t>#0002 =====</w:t>
       </w:r>
-      <w:bookmarkStart w:id="0" w:name="_GoBack"/>
-      <w:bookmarkEnd w:id="0"/>
     </w:p>
     <w:tbl>
       <w:tblPr>
@@ -718,6 +716,12 @@
             <w:insideV w:val="single" w:color="auto" w:sz="4" w:space="0"/>
           </w:tblBorders>
           <w:tblLayout w:type="fixed"/>
+          <w:tblCellMar>
+            <w:top w:w="0" w:type="dxa"/>
+            <w:left w:w="108" w:type="dxa"/>
+            <w:bottom w:w="0" w:type="dxa"/>
+            <w:right w:w="108" w:type="dxa"/>
+          </w:tblCellMar>
         </w:tblPrEx>
         <w:tc>
           <w:tcPr>
@@ -923,6 +927,323 @@
                 <w:lang w:val="en-US" w:eastAsia="zh-CN"/>
               </w:rPr>
               <w:t>User is able to add/remove category</w:t>
+            </w:r>
+          </w:p>
+        </w:tc>
+      </w:tr>
+      <w:tr>
+        <w:tblPrEx>
+          <w:tblBorders>
+            <w:top w:val="single" w:color="auto" w:sz="4" w:space="0"/>
+            <w:left w:val="single" w:color="auto" w:sz="4" w:space="0"/>
+            <w:bottom w:val="single" w:color="auto" w:sz="4" w:space="0"/>
+            <w:right w:val="single" w:color="auto" w:sz="4" w:space="0"/>
+            <w:insideH w:val="single" w:color="auto" w:sz="4" w:space="0"/>
+            <w:insideV w:val="single" w:color="auto" w:sz="4" w:space="0"/>
+          </w:tblBorders>
+          <w:tblLayout w:type="fixed"/>
+          <w:tblCellMar>
+            <w:top w:w="0" w:type="dxa"/>
+            <w:left w:w="108" w:type="dxa"/>
+            <w:bottom w:w="0" w:type="dxa"/>
+            <w:right w:w="108" w:type="dxa"/>
+          </w:tblCellMar>
+        </w:tblPrEx>
+        <w:tc>
+          <w:tcPr>
+            <w:tcW w:w="1040" w:type="dxa"/>
+          </w:tcPr>
+          <w:p>
+            <w:pPr>
+              <w:rPr>
+                <w:rFonts w:hint="default"/>
+                <w:vertAlign w:val="baseline"/>
+                <w:lang w:val="en-US" w:eastAsia="zh-CN"/>
+              </w:rPr>
+            </w:pPr>
+            <w:r>
+              <w:rPr>
+                <w:rFonts w:hint="eastAsia"/>
+                <w:vertAlign w:val="baseline"/>
+                <w:lang w:val="en-US" w:eastAsia="zh-CN"/>
+              </w:rPr>
+              <w:t>Status</w:t>
+            </w:r>
+          </w:p>
+        </w:tc>
+        <w:tc>
+          <w:tcPr>
+            <w:tcW w:w="7482" w:type="dxa"/>
+          </w:tcPr>
+          <w:p>
+            <w:pPr>
+              <w:rPr>
+                <w:rFonts w:hint="default"/>
+                <w:vertAlign w:val="baseline"/>
+                <w:lang w:val="en-US" w:eastAsia="zh-CN"/>
+              </w:rPr>
+            </w:pPr>
+            <w:r>
+              <w:rPr>
+                <w:rFonts w:hint="eastAsia"/>
+                <w:vertAlign w:val="baseline"/>
+                <w:lang w:val="en-US" w:eastAsia="zh-CN"/>
+              </w:rPr>
+              <w:t>Pending</w:t>
+            </w:r>
+          </w:p>
+        </w:tc>
+      </w:tr>
+    </w:tbl>
+    <w:p>
+      <w:pPr>
+        <w:pStyle w:val="2"/>
+        <w:bidi w:val="0"/>
+        <w:rPr>
+          <w:rFonts w:hint="default" w:eastAsiaTheme="minorEastAsia"/>
+          <w:lang w:val="en-US" w:eastAsia="zh-CN"/>
+        </w:rPr>
+      </w:pPr>
+      <w:r>
+        <w:rPr>
+          <w:rFonts w:hint="eastAsia"/>
+          <w:lang w:val="en-US" w:eastAsia="zh-CN"/>
+        </w:rPr>
+        <w:t>#0004 Big plans add button</w:t>
+      </w:r>
+    </w:p>
+    <w:tbl>
+      <w:tblPr>
+        <w:tblStyle w:val="4"/>
+        <w:tblW w:w="8522" w:type="dxa"/>
+        <w:tblInd w:w="0" w:type="dxa"/>
+        <w:tblBorders>
+          <w:top w:val="single" w:color="auto" w:sz="4" w:space="0"/>
+          <w:left w:val="single" w:color="auto" w:sz="4" w:space="0"/>
+          <w:bottom w:val="single" w:color="auto" w:sz="4" w:space="0"/>
+          <w:right w:val="single" w:color="auto" w:sz="4" w:space="0"/>
+          <w:insideH w:val="single" w:color="auto" w:sz="4" w:space="0"/>
+          <w:insideV w:val="single" w:color="auto" w:sz="4" w:space="0"/>
+        </w:tblBorders>
+        <w:tblLayout w:type="fixed"/>
+        <w:tblCellMar>
+          <w:top w:w="0" w:type="dxa"/>
+          <w:left w:w="108" w:type="dxa"/>
+          <w:bottom w:w="0" w:type="dxa"/>
+          <w:right w:w="108" w:type="dxa"/>
+        </w:tblCellMar>
+      </w:tblPr>
+      <w:tblGrid>
+        <w:gridCol w:w="1040"/>
+        <w:gridCol w:w="7482"/>
+      </w:tblGrid>
+      <w:tr>
+        <w:tblPrEx>
+          <w:tblBorders>
+            <w:top w:val="single" w:color="auto" w:sz="4" w:space="0"/>
+            <w:left w:val="single" w:color="auto" w:sz="4" w:space="0"/>
+            <w:bottom w:val="single" w:color="auto" w:sz="4" w:space="0"/>
+            <w:right w:val="single" w:color="auto" w:sz="4" w:space="0"/>
+            <w:insideH w:val="single" w:color="auto" w:sz="4" w:space="0"/>
+            <w:insideV w:val="single" w:color="auto" w:sz="4" w:space="0"/>
+          </w:tblBorders>
+          <w:tblLayout w:type="fixed"/>
+          <w:tblCellMar>
+            <w:top w:w="0" w:type="dxa"/>
+            <w:left w:w="108" w:type="dxa"/>
+            <w:bottom w:w="0" w:type="dxa"/>
+            <w:right w:w="108" w:type="dxa"/>
+          </w:tblCellMar>
+        </w:tblPrEx>
+        <w:tc>
+          <w:tcPr>
+            <w:tcW w:w="1040" w:type="dxa"/>
+          </w:tcPr>
+          <w:p>
+            <w:pPr>
+              <w:rPr>
+                <w:rFonts w:hint="default"/>
+                <w:vertAlign w:val="baseline"/>
+                <w:lang w:val="en-US" w:eastAsia="zh-CN"/>
+              </w:rPr>
+            </w:pPr>
+            <w:r>
+              <w:rPr>
+                <w:rFonts w:hint="eastAsia"/>
+                <w:vertAlign w:val="baseline"/>
+                <w:lang w:val="en-US" w:eastAsia="zh-CN"/>
+              </w:rPr>
+              <w:t>Title</w:t>
+            </w:r>
+          </w:p>
+        </w:tc>
+        <w:tc>
+          <w:tcPr>
+            <w:tcW w:w="7482" w:type="dxa"/>
+          </w:tcPr>
+          <w:p>
+            <w:pPr>
+              <w:rPr>
+                <w:rFonts w:hint="default"/>
+                <w:vertAlign w:val="baseline"/>
+                <w:lang w:val="en-US" w:eastAsia="zh-CN"/>
+              </w:rPr>
+            </w:pPr>
+            <w:r>
+              <w:rPr>
+                <w:rFonts w:hint="eastAsia"/>
+                <w:vertAlign w:val="baseline"/>
+                <w:lang w:val="en-US" w:eastAsia="zh-CN"/>
+              </w:rPr>
+              <w:t>Big plans add button</w:t>
+            </w:r>
+          </w:p>
+        </w:tc>
+      </w:tr>
+      <w:tr>
+        <w:tblPrEx>
+          <w:tblBorders>
+            <w:top w:val="single" w:color="auto" w:sz="4" w:space="0"/>
+            <w:left w:val="single" w:color="auto" w:sz="4" w:space="0"/>
+            <w:bottom w:val="single" w:color="auto" w:sz="4" w:space="0"/>
+            <w:right w:val="single" w:color="auto" w:sz="4" w:space="0"/>
+            <w:insideH w:val="single" w:color="auto" w:sz="4" w:space="0"/>
+            <w:insideV w:val="single" w:color="auto" w:sz="4" w:space="0"/>
+          </w:tblBorders>
+          <w:tblLayout w:type="fixed"/>
+          <w:tblCellMar>
+            <w:top w:w="0" w:type="dxa"/>
+            <w:left w:w="108" w:type="dxa"/>
+            <w:bottom w:w="0" w:type="dxa"/>
+            <w:right w:w="108" w:type="dxa"/>
+          </w:tblCellMar>
+        </w:tblPrEx>
+        <w:tc>
+          <w:tcPr>
+            <w:tcW w:w="1040" w:type="dxa"/>
+          </w:tcPr>
+          <w:p>
+            <w:pPr>
+              <w:rPr>
+                <w:rFonts w:hint="default"/>
+                <w:vertAlign w:val="baseline"/>
+                <w:lang w:val="en-US" w:eastAsia="zh-CN"/>
+              </w:rPr>
+            </w:pPr>
+            <w:r>
+              <w:rPr>
+                <w:rFonts w:hint="eastAsia"/>
+                <w:vertAlign w:val="baseline"/>
+                <w:lang w:val="en-US" w:eastAsia="zh-CN"/>
+              </w:rPr>
+              <w:t>Type</w:t>
+            </w:r>
+          </w:p>
+        </w:tc>
+        <w:tc>
+          <w:tcPr>
+            <w:tcW w:w="7482" w:type="dxa"/>
+          </w:tcPr>
+          <w:p>
+            <w:pPr>
+              <w:rPr>
+                <w:rFonts w:hint="default"/>
+                <w:vertAlign w:val="baseline"/>
+                <w:lang w:val="en-US" w:eastAsia="zh-CN"/>
+              </w:rPr>
+            </w:pPr>
+            <w:r>
+              <w:rPr>
+                <w:rFonts w:hint="eastAsia"/>
+                <w:vertAlign w:val="baseline"/>
+                <w:lang w:val="en-US" w:eastAsia="zh-CN"/>
+              </w:rPr>
+              <w:t>Layout - Backend</w:t>
+            </w:r>
+            <w:bookmarkStart w:id="0" w:name="_GoBack"/>
+            <w:bookmarkEnd w:id="0"/>
+          </w:p>
+        </w:tc>
+      </w:tr>
+      <w:tr>
+        <w:tblPrEx>
+          <w:tblBorders>
+            <w:top w:val="single" w:color="auto" w:sz="4" w:space="0"/>
+            <w:left w:val="single" w:color="auto" w:sz="4" w:space="0"/>
+            <w:bottom w:val="single" w:color="auto" w:sz="4" w:space="0"/>
+            <w:right w:val="single" w:color="auto" w:sz="4" w:space="0"/>
+            <w:insideH w:val="single" w:color="auto" w:sz="4" w:space="0"/>
+            <w:insideV w:val="single" w:color="auto" w:sz="4" w:space="0"/>
+          </w:tblBorders>
+          <w:tblLayout w:type="fixed"/>
+          <w:tblCellMar>
+            <w:top w:w="0" w:type="dxa"/>
+            <w:left w:w="108" w:type="dxa"/>
+            <w:bottom w:w="0" w:type="dxa"/>
+            <w:right w:w="108" w:type="dxa"/>
+          </w:tblCellMar>
+        </w:tblPrEx>
+        <w:trPr>
+          <w:trHeight w:val="90" w:hRule="atLeast"/>
+        </w:trPr>
+        <w:tc>
+          <w:tcPr>
+            <w:tcW w:w="1040" w:type="dxa"/>
+          </w:tcPr>
+          <w:p>
+            <w:pPr>
+              <w:rPr>
+                <w:rFonts w:hint="default"/>
+                <w:vertAlign w:val="baseline"/>
+                <w:lang w:val="en-US" w:eastAsia="zh-CN"/>
+              </w:rPr>
+            </w:pPr>
+            <w:r>
+              <w:rPr>
+                <w:rFonts w:hint="eastAsia"/>
+                <w:vertAlign w:val="baseline"/>
+                <w:lang w:val="en-US" w:eastAsia="zh-CN"/>
+              </w:rPr>
+              <w:t>Desc</w:t>
+            </w:r>
+          </w:p>
+        </w:tc>
+        <w:tc>
+          <w:tcPr>
+            <w:tcW w:w="7482" w:type="dxa"/>
+          </w:tcPr>
+          <w:p>
+            <w:pPr>
+              <w:rPr>
+                <w:rFonts w:hint="default"/>
+                <w:vertAlign w:val="baseline"/>
+                <w:lang w:val="en-US" w:eastAsia="zh-CN"/>
+              </w:rPr>
+            </w:pPr>
+            <w:r>
+              <w:rPr>
+                <w:rFonts w:hint="eastAsia"/>
+                <w:vertAlign w:val="baseline"/>
+                <w:lang w:val="en-US" w:eastAsia="zh-CN"/>
+              </w:rPr>
+              <w:t>User is transfered to new big plan memo (Completed)</w:t>
+            </w:r>
+          </w:p>
+          <w:p>
+            <w:pPr>
+              <w:rPr>
+                <w:rFonts w:hint="default"/>
+                <w:vertAlign w:val="baseline"/>
+                <w:lang w:val="en-US" w:eastAsia="zh-CN"/>
+              </w:rPr>
+            </w:pPr>
+            <w:r>
+              <w:rPr>
+                <w:rFonts w:hint="eastAsia"/>
+                <w:vertAlign w:val="baseline"/>
+                <w:lang w:val="en-US" w:eastAsia="zh-CN"/>
+              </w:rPr>
+              <w:t>User is able to save big plan memo</w:t>
             </w:r>
           </w:p>
         </w:tc>
@@ -1077,7 +1398,7 @@
     <w:lsdException w:qFormat="1" w:unhideWhenUsed="0" w:uiPriority="0" w:semiHidden="0" w:name="Title"/>
     <w:lsdException w:unhideWhenUsed="0" w:uiPriority="0" w:semiHidden="0" w:name="Closing"/>
     <w:lsdException w:unhideWhenUsed="0" w:uiPriority="0" w:semiHidden="0" w:name="Signature"/>
-    <w:lsdException w:unhideWhenUsed="0" w:uiPriority="0" w:name="Default Paragraph Font"/>
+    <w:lsdException w:qFormat="1" w:unhideWhenUsed="0" w:uiPriority="0" w:name="Default Paragraph Font"/>
     <w:lsdException w:unhideWhenUsed="0" w:uiPriority="0" w:semiHidden="0" w:name="Body Text"/>
     <w:lsdException w:unhideWhenUsed="0" w:uiPriority="0" w:semiHidden="0" w:name="Body Text Indent"/>
     <w:lsdException w:unhideWhenUsed="0" w:uiPriority="0" w:semiHidden="0" w:name="List Continue"/>
@@ -1298,6 +1619,7 @@
   <w:style w:type="character" w:default="1" w:styleId="5">
     <w:name w:val="Default Paragraph Font"/>
     <w:semiHidden/>
+    <w:qFormat/>
     <w:uiPriority w:val="0"/>
   </w:style>
   <w:style w:type="table" w:default="1" w:styleId="3">

</xml_diff>

<commit_message>
#0004~0006 Add big plan and store in db
</commit_message>
<xml_diff>
--- a/plans.docx
+++ b/plans.docx
@@ -1009,7 +1009,324 @@
           <w:rFonts w:hint="eastAsia"/>
           <w:lang w:val="en-US" w:eastAsia="zh-CN"/>
         </w:rPr>
-        <w:t>#0004 Big plans add button</w:t>
+        <w:t>#0004 =====</w:t>
+      </w:r>
+      <w:bookmarkStart w:id="0" w:name="_GoBack"/>
+      <w:bookmarkEnd w:id="0"/>
+    </w:p>
+    <w:tbl>
+      <w:tblPr>
+        <w:tblStyle w:val="4"/>
+        <w:tblW w:w="8522" w:type="dxa"/>
+        <w:tblInd w:w="0" w:type="dxa"/>
+        <w:tblBorders>
+          <w:top w:val="single" w:color="auto" w:sz="4" w:space="0"/>
+          <w:left w:val="single" w:color="auto" w:sz="4" w:space="0"/>
+          <w:bottom w:val="single" w:color="auto" w:sz="4" w:space="0"/>
+          <w:right w:val="single" w:color="auto" w:sz="4" w:space="0"/>
+          <w:insideH w:val="single" w:color="auto" w:sz="4" w:space="0"/>
+          <w:insideV w:val="single" w:color="auto" w:sz="4" w:space="0"/>
+        </w:tblBorders>
+        <w:tblLayout w:type="fixed"/>
+        <w:tblCellMar>
+          <w:top w:w="0" w:type="dxa"/>
+          <w:left w:w="108" w:type="dxa"/>
+          <w:bottom w:w="0" w:type="dxa"/>
+          <w:right w:w="108" w:type="dxa"/>
+        </w:tblCellMar>
+      </w:tblPr>
+      <w:tblGrid>
+        <w:gridCol w:w="1040"/>
+        <w:gridCol w:w="7482"/>
+      </w:tblGrid>
+      <w:tr>
+        <w:tblPrEx>
+          <w:tblBorders>
+            <w:top w:val="single" w:color="auto" w:sz="4" w:space="0"/>
+            <w:left w:val="single" w:color="auto" w:sz="4" w:space="0"/>
+            <w:bottom w:val="single" w:color="auto" w:sz="4" w:space="0"/>
+            <w:right w:val="single" w:color="auto" w:sz="4" w:space="0"/>
+            <w:insideH w:val="single" w:color="auto" w:sz="4" w:space="0"/>
+            <w:insideV w:val="single" w:color="auto" w:sz="4" w:space="0"/>
+          </w:tblBorders>
+          <w:tblLayout w:type="fixed"/>
+          <w:tblCellMar>
+            <w:top w:w="0" w:type="dxa"/>
+            <w:left w:w="108" w:type="dxa"/>
+            <w:bottom w:w="0" w:type="dxa"/>
+            <w:right w:w="108" w:type="dxa"/>
+          </w:tblCellMar>
+        </w:tblPrEx>
+        <w:tc>
+          <w:tcPr>
+            <w:tcW w:w="1040" w:type="dxa"/>
+          </w:tcPr>
+          <w:p>
+            <w:pPr>
+              <w:rPr>
+                <w:rFonts w:hint="default"/>
+                <w:vertAlign w:val="baseline"/>
+                <w:lang w:val="en-US" w:eastAsia="zh-CN"/>
+              </w:rPr>
+            </w:pPr>
+            <w:r>
+              <w:rPr>
+                <w:rFonts w:hint="eastAsia"/>
+                <w:vertAlign w:val="baseline"/>
+                <w:lang w:val="en-US" w:eastAsia="zh-CN"/>
+              </w:rPr>
+              <w:t>Title</w:t>
+            </w:r>
+          </w:p>
+        </w:tc>
+        <w:tc>
+          <w:tcPr>
+            <w:tcW w:w="7482" w:type="dxa"/>
+          </w:tcPr>
+          <w:p>
+            <w:pPr>
+              <w:rPr>
+                <w:rFonts w:hint="default"/>
+                <w:vertAlign w:val="baseline"/>
+                <w:lang w:val="en-US" w:eastAsia="zh-CN"/>
+              </w:rPr>
+            </w:pPr>
+            <w:r>
+              <w:rPr>
+                <w:rFonts w:hint="eastAsia"/>
+                <w:vertAlign w:val="baseline"/>
+                <w:lang w:val="en-US" w:eastAsia="zh-CN"/>
+              </w:rPr>
+              <w:t>Big plans add button</w:t>
+            </w:r>
+          </w:p>
+        </w:tc>
+      </w:tr>
+      <w:tr>
+        <w:tblPrEx>
+          <w:tblBorders>
+            <w:top w:val="single" w:color="auto" w:sz="4" w:space="0"/>
+            <w:left w:val="single" w:color="auto" w:sz="4" w:space="0"/>
+            <w:bottom w:val="single" w:color="auto" w:sz="4" w:space="0"/>
+            <w:right w:val="single" w:color="auto" w:sz="4" w:space="0"/>
+            <w:insideH w:val="single" w:color="auto" w:sz="4" w:space="0"/>
+            <w:insideV w:val="single" w:color="auto" w:sz="4" w:space="0"/>
+          </w:tblBorders>
+          <w:tblLayout w:type="fixed"/>
+          <w:tblCellMar>
+            <w:top w:w="0" w:type="dxa"/>
+            <w:left w:w="108" w:type="dxa"/>
+            <w:bottom w:w="0" w:type="dxa"/>
+            <w:right w:w="108" w:type="dxa"/>
+          </w:tblCellMar>
+        </w:tblPrEx>
+        <w:tc>
+          <w:tcPr>
+            <w:tcW w:w="1040" w:type="dxa"/>
+          </w:tcPr>
+          <w:p>
+            <w:pPr>
+              <w:rPr>
+                <w:rFonts w:hint="default"/>
+                <w:vertAlign w:val="baseline"/>
+                <w:lang w:val="en-US" w:eastAsia="zh-CN"/>
+              </w:rPr>
+            </w:pPr>
+            <w:r>
+              <w:rPr>
+                <w:rFonts w:hint="eastAsia"/>
+                <w:vertAlign w:val="baseline"/>
+                <w:lang w:val="en-US" w:eastAsia="zh-CN"/>
+              </w:rPr>
+              <w:t>Type</w:t>
+            </w:r>
+          </w:p>
+        </w:tc>
+        <w:tc>
+          <w:tcPr>
+            <w:tcW w:w="7482" w:type="dxa"/>
+          </w:tcPr>
+          <w:p>
+            <w:pPr>
+              <w:rPr>
+                <w:rFonts w:hint="default"/>
+                <w:vertAlign w:val="baseline"/>
+                <w:lang w:val="en-US" w:eastAsia="zh-CN"/>
+              </w:rPr>
+            </w:pPr>
+            <w:r>
+              <w:rPr>
+                <w:rFonts w:hint="eastAsia"/>
+                <w:vertAlign w:val="baseline"/>
+                <w:lang w:val="en-US" w:eastAsia="zh-CN"/>
+              </w:rPr>
+              <w:t>Layout - Backend</w:t>
+            </w:r>
+          </w:p>
+        </w:tc>
+      </w:tr>
+      <w:tr>
+        <w:tblPrEx>
+          <w:tblBorders>
+            <w:top w:val="single" w:color="auto" w:sz="4" w:space="0"/>
+            <w:left w:val="single" w:color="auto" w:sz="4" w:space="0"/>
+            <w:bottom w:val="single" w:color="auto" w:sz="4" w:space="0"/>
+            <w:right w:val="single" w:color="auto" w:sz="4" w:space="0"/>
+            <w:insideH w:val="single" w:color="auto" w:sz="4" w:space="0"/>
+            <w:insideV w:val="single" w:color="auto" w:sz="4" w:space="0"/>
+          </w:tblBorders>
+          <w:tblLayout w:type="fixed"/>
+          <w:tblCellMar>
+            <w:top w:w="0" w:type="dxa"/>
+            <w:left w:w="108" w:type="dxa"/>
+            <w:bottom w:w="0" w:type="dxa"/>
+            <w:right w:w="108" w:type="dxa"/>
+          </w:tblCellMar>
+        </w:tblPrEx>
+        <w:trPr>
+          <w:trHeight w:val="90" w:hRule="atLeast"/>
+        </w:trPr>
+        <w:tc>
+          <w:tcPr>
+            <w:tcW w:w="1040" w:type="dxa"/>
+          </w:tcPr>
+          <w:p>
+            <w:pPr>
+              <w:rPr>
+                <w:rFonts w:hint="default"/>
+                <w:vertAlign w:val="baseline"/>
+                <w:lang w:val="en-US" w:eastAsia="zh-CN"/>
+              </w:rPr>
+            </w:pPr>
+            <w:r>
+              <w:rPr>
+                <w:rFonts w:hint="eastAsia"/>
+                <w:vertAlign w:val="baseline"/>
+                <w:lang w:val="en-US" w:eastAsia="zh-CN"/>
+              </w:rPr>
+              <w:t>Desc</w:t>
+            </w:r>
+          </w:p>
+        </w:tc>
+        <w:tc>
+          <w:tcPr>
+            <w:tcW w:w="7482" w:type="dxa"/>
+          </w:tcPr>
+          <w:p>
+            <w:pPr>
+              <w:rPr>
+                <w:rFonts w:hint="default"/>
+                <w:vertAlign w:val="baseline"/>
+                <w:lang w:val="en-US" w:eastAsia="zh-CN"/>
+              </w:rPr>
+            </w:pPr>
+            <w:r>
+              <w:rPr>
+                <w:rFonts w:hint="eastAsia"/>
+                <w:vertAlign w:val="baseline"/>
+                <w:lang w:val="en-US" w:eastAsia="zh-CN"/>
+              </w:rPr>
+              <w:t>User is transfered to new big plan memo (Completed)</w:t>
+            </w:r>
+          </w:p>
+          <w:p>
+            <w:pPr>
+              <w:rPr>
+                <w:rFonts w:hint="default"/>
+                <w:vertAlign w:val="baseline"/>
+                <w:lang w:val="en-US" w:eastAsia="zh-CN"/>
+              </w:rPr>
+            </w:pPr>
+            <w:r>
+              <w:rPr>
+                <w:rFonts w:hint="eastAsia"/>
+                <w:vertAlign w:val="baseline"/>
+                <w:lang w:val="en-US" w:eastAsia="zh-CN"/>
+              </w:rPr>
+              <w:t>User is able to save big plan memo</w:t>
+            </w:r>
+          </w:p>
+        </w:tc>
+      </w:tr>
+      <w:tr>
+        <w:tblPrEx>
+          <w:tblBorders>
+            <w:top w:val="single" w:color="auto" w:sz="4" w:space="0"/>
+            <w:left w:val="single" w:color="auto" w:sz="4" w:space="0"/>
+            <w:bottom w:val="single" w:color="auto" w:sz="4" w:space="0"/>
+            <w:right w:val="single" w:color="auto" w:sz="4" w:space="0"/>
+            <w:insideH w:val="single" w:color="auto" w:sz="4" w:space="0"/>
+            <w:insideV w:val="single" w:color="auto" w:sz="4" w:space="0"/>
+          </w:tblBorders>
+          <w:tblLayout w:type="fixed"/>
+          <w:tblCellMar>
+            <w:top w:w="0" w:type="dxa"/>
+            <w:left w:w="108" w:type="dxa"/>
+            <w:bottom w:w="0" w:type="dxa"/>
+            <w:right w:w="108" w:type="dxa"/>
+          </w:tblCellMar>
+        </w:tblPrEx>
+        <w:tc>
+          <w:tcPr>
+            <w:tcW w:w="1040" w:type="dxa"/>
+          </w:tcPr>
+          <w:p>
+            <w:pPr>
+              <w:rPr>
+                <w:rFonts w:hint="default"/>
+                <w:vertAlign w:val="baseline"/>
+                <w:lang w:val="en-US" w:eastAsia="zh-CN"/>
+              </w:rPr>
+            </w:pPr>
+            <w:r>
+              <w:rPr>
+                <w:rFonts w:hint="eastAsia"/>
+                <w:vertAlign w:val="baseline"/>
+                <w:lang w:val="en-US" w:eastAsia="zh-CN"/>
+              </w:rPr>
+              <w:t>Status</w:t>
+            </w:r>
+          </w:p>
+        </w:tc>
+        <w:tc>
+          <w:tcPr>
+            <w:tcW w:w="7482" w:type="dxa"/>
+          </w:tcPr>
+          <w:p>
+            <w:pPr>
+              <w:rPr>
+                <w:rFonts w:hint="default"/>
+                <w:vertAlign w:val="baseline"/>
+                <w:lang w:val="en-US" w:eastAsia="zh-CN"/>
+              </w:rPr>
+            </w:pPr>
+            <w:r>
+              <w:rPr>
+                <w:rFonts w:hint="eastAsia"/>
+                <w:vertAlign w:val="baseline"/>
+                <w:lang w:val="en-US" w:eastAsia="zh-CN"/>
+              </w:rPr>
+              <w:t>Completed August 19, 2019</w:t>
+            </w:r>
+          </w:p>
+        </w:tc>
+      </w:tr>
+    </w:tbl>
+    <w:p>
+      <w:pPr>
+        <w:pStyle w:val="2"/>
+        <w:bidi w:val="0"/>
+        <w:rPr>
+          <w:rFonts w:hint="default" w:eastAsiaTheme="minorEastAsia"/>
+          <w:lang w:val="en-US" w:eastAsia="zh-CN"/>
+        </w:rPr>
+      </w:pPr>
+      <w:r>
+        <w:rPr>
+          <w:rFonts w:hint="eastAsia"/>
+          <w:lang w:val="en-US" w:eastAsia="zh-CN"/>
+        </w:rPr>
+        <w:t>#0005 =====</w:t>
       </w:r>
     </w:p>
     <w:tbl>
@@ -1095,7 +1412,7 @@
                 <w:vertAlign w:val="baseline"/>
                 <w:lang w:val="en-US" w:eastAsia="zh-CN"/>
               </w:rPr>
-              <w:t>Big plans add button</w:t>
+              <w:t>Big plans save memo</w:t>
             </w:r>
           </w:p>
         </w:tc>
@@ -1158,10 +1475,8 @@
                 <w:vertAlign w:val="baseline"/>
                 <w:lang w:val="en-US" w:eastAsia="zh-CN"/>
               </w:rPr>
-              <w:t>Layout - Backend</w:t>
-            </w:r>
-            <w:bookmarkStart w:id="0" w:name="_GoBack"/>
-            <w:bookmarkEnd w:id="0"/>
+              <w:t>Layout - Backend - DB</w:t>
+            </w:r>
           </w:p>
         </w:tc>
       </w:tr>
@@ -1226,24 +1541,1191 @@
                 <w:vertAlign w:val="baseline"/>
                 <w:lang w:val="en-US" w:eastAsia="zh-CN"/>
               </w:rPr>
-              <w:t>User is transfered to new big plan memo (Completed)</w:t>
-            </w:r>
-          </w:p>
-          <w:p>
-            <w:pPr>
-              <w:rPr>
-                <w:rFonts w:hint="default"/>
-                <w:vertAlign w:val="baseline"/>
-                <w:lang w:val="en-US" w:eastAsia="zh-CN"/>
-              </w:rPr>
-            </w:pPr>
-            <w:r>
-              <w:rPr>
-                <w:rFonts w:hint="eastAsia"/>
-                <w:vertAlign w:val="baseline"/>
-                <w:lang w:val="en-US" w:eastAsia="zh-CN"/>
-              </w:rPr>
-              <w:t>User is able to save big plan memo</w:t>
+              <w:t>User is able to save big plans memo</w:t>
+            </w:r>
+          </w:p>
+        </w:tc>
+      </w:tr>
+      <w:tr>
+        <w:tblPrEx>
+          <w:tblBorders>
+            <w:top w:val="single" w:color="auto" w:sz="4" w:space="0"/>
+            <w:left w:val="single" w:color="auto" w:sz="4" w:space="0"/>
+            <w:bottom w:val="single" w:color="auto" w:sz="4" w:space="0"/>
+            <w:right w:val="single" w:color="auto" w:sz="4" w:space="0"/>
+            <w:insideH w:val="single" w:color="auto" w:sz="4" w:space="0"/>
+            <w:insideV w:val="single" w:color="auto" w:sz="4" w:space="0"/>
+          </w:tblBorders>
+          <w:tblLayout w:type="fixed"/>
+          <w:tblCellMar>
+            <w:top w:w="0" w:type="dxa"/>
+            <w:left w:w="108" w:type="dxa"/>
+            <w:bottom w:w="0" w:type="dxa"/>
+            <w:right w:w="108" w:type="dxa"/>
+          </w:tblCellMar>
+        </w:tblPrEx>
+        <w:tc>
+          <w:tcPr>
+            <w:tcW w:w="1040" w:type="dxa"/>
+          </w:tcPr>
+          <w:p>
+            <w:pPr>
+              <w:rPr>
+                <w:rFonts w:hint="default"/>
+                <w:vertAlign w:val="baseline"/>
+                <w:lang w:val="en-US" w:eastAsia="zh-CN"/>
+              </w:rPr>
+            </w:pPr>
+            <w:r>
+              <w:rPr>
+                <w:rFonts w:hint="eastAsia"/>
+                <w:vertAlign w:val="baseline"/>
+                <w:lang w:val="en-US" w:eastAsia="zh-CN"/>
+              </w:rPr>
+              <w:t>Status</w:t>
+            </w:r>
+          </w:p>
+        </w:tc>
+        <w:tc>
+          <w:tcPr>
+            <w:tcW w:w="7482" w:type="dxa"/>
+          </w:tcPr>
+          <w:p>
+            <w:pPr>
+              <w:rPr>
+                <w:rFonts w:hint="default"/>
+                <w:vertAlign w:val="baseline"/>
+                <w:lang w:val="en-US" w:eastAsia="zh-CN"/>
+              </w:rPr>
+            </w:pPr>
+            <w:r>
+              <w:rPr>
+                <w:rFonts w:hint="eastAsia"/>
+                <w:vertAlign w:val="baseline"/>
+                <w:lang w:val="en-US" w:eastAsia="zh-CN"/>
+              </w:rPr>
+              <w:t>Completed August 19, 2019</w:t>
+            </w:r>
+          </w:p>
+        </w:tc>
+      </w:tr>
+    </w:tbl>
+    <w:p>
+      <w:pPr>
+        <w:pStyle w:val="2"/>
+        <w:bidi w:val="0"/>
+        <w:rPr>
+          <w:rFonts w:hint="default" w:eastAsiaTheme="minorEastAsia"/>
+          <w:lang w:val="en-US" w:eastAsia="zh-CN"/>
+        </w:rPr>
+      </w:pPr>
+      <w:r>
+        <w:rPr>
+          <w:rFonts w:hint="eastAsia"/>
+          <w:lang w:val="en-US" w:eastAsia="zh-CN"/>
+        </w:rPr>
+        <w:t>#0006 =====</w:t>
+      </w:r>
+    </w:p>
+    <w:tbl>
+      <w:tblPr>
+        <w:tblStyle w:val="4"/>
+        <w:tblW w:w="8522" w:type="dxa"/>
+        <w:tblInd w:w="0" w:type="dxa"/>
+        <w:tblBorders>
+          <w:top w:val="single" w:color="auto" w:sz="4" w:space="0"/>
+          <w:left w:val="single" w:color="auto" w:sz="4" w:space="0"/>
+          <w:bottom w:val="single" w:color="auto" w:sz="4" w:space="0"/>
+          <w:right w:val="single" w:color="auto" w:sz="4" w:space="0"/>
+          <w:insideH w:val="single" w:color="auto" w:sz="4" w:space="0"/>
+          <w:insideV w:val="single" w:color="auto" w:sz="4" w:space="0"/>
+        </w:tblBorders>
+        <w:tblLayout w:type="fixed"/>
+        <w:tblCellMar>
+          <w:top w:w="0" w:type="dxa"/>
+          <w:left w:w="108" w:type="dxa"/>
+          <w:bottom w:w="0" w:type="dxa"/>
+          <w:right w:w="108" w:type="dxa"/>
+        </w:tblCellMar>
+      </w:tblPr>
+      <w:tblGrid>
+        <w:gridCol w:w="1040"/>
+        <w:gridCol w:w="7482"/>
+      </w:tblGrid>
+      <w:tr>
+        <w:tblPrEx>
+          <w:tblBorders>
+            <w:top w:val="single" w:color="auto" w:sz="4" w:space="0"/>
+            <w:left w:val="single" w:color="auto" w:sz="4" w:space="0"/>
+            <w:bottom w:val="single" w:color="auto" w:sz="4" w:space="0"/>
+            <w:right w:val="single" w:color="auto" w:sz="4" w:space="0"/>
+            <w:insideH w:val="single" w:color="auto" w:sz="4" w:space="0"/>
+            <w:insideV w:val="single" w:color="auto" w:sz="4" w:space="0"/>
+          </w:tblBorders>
+          <w:tblLayout w:type="fixed"/>
+          <w:tblCellMar>
+            <w:top w:w="0" w:type="dxa"/>
+            <w:left w:w="108" w:type="dxa"/>
+            <w:bottom w:w="0" w:type="dxa"/>
+            <w:right w:w="108" w:type="dxa"/>
+          </w:tblCellMar>
+        </w:tblPrEx>
+        <w:tc>
+          <w:tcPr>
+            <w:tcW w:w="1040" w:type="dxa"/>
+          </w:tcPr>
+          <w:p>
+            <w:pPr>
+              <w:rPr>
+                <w:rFonts w:hint="default"/>
+                <w:vertAlign w:val="baseline"/>
+                <w:lang w:val="en-US" w:eastAsia="zh-CN"/>
+              </w:rPr>
+            </w:pPr>
+            <w:r>
+              <w:rPr>
+                <w:rFonts w:hint="eastAsia"/>
+                <w:vertAlign w:val="baseline"/>
+                <w:lang w:val="en-US" w:eastAsia="zh-CN"/>
+              </w:rPr>
+              <w:t>Title</w:t>
+            </w:r>
+          </w:p>
+        </w:tc>
+        <w:tc>
+          <w:tcPr>
+            <w:tcW w:w="7482" w:type="dxa"/>
+          </w:tcPr>
+          <w:p>
+            <w:pPr>
+              <w:rPr>
+                <w:rFonts w:hint="default"/>
+                <w:vertAlign w:val="baseline"/>
+                <w:lang w:val="en-US" w:eastAsia="zh-CN"/>
+              </w:rPr>
+            </w:pPr>
+            <w:r>
+              <w:rPr>
+                <w:rFonts w:hint="eastAsia"/>
+                <w:vertAlign w:val="baseline"/>
+                <w:lang w:val="en-US" w:eastAsia="zh-CN"/>
+              </w:rPr>
+              <w:t>SQLite demo</w:t>
+            </w:r>
+          </w:p>
+        </w:tc>
+      </w:tr>
+      <w:tr>
+        <w:tblPrEx>
+          <w:tblBorders>
+            <w:top w:val="single" w:color="auto" w:sz="4" w:space="0"/>
+            <w:left w:val="single" w:color="auto" w:sz="4" w:space="0"/>
+            <w:bottom w:val="single" w:color="auto" w:sz="4" w:space="0"/>
+            <w:right w:val="single" w:color="auto" w:sz="4" w:space="0"/>
+            <w:insideH w:val="single" w:color="auto" w:sz="4" w:space="0"/>
+            <w:insideV w:val="single" w:color="auto" w:sz="4" w:space="0"/>
+          </w:tblBorders>
+          <w:tblLayout w:type="fixed"/>
+          <w:tblCellMar>
+            <w:top w:w="0" w:type="dxa"/>
+            <w:left w:w="108" w:type="dxa"/>
+            <w:bottom w:w="0" w:type="dxa"/>
+            <w:right w:w="108" w:type="dxa"/>
+          </w:tblCellMar>
+        </w:tblPrEx>
+        <w:tc>
+          <w:tcPr>
+            <w:tcW w:w="1040" w:type="dxa"/>
+          </w:tcPr>
+          <w:p>
+            <w:pPr>
+              <w:rPr>
+                <w:rFonts w:hint="default"/>
+                <w:vertAlign w:val="baseline"/>
+                <w:lang w:val="en-US" w:eastAsia="zh-CN"/>
+              </w:rPr>
+            </w:pPr>
+            <w:r>
+              <w:rPr>
+                <w:rFonts w:hint="eastAsia"/>
+                <w:vertAlign w:val="baseline"/>
+                <w:lang w:val="en-US" w:eastAsia="zh-CN"/>
+              </w:rPr>
+              <w:t>Type</w:t>
+            </w:r>
+          </w:p>
+        </w:tc>
+        <w:tc>
+          <w:tcPr>
+            <w:tcW w:w="7482" w:type="dxa"/>
+          </w:tcPr>
+          <w:p>
+            <w:pPr>
+              <w:rPr>
+                <w:rFonts w:hint="default"/>
+                <w:vertAlign w:val="baseline"/>
+                <w:lang w:val="en-US" w:eastAsia="zh-CN"/>
+              </w:rPr>
+            </w:pPr>
+            <w:r>
+              <w:rPr>
+                <w:rFonts w:hint="eastAsia"/>
+                <w:vertAlign w:val="baseline"/>
+                <w:lang w:val="en-US" w:eastAsia="zh-CN"/>
+              </w:rPr>
+              <w:t>DB</w:t>
+            </w:r>
+          </w:p>
+        </w:tc>
+      </w:tr>
+      <w:tr>
+        <w:tblPrEx>
+          <w:tblBorders>
+            <w:top w:val="single" w:color="auto" w:sz="4" w:space="0"/>
+            <w:left w:val="single" w:color="auto" w:sz="4" w:space="0"/>
+            <w:bottom w:val="single" w:color="auto" w:sz="4" w:space="0"/>
+            <w:right w:val="single" w:color="auto" w:sz="4" w:space="0"/>
+            <w:insideH w:val="single" w:color="auto" w:sz="4" w:space="0"/>
+            <w:insideV w:val="single" w:color="auto" w:sz="4" w:space="0"/>
+          </w:tblBorders>
+          <w:tblLayout w:type="fixed"/>
+          <w:tblCellMar>
+            <w:top w:w="0" w:type="dxa"/>
+            <w:left w:w="108" w:type="dxa"/>
+            <w:bottom w:w="0" w:type="dxa"/>
+            <w:right w:w="108" w:type="dxa"/>
+          </w:tblCellMar>
+        </w:tblPrEx>
+        <w:trPr>
+          <w:trHeight w:val="90" w:hRule="atLeast"/>
+        </w:trPr>
+        <w:tc>
+          <w:tcPr>
+            <w:tcW w:w="1040" w:type="dxa"/>
+          </w:tcPr>
+          <w:p>
+            <w:pPr>
+              <w:rPr>
+                <w:rFonts w:hint="default"/>
+                <w:vertAlign w:val="baseline"/>
+                <w:lang w:val="en-US" w:eastAsia="zh-CN"/>
+              </w:rPr>
+            </w:pPr>
+            <w:r>
+              <w:rPr>
+                <w:rFonts w:hint="eastAsia"/>
+                <w:vertAlign w:val="baseline"/>
+                <w:lang w:val="en-US" w:eastAsia="zh-CN"/>
+              </w:rPr>
+              <w:t>Desc</w:t>
+            </w:r>
+          </w:p>
+        </w:tc>
+        <w:tc>
+          <w:tcPr>
+            <w:tcW w:w="7482" w:type="dxa"/>
+          </w:tcPr>
+          <w:p>
+            <w:pPr>
+              <w:rPr>
+                <w:rFonts w:hint="default"/>
+                <w:vertAlign w:val="baseline"/>
+                <w:lang w:val="en-US" w:eastAsia="zh-CN"/>
+              </w:rPr>
+            </w:pPr>
+            <w:r>
+              <w:rPr>
+                <w:rFonts w:hint="eastAsia"/>
+                <w:vertAlign w:val="baseline"/>
+                <w:lang w:val="en-US" w:eastAsia="zh-CN"/>
+              </w:rPr>
+              <w:t>An SQLite demo is created</w:t>
+            </w:r>
+          </w:p>
+        </w:tc>
+      </w:tr>
+      <w:tr>
+        <w:tblPrEx>
+          <w:tblBorders>
+            <w:top w:val="single" w:color="auto" w:sz="4" w:space="0"/>
+            <w:left w:val="single" w:color="auto" w:sz="4" w:space="0"/>
+            <w:bottom w:val="single" w:color="auto" w:sz="4" w:space="0"/>
+            <w:right w:val="single" w:color="auto" w:sz="4" w:space="0"/>
+            <w:insideH w:val="single" w:color="auto" w:sz="4" w:space="0"/>
+            <w:insideV w:val="single" w:color="auto" w:sz="4" w:space="0"/>
+          </w:tblBorders>
+          <w:tblLayout w:type="fixed"/>
+          <w:tblCellMar>
+            <w:top w:w="0" w:type="dxa"/>
+            <w:left w:w="108" w:type="dxa"/>
+            <w:bottom w:w="0" w:type="dxa"/>
+            <w:right w:w="108" w:type="dxa"/>
+          </w:tblCellMar>
+        </w:tblPrEx>
+        <w:tc>
+          <w:tcPr>
+            <w:tcW w:w="1040" w:type="dxa"/>
+          </w:tcPr>
+          <w:p>
+            <w:pPr>
+              <w:rPr>
+                <w:rFonts w:hint="default"/>
+                <w:vertAlign w:val="baseline"/>
+                <w:lang w:val="en-US" w:eastAsia="zh-CN"/>
+              </w:rPr>
+            </w:pPr>
+            <w:r>
+              <w:rPr>
+                <w:rFonts w:hint="eastAsia"/>
+                <w:vertAlign w:val="baseline"/>
+                <w:lang w:val="en-US" w:eastAsia="zh-CN"/>
+              </w:rPr>
+              <w:t>Status</w:t>
+            </w:r>
+          </w:p>
+        </w:tc>
+        <w:tc>
+          <w:tcPr>
+            <w:tcW w:w="7482" w:type="dxa"/>
+          </w:tcPr>
+          <w:p>
+            <w:pPr>
+              <w:rPr>
+                <w:rFonts w:hint="default"/>
+                <w:vertAlign w:val="baseline"/>
+                <w:lang w:val="en-US" w:eastAsia="zh-CN"/>
+              </w:rPr>
+            </w:pPr>
+            <w:r>
+              <w:rPr>
+                <w:rFonts w:hint="eastAsia"/>
+                <w:vertAlign w:val="baseline"/>
+                <w:lang w:val="en-US" w:eastAsia="zh-CN"/>
+              </w:rPr>
+              <w:t>Completed August 19, 2019</w:t>
+            </w:r>
+          </w:p>
+        </w:tc>
+      </w:tr>
+    </w:tbl>
+    <w:p>
+      <w:pPr>
+        <w:pStyle w:val="2"/>
+        <w:bidi w:val="0"/>
+        <w:rPr>
+          <w:rFonts w:hint="default" w:eastAsiaTheme="minorEastAsia"/>
+          <w:lang w:val="en-US" w:eastAsia="zh-CN"/>
+        </w:rPr>
+      </w:pPr>
+      <w:r>
+        <w:rPr>
+          <w:rFonts w:hint="eastAsia"/>
+          <w:lang w:val="en-US" w:eastAsia="zh-CN"/>
+        </w:rPr>
+        <w:t>#0007 Big plans show all records</w:t>
+      </w:r>
+    </w:p>
+    <w:tbl>
+      <w:tblPr>
+        <w:tblStyle w:val="4"/>
+        <w:tblW w:w="8522" w:type="dxa"/>
+        <w:tblInd w:w="0" w:type="dxa"/>
+        <w:tblBorders>
+          <w:top w:val="single" w:color="auto" w:sz="4" w:space="0"/>
+          <w:left w:val="single" w:color="auto" w:sz="4" w:space="0"/>
+          <w:bottom w:val="single" w:color="auto" w:sz="4" w:space="0"/>
+          <w:right w:val="single" w:color="auto" w:sz="4" w:space="0"/>
+          <w:insideH w:val="single" w:color="auto" w:sz="4" w:space="0"/>
+          <w:insideV w:val="single" w:color="auto" w:sz="4" w:space="0"/>
+        </w:tblBorders>
+        <w:tblLayout w:type="fixed"/>
+        <w:tblCellMar>
+          <w:top w:w="0" w:type="dxa"/>
+          <w:left w:w="108" w:type="dxa"/>
+          <w:bottom w:w="0" w:type="dxa"/>
+          <w:right w:w="108" w:type="dxa"/>
+        </w:tblCellMar>
+      </w:tblPr>
+      <w:tblGrid>
+        <w:gridCol w:w="1040"/>
+        <w:gridCol w:w="7482"/>
+      </w:tblGrid>
+      <w:tr>
+        <w:tblPrEx>
+          <w:tblBorders>
+            <w:top w:val="single" w:color="auto" w:sz="4" w:space="0"/>
+            <w:left w:val="single" w:color="auto" w:sz="4" w:space="0"/>
+            <w:bottom w:val="single" w:color="auto" w:sz="4" w:space="0"/>
+            <w:right w:val="single" w:color="auto" w:sz="4" w:space="0"/>
+            <w:insideH w:val="single" w:color="auto" w:sz="4" w:space="0"/>
+            <w:insideV w:val="single" w:color="auto" w:sz="4" w:space="0"/>
+          </w:tblBorders>
+          <w:tblLayout w:type="fixed"/>
+          <w:tblCellMar>
+            <w:top w:w="0" w:type="dxa"/>
+            <w:left w:w="108" w:type="dxa"/>
+            <w:bottom w:w="0" w:type="dxa"/>
+            <w:right w:w="108" w:type="dxa"/>
+          </w:tblCellMar>
+        </w:tblPrEx>
+        <w:tc>
+          <w:tcPr>
+            <w:tcW w:w="1040" w:type="dxa"/>
+          </w:tcPr>
+          <w:p>
+            <w:pPr>
+              <w:rPr>
+                <w:rFonts w:hint="default"/>
+                <w:vertAlign w:val="baseline"/>
+                <w:lang w:val="en-US" w:eastAsia="zh-CN"/>
+              </w:rPr>
+            </w:pPr>
+            <w:r>
+              <w:rPr>
+                <w:rFonts w:hint="eastAsia"/>
+                <w:vertAlign w:val="baseline"/>
+                <w:lang w:val="en-US" w:eastAsia="zh-CN"/>
+              </w:rPr>
+              <w:t>Title</w:t>
+            </w:r>
+          </w:p>
+        </w:tc>
+        <w:tc>
+          <w:tcPr>
+            <w:tcW w:w="7482" w:type="dxa"/>
+          </w:tcPr>
+          <w:p>
+            <w:pPr>
+              <w:rPr>
+                <w:rFonts w:hint="default"/>
+                <w:vertAlign w:val="baseline"/>
+                <w:lang w:val="en-US" w:eastAsia="zh-CN"/>
+              </w:rPr>
+            </w:pPr>
+            <w:r>
+              <w:rPr>
+                <w:rFonts w:hint="eastAsia"/>
+                <w:vertAlign w:val="baseline"/>
+                <w:lang w:val="en-US" w:eastAsia="zh-CN"/>
+              </w:rPr>
+              <w:t>SQLite demo</w:t>
+            </w:r>
+          </w:p>
+        </w:tc>
+      </w:tr>
+      <w:tr>
+        <w:tblPrEx>
+          <w:tblBorders>
+            <w:top w:val="single" w:color="auto" w:sz="4" w:space="0"/>
+            <w:left w:val="single" w:color="auto" w:sz="4" w:space="0"/>
+            <w:bottom w:val="single" w:color="auto" w:sz="4" w:space="0"/>
+            <w:right w:val="single" w:color="auto" w:sz="4" w:space="0"/>
+            <w:insideH w:val="single" w:color="auto" w:sz="4" w:space="0"/>
+            <w:insideV w:val="single" w:color="auto" w:sz="4" w:space="0"/>
+          </w:tblBorders>
+          <w:tblLayout w:type="fixed"/>
+          <w:tblCellMar>
+            <w:top w:w="0" w:type="dxa"/>
+            <w:left w:w="108" w:type="dxa"/>
+            <w:bottom w:w="0" w:type="dxa"/>
+            <w:right w:w="108" w:type="dxa"/>
+          </w:tblCellMar>
+        </w:tblPrEx>
+        <w:tc>
+          <w:tcPr>
+            <w:tcW w:w="1040" w:type="dxa"/>
+          </w:tcPr>
+          <w:p>
+            <w:pPr>
+              <w:rPr>
+                <w:rFonts w:hint="default"/>
+                <w:vertAlign w:val="baseline"/>
+                <w:lang w:val="en-US" w:eastAsia="zh-CN"/>
+              </w:rPr>
+            </w:pPr>
+            <w:r>
+              <w:rPr>
+                <w:rFonts w:hint="eastAsia"/>
+                <w:vertAlign w:val="baseline"/>
+                <w:lang w:val="en-US" w:eastAsia="zh-CN"/>
+              </w:rPr>
+              <w:t>Type</w:t>
+            </w:r>
+          </w:p>
+        </w:tc>
+        <w:tc>
+          <w:tcPr>
+            <w:tcW w:w="7482" w:type="dxa"/>
+          </w:tcPr>
+          <w:p>
+            <w:pPr>
+              <w:rPr>
+                <w:rFonts w:hint="default"/>
+                <w:vertAlign w:val="baseline"/>
+                <w:lang w:val="en-US" w:eastAsia="zh-CN"/>
+              </w:rPr>
+            </w:pPr>
+            <w:r>
+              <w:rPr>
+                <w:rFonts w:hint="eastAsia"/>
+                <w:vertAlign w:val="baseline"/>
+                <w:lang w:val="en-US" w:eastAsia="zh-CN"/>
+              </w:rPr>
+              <w:t>Layout - Backend - DB</w:t>
+            </w:r>
+          </w:p>
+        </w:tc>
+      </w:tr>
+      <w:tr>
+        <w:tblPrEx>
+          <w:tblBorders>
+            <w:top w:val="single" w:color="auto" w:sz="4" w:space="0"/>
+            <w:left w:val="single" w:color="auto" w:sz="4" w:space="0"/>
+            <w:bottom w:val="single" w:color="auto" w:sz="4" w:space="0"/>
+            <w:right w:val="single" w:color="auto" w:sz="4" w:space="0"/>
+            <w:insideH w:val="single" w:color="auto" w:sz="4" w:space="0"/>
+            <w:insideV w:val="single" w:color="auto" w:sz="4" w:space="0"/>
+          </w:tblBorders>
+          <w:tblLayout w:type="fixed"/>
+          <w:tblCellMar>
+            <w:top w:w="0" w:type="dxa"/>
+            <w:left w:w="108" w:type="dxa"/>
+            <w:bottom w:w="0" w:type="dxa"/>
+            <w:right w:w="108" w:type="dxa"/>
+          </w:tblCellMar>
+        </w:tblPrEx>
+        <w:trPr>
+          <w:trHeight w:val="90" w:hRule="atLeast"/>
+        </w:trPr>
+        <w:tc>
+          <w:tcPr>
+            <w:tcW w:w="1040" w:type="dxa"/>
+          </w:tcPr>
+          <w:p>
+            <w:pPr>
+              <w:rPr>
+                <w:rFonts w:hint="default"/>
+                <w:vertAlign w:val="baseline"/>
+                <w:lang w:val="en-US" w:eastAsia="zh-CN"/>
+              </w:rPr>
+            </w:pPr>
+            <w:r>
+              <w:rPr>
+                <w:rFonts w:hint="eastAsia"/>
+                <w:vertAlign w:val="baseline"/>
+                <w:lang w:val="en-US" w:eastAsia="zh-CN"/>
+              </w:rPr>
+              <w:t>Desc</w:t>
+            </w:r>
+          </w:p>
+        </w:tc>
+        <w:tc>
+          <w:tcPr>
+            <w:tcW w:w="7482" w:type="dxa"/>
+          </w:tcPr>
+          <w:p>
+            <w:pPr>
+              <w:rPr>
+                <w:rFonts w:hint="default"/>
+                <w:vertAlign w:val="baseline"/>
+                <w:lang w:val="en-US" w:eastAsia="zh-CN"/>
+              </w:rPr>
+            </w:pPr>
+            <w:r>
+              <w:rPr>
+                <w:rFonts w:hint="eastAsia"/>
+                <w:vertAlign w:val="baseline"/>
+                <w:lang w:val="en-US" w:eastAsia="zh-CN"/>
+              </w:rPr>
+              <w:t>User is able to see all big plans records</w:t>
+            </w:r>
+          </w:p>
+        </w:tc>
+      </w:tr>
+      <w:tr>
+        <w:tblPrEx>
+          <w:tblBorders>
+            <w:top w:val="single" w:color="auto" w:sz="4" w:space="0"/>
+            <w:left w:val="single" w:color="auto" w:sz="4" w:space="0"/>
+            <w:bottom w:val="single" w:color="auto" w:sz="4" w:space="0"/>
+            <w:right w:val="single" w:color="auto" w:sz="4" w:space="0"/>
+            <w:insideH w:val="single" w:color="auto" w:sz="4" w:space="0"/>
+            <w:insideV w:val="single" w:color="auto" w:sz="4" w:space="0"/>
+          </w:tblBorders>
+          <w:tblLayout w:type="fixed"/>
+          <w:tblCellMar>
+            <w:top w:w="0" w:type="dxa"/>
+            <w:left w:w="108" w:type="dxa"/>
+            <w:bottom w:w="0" w:type="dxa"/>
+            <w:right w:w="108" w:type="dxa"/>
+          </w:tblCellMar>
+        </w:tblPrEx>
+        <w:tc>
+          <w:tcPr>
+            <w:tcW w:w="1040" w:type="dxa"/>
+          </w:tcPr>
+          <w:p>
+            <w:pPr>
+              <w:rPr>
+                <w:rFonts w:hint="default"/>
+                <w:vertAlign w:val="baseline"/>
+                <w:lang w:val="en-US" w:eastAsia="zh-CN"/>
+              </w:rPr>
+            </w:pPr>
+            <w:r>
+              <w:rPr>
+                <w:rFonts w:hint="eastAsia"/>
+                <w:vertAlign w:val="baseline"/>
+                <w:lang w:val="en-US" w:eastAsia="zh-CN"/>
+              </w:rPr>
+              <w:t>Status</w:t>
+            </w:r>
+          </w:p>
+        </w:tc>
+        <w:tc>
+          <w:tcPr>
+            <w:tcW w:w="7482" w:type="dxa"/>
+          </w:tcPr>
+          <w:p>
+            <w:pPr>
+              <w:rPr>
+                <w:rFonts w:hint="default"/>
+                <w:vertAlign w:val="baseline"/>
+                <w:lang w:val="en-US" w:eastAsia="zh-CN"/>
+              </w:rPr>
+            </w:pPr>
+            <w:r>
+              <w:rPr>
+                <w:rFonts w:hint="eastAsia"/>
+                <w:vertAlign w:val="baseline"/>
+                <w:lang w:val="en-US" w:eastAsia="zh-CN"/>
+              </w:rPr>
+              <w:t>Pending</w:t>
+            </w:r>
+          </w:p>
+        </w:tc>
+      </w:tr>
+    </w:tbl>
+    <w:p>
+      <w:pPr>
+        <w:pStyle w:val="2"/>
+        <w:bidi w:val="0"/>
+        <w:rPr>
+          <w:rFonts w:hint="default" w:eastAsiaTheme="minorEastAsia"/>
+          <w:lang w:val="en-US" w:eastAsia="zh-CN"/>
+        </w:rPr>
+      </w:pPr>
+      <w:r>
+        <w:rPr>
+          <w:rFonts w:hint="eastAsia"/>
+          <w:lang w:val="en-US" w:eastAsia="zh-CN"/>
+        </w:rPr>
+        <w:t>#0008 Big plans delete selected records</w:t>
+      </w:r>
+    </w:p>
+    <w:tbl>
+      <w:tblPr>
+        <w:tblStyle w:val="4"/>
+        <w:tblW w:w="8522" w:type="dxa"/>
+        <w:tblInd w:w="0" w:type="dxa"/>
+        <w:tblBorders>
+          <w:top w:val="single" w:color="auto" w:sz="4" w:space="0"/>
+          <w:left w:val="single" w:color="auto" w:sz="4" w:space="0"/>
+          <w:bottom w:val="single" w:color="auto" w:sz="4" w:space="0"/>
+          <w:right w:val="single" w:color="auto" w:sz="4" w:space="0"/>
+          <w:insideH w:val="single" w:color="auto" w:sz="4" w:space="0"/>
+          <w:insideV w:val="single" w:color="auto" w:sz="4" w:space="0"/>
+        </w:tblBorders>
+        <w:tblLayout w:type="fixed"/>
+        <w:tblCellMar>
+          <w:top w:w="0" w:type="dxa"/>
+          <w:left w:w="108" w:type="dxa"/>
+          <w:bottom w:w="0" w:type="dxa"/>
+          <w:right w:w="108" w:type="dxa"/>
+        </w:tblCellMar>
+      </w:tblPr>
+      <w:tblGrid>
+        <w:gridCol w:w="1040"/>
+        <w:gridCol w:w="7482"/>
+      </w:tblGrid>
+      <w:tr>
+        <w:tblPrEx>
+          <w:tblBorders>
+            <w:top w:val="single" w:color="auto" w:sz="4" w:space="0"/>
+            <w:left w:val="single" w:color="auto" w:sz="4" w:space="0"/>
+            <w:bottom w:val="single" w:color="auto" w:sz="4" w:space="0"/>
+            <w:right w:val="single" w:color="auto" w:sz="4" w:space="0"/>
+            <w:insideH w:val="single" w:color="auto" w:sz="4" w:space="0"/>
+            <w:insideV w:val="single" w:color="auto" w:sz="4" w:space="0"/>
+          </w:tblBorders>
+          <w:tblLayout w:type="fixed"/>
+          <w:tblCellMar>
+            <w:top w:w="0" w:type="dxa"/>
+            <w:left w:w="108" w:type="dxa"/>
+            <w:bottom w:w="0" w:type="dxa"/>
+            <w:right w:w="108" w:type="dxa"/>
+          </w:tblCellMar>
+        </w:tblPrEx>
+        <w:tc>
+          <w:tcPr>
+            <w:tcW w:w="1040" w:type="dxa"/>
+          </w:tcPr>
+          <w:p>
+            <w:pPr>
+              <w:rPr>
+                <w:rFonts w:hint="default"/>
+                <w:vertAlign w:val="baseline"/>
+                <w:lang w:val="en-US" w:eastAsia="zh-CN"/>
+              </w:rPr>
+            </w:pPr>
+            <w:r>
+              <w:rPr>
+                <w:rFonts w:hint="eastAsia"/>
+                <w:vertAlign w:val="baseline"/>
+                <w:lang w:val="en-US" w:eastAsia="zh-CN"/>
+              </w:rPr>
+              <w:t>Title</w:t>
+            </w:r>
+          </w:p>
+        </w:tc>
+        <w:tc>
+          <w:tcPr>
+            <w:tcW w:w="7482" w:type="dxa"/>
+          </w:tcPr>
+          <w:p>
+            <w:pPr>
+              <w:rPr>
+                <w:rFonts w:hint="default"/>
+                <w:vertAlign w:val="baseline"/>
+                <w:lang w:val="en-US" w:eastAsia="zh-CN"/>
+              </w:rPr>
+            </w:pPr>
+            <w:r>
+              <w:rPr>
+                <w:rFonts w:hint="eastAsia"/>
+                <w:vertAlign w:val="baseline"/>
+                <w:lang w:val="en-US" w:eastAsia="zh-CN"/>
+              </w:rPr>
+              <w:t>SQLite demo</w:t>
+            </w:r>
+          </w:p>
+        </w:tc>
+      </w:tr>
+      <w:tr>
+        <w:tblPrEx>
+          <w:tblBorders>
+            <w:top w:val="single" w:color="auto" w:sz="4" w:space="0"/>
+            <w:left w:val="single" w:color="auto" w:sz="4" w:space="0"/>
+            <w:bottom w:val="single" w:color="auto" w:sz="4" w:space="0"/>
+            <w:right w:val="single" w:color="auto" w:sz="4" w:space="0"/>
+            <w:insideH w:val="single" w:color="auto" w:sz="4" w:space="0"/>
+            <w:insideV w:val="single" w:color="auto" w:sz="4" w:space="0"/>
+          </w:tblBorders>
+          <w:tblLayout w:type="fixed"/>
+          <w:tblCellMar>
+            <w:top w:w="0" w:type="dxa"/>
+            <w:left w:w="108" w:type="dxa"/>
+            <w:bottom w:w="0" w:type="dxa"/>
+            <w:right w:w="108" w:type="dxa"/>
+          </w:tblCellMar>
+        </w:tblPrEx>
+        <w:tc>
+          <w:tcPr>
+            <w:tcW w:w="1040" w:type="dxa"/>
+          </w:tcPr>
+          <w:p>
+            <w:pPr>
+              <w:rPr>
+                <w:rFonts w:hint="default"/>
+                <w:vertAlign w:val="baseline"/>
+                <w:lang w:val="en-US" w:eastAsia="zh-CN"/>
+              </w:rPr>
+            </w:pPr>
+            <w:r>
+              <w:rPr>
+                <w:rFonts w:hint="eastAsia"/>
+                <w:vertAlign w:val="baseline"/>
+                <w:lang w:val="en-US" w:eastAsia="zh-CN"/>
+              </w:rPr>
+              <w:t>Type</w:t>
+            </w:r>
+          </w:p>
+        </w:tc>
+        <w:tc>
+          <w:tcPr>
+            <w:tcW w:w="7482" w:type="dxa"/>
+          </w:tcPr>
+          <w:p>
+            <w:pPr>
+              <w:rPr>
+                <w:rFonts w:hint="default"/>
+                <w:vertAlign w:val="baseline"/>
+                <w:lang w:val="en-US" w:eastAsia="zh-CN"/>
+              </w:rPr>
+            </w:pPr>
+            <w:r>
+              <w:rPr>
+                <w:rFonts w:hint="eastAsia"/>
+                <w:vertAlign w:val="baseline"/>
+                <w:lang w:val="en-US" w:eastAsia="zh-CN"/>
+              </w:rPr>
+              <w:t>Layout - Backend - DB</w:t>
+            </w:r>
+          </w:p>
+        </w:tc>
+      </w:tr>
+      <w:tr>
+        <w:tblPrEx>
+          <w:tblBorders>
+            <w:top w:val="single" w:color="auto" w:sz="4" w:space="0"/>
+            <w:left w:val="single" w:color="auto" w:sz="4" w:space="0"/>
+            <w:bottom w:val="single" w:color="auto" w:sz="4" w:space="0"/>
+            <w:right w:val="single" w:color="auto" w:sz="4" w:space="0"/>
+            <w:insideH w:val="single" w:color="auto" w:sz="4" w:space="0"/>
+            <w:insideV w:val="single" w:color="auto" w:sz="4" w:space="0"/>
+          </w:tblBorders>
+          <w:tblLayout w:type="fixed"/>
+          <w:tblCellMar>
+            <w:top w:w="0" w:type="dxa"/>
+            <w:left w:w="108" w:type="dxa"/>
+            <w:bottom w:w="0" w:type="dxa"/>
+            <w:right w:w="108" w:type="dxa"/>
+          </w:tblCellMar>
+        </w:tblPrEx>
+        <w:trPr>
+          <w:trHeight w:val="90" w:hRule="atLeast"/>
+        </w:trPr>
+        <w:tc>
+          <w:tcPr>
+            <w:tcW w:w="1040" w:type="dxa"/>
+          </w:tcPr>
+          <w:p>
+            <w:pPr>
+              <w:rPr>
+                <w:rFonts w:hint="default"/>
+                <w:vertAlign w:val="baseline"/>
+                <w:lang w:val="en-US" w:eastAsia="zh-CN"/>
+              </w:rPr>
+            </w:pPr>
+            <w:r>
+              <w:rPr>
+                <w:rFonts w:hint="eastAsia"/>
+                <w:vertAlign w:val="baseline"/>
+                <w:lang w:val="en-US" w:eastAsia="zh-CN"/>
+              </w:rPr>
+              <w:t>Desc</w:t>
+            </w:r>
+          </w:p>
+        </w:tc>
+        <w:tc>
+          <w:tcPr>
+            <w:tcW w:w="7482" w:type="dxa"/>
+          </w:tcPr>
+          <w:p>
+            <w:pPr>
+              <w:rPr>
+                <w:rFonts w:hint="default"/>
+                <w:vertAlign w:val="baseline"/>
+                <w:lang w:val="en-US" w:eastAsia="zh-CN"/>
+              </w:rPr>
+            </w:pPr>
+            <w:r>
+              <w:rPr>
+                <w:rFonts w:hint="eastAsia"/>
+                <w:vertAlign w:val="baseline"/>
+                <w:lang w:val="en-US" w:eastAsia="zh-CN"/>
+              </w:rPr>
+              <w:t>User is able to delete selected records</w:t>
+            </w:r>
+          </w:p>
+        </w:tc>
+      </w:tr>
+      <w:tr>
+        <w:tblPrEx>
+          <w:tblBorders>
+            <w:top w:val="single" w:color="auto" w:sz="4" w:space="0"/>
+            <w:left w:val="single" w:color="auto" w:sz="4" w:space="0"/>
+            <w:bottom w:val="single" w:color="auto" w:sz="4" w:space="0"/>
+            <w:right w:val="single" w:color="auto" w:sz="4" w:space="0"/>
+            <w:insideH w:val="single" w:color="auto" w:sz="4" w:space="0"/>
+            <w:insideV w:val="single" w:color="auto" w:sz="4" w:space="0"/>
+          </w:tblBorders>
+          <w:tblLayout w:type="fixed"/>
+          <w:tblCellMar>
+            <w:top w:w="0" w:type="dxa"/>
+            <w:left w:w="108" w:type="dxa"/>
+            <w:bottom w:w="0" w:type="dxa"/>
+            <w:right w:w="108" w:type="dxa"/>
+          </w:tblCellMar>
+        </w:tblPrEx>
+        <w:tc>
+          <w:tcPr>
+            <w:tcW w:w="1040" w:type="dxa"/>
+          </w:tcPr>
+          <w:p>
+            <w:pPr>
+              <w:rPr>
+                <w:rFonts w:hint="default"/>
+                <w:vertAlign w:val="baseline"/>
+                <w:lang w:val="en-US" w:eastAsia="zh-CN"/>
+              </w:rPr>
+            </w:pPr>
+            <w:r>
+              <w:rPr>
+                <w:rFonts w:hint="eastAsia"/>
+                <w:vertAlign w:val="baseline"/>
+                <w:lang w:val="en-US" w:eastAsia="zh-CN"/>
+              </w:rPr>
+              <w:t>Status</w:t>
+            </w:r>
+          </w:p>
+        </w:tc>
+        <w:tc>
+          <w:tcPr>
+            <w:tcW w:w="7482" w:type="dxa"/>
+          </w:tcPr>
+          <w:p>
+            <w:pPr>
+              <w:rPr>
+                <w:rFonts w:hint="default"/>
+                <w:vertAlign w:val="baseline"/>
+                <w:lang w:val="en-US" w:eastAsia="zh-CN"/>
+              </w:rPr>
+            </w:pPr>
+            <w:r>
+              <w:rPr>
+                <w:rFonts w:hint="eastAsia"/>
+                <w:vertAlign w:val="baseline"/>
+                <w:lang w:val="en-US" w:eastAsia="zh-CN"/>
+              </w:rPr>
+              <w:t>Pending</w:t>
+            </w:r>
+          </w:p>
+        </w:tc>
+      </w:tr>
+    </w:tbl>
+    <w:p>
+      <w:pPr>
+        <w:pStyle w:val="2"/>
+        <w:bidi w:val="0"/>
+        <w:rPr>
+          <w:rFonts w:hint="default" w:eastAsiaTheme="minorEastAsia"/>
+          <w:lang w:val="en-US" w:eastAsia="zh-CN"/>
+        </w:rPr>
+      </w:pPr>
+      <w:r>
+        <w:rPr>
+          <w:rFonts w:hint="eastAsia"/>
+          <w:lang w:val="en-US" w:eastAsia="zh-CN"/>
+        </w:rPr>
+        <w:t>#0009 Big plans edit selected record</w:t>
+      </w:r>
+    </w:p>
+    <w:tbl>
+      <w:tblPr>
+        <w:tblStyle w:val="4"/>
+        <w:tblW w:w="8522" w:type="dxa"/>
+        <w:tblInd w:w="0" w:type="dxa"/>
+        <w:tblBorders>
+          <w:top w:val="single" w:color="auto" w:sz="4" w:space="0"/>
+          <w:left w:val="single" w:color="auto" w:sz="4" w:space="0"/>
+          <w:bottom w:val="single" w:color="auto" w:sz="4" w:space="0"/>
+          <w:right w:val="single" w:color="auto" w:sz="4" w:space="0"/>
+          <w:insideH w:val="single" w:color="auto" w:sz="4" w:space="0"/>
+          <w:insideV w:val="single" w:color="auto" w:sz="4" w:space="0"/>
+        </w:tblBorders>
+        <w:tblLayout w:type="fixed"/>
+        <w:tblCellMar>
+          <w:top w:w="0" w:type="dxa"/>
+          <w:left w:w="108" w:type="dxa"/>
+          <w:bottom w:w="0" w:type="dxa"/>
+          <w:right w:w="108" w:type="dxa"/>
+        </w:tblCellMar>
+      </w:tblPr>
+      <w:tblGrid>
+        <w:gridCol w:w="1040"/>
+        <w:gridCol w:w="7482"/>
+      </w:tblGrid>
+      <w:tr>
+        <w:tblPrEx>
+          <w:tblLayout w:type="fixed"/>
+          <w:tblCellMar>
+            <w:top w:w="0" w:type="dxa"/>
+            <w:left w:w="108" w:type="dxa"/>
+            <w:bottom w:w="0" w:type="dxa"/>
+            <w:right w:w="108" w:type="dxa"/>
+          </w:tblCellMar>
+        </w:tblPrEx>
+        <w:tc>
+          <w:tcPr>
+            <w:tcW w:w="1040" w:type="dxa"/>
+          </w:tcPr>
+          <w:p>
+            <w:pPr>
+              <w:rPr>
+                <w:rFonts w:hint="default"/>
+                <w:vertAlign w:val="baseline"/>
+                <w:lang w:val="en-US" w:eastAsia="zh-CN"/>
+              </w:rPr>
+            </w:pPr>
+            <w:r>
+              <w:rPr>
+                <w:rFonts w:hint="eastAsia"/>
+                <w:vertAlign w:val="baseline"/>
+                <w:lang w:val="en-US" w:eastAsia="zh-CN"/>
+              </w:rPr>
+              <w:t>Title</w:t>
+            </w:r>
+          </w:p>
+        </w:tc>
+        <w:tc>
+          <w:tcPr>
+            <w:tcW w:w="7482" w:type="dxa"/>
+          </w:tcPr>
+          <w:p>
+            <w:pPr>
+              <w:rPr>
+                <w:rFonts w:hint="default"/>
+                <w:vertAlign w:val="baseline"/>
+                <w:lang w:val="en-US" w:eastAsia="zh-CN"/>
+              </w:rPr>
+            </w:pPr>
+            <w:r>
+              <w:rPr>
+                <w:rFonts w:hint="eastAsia"/>
+                <w:vertAlign w:val="baseline"/>
+                <w:lang w:val="en-US" w:eastAsia="zh-CN"/>
+              </w:rPr>
+              <w:t>SQLite demo</w:t>
+            </w:r>
+          </w:p>
+        </w:tc>
+      </w:tr>
+      <w:tr>
+        <w:tblPrEx>
+          <w:tblBorders>
+            <w:top w:val="single" w:color="auto" w:sz="4" w:space="0"/>
+            <w:left w:val="single" w:color="auto" w:sz="4" w:space="0"/>
+            <w:bottom w:val="single" w:color="auto" w:sz="4" w:space="0"/>
+            <w:right w:val="single" w:color="auto" w:sz="4" w:space="0"/>
+            <w:insideH w:val="single" w:color="auto" w:sz="4" w:space="0"/>
+            <w:insideV w:val="single" w:color="auto" w:sz="4" w:space="0"/>
+          </w:tblBorders>
+          <w:tblLayout w:type="fixed"/>
+          <w:tblCellMar>
+            <w:top w:w="0" w:type="dxa"/>
+            <w:left w:w="108" w:type="dxa"/>
+            <w:bottom w:w="0" w:type="dxa"/>
+            <w:right w:w="108" w:type="dxa"/>
+          </w:tblCellMar>
+        </w:tblPrEx>
+        <w:tc>
+          <w:tcPr>
+            <w:tcW w:w="1040" w:type="dxa"/>
+          </w:tcPr>
+          <w:p>
+            <w:pPr>
+              <w:rPr>
+                <w:rFonts w:hint="default"/>
+                <w:vertAlign w:val="baseline"/>
+                <w:lang w:val="en-US" w:eastAsia="zh-CN"/>
+              </w:rPr>
+            </w:pPr>
+            <w:r>
+              <w:rPr>
+                <w:rFonts w:hint="eastAsia"/>
+                <w:vertAlign w:val="baseline"/>
+                <w:lang w:val="en-US" w:eastAsia="zh-CN"/>
+              </w:rPr>
+              <w:t>Type</w:t>
+            </w:r>
+          </w:p>
+        </w:tc>
+        <w:tc>
+          <w:tcPr>
+            <w:tcW w:w="7482" w:type="dxa"/>
+          </w:tcPr>
+          <w:p>
+            <w:pPr>
+              <w:rPr>
+                <w:rFonts w:hint="default"/>
+                <w:vertAlign w:val="baseline"/>
+                <w:lang w:val="en-US" w:eastAsia="zh-CN"/>
+              </w:rPr>
+            </w:pPr>
+            <w:r>
+              <w:rPr>
+                <w:rFonts w:hint="eastAsia"/>
+                <w:vertAlign w:val="baseline"/>
+                <w:lang w:val="en-US" w:eastAsia="zh-CN"/>
+              </w:rPr>
+              <w:t>Layout - Backend - DB</w:t>
+            </w:r>
+          </w:p>
+        </w:tc>
+      </w:tr>
+      <w:tr>
+        <w:tblPrEx>
+          <w:tblBorders>
+            <w:top w:val="single" w:color="auto" w:sz="4" w:space="0"/>
+            <w:left w:val="single" w:color="auto" w:sz="4" w:space="0"/>
+            <w:bottom w:val="single" w:color="auto" w:sz="4" w:space="0"/>
+            <w:right w:val="single" w:color="auto" w:sz="4" w:space="0"/>
+            <w:insideH w:val="single" w:color="auto" w:sz="4" w:space="0"/>
+            <w:insideV w:val="single" w:color="auto" w:sz="4" w:space="0"/>
+          </w:tblBorders>
+          <w:tblLayout w:type="fixed"/>
+          <w:tblCellMar>
+            <w:top w:w="0" w:type="dxa"/>
+            <w:left w:w="108" w:type="dxa"/>
+            <w:bottom w:w="0" w:type="dxa"/>
+            <w:right w:w="108" w:type="dxa"/>
+          </w:tblCellMar>
+        </w:tblPrEx>
+        <w:trPr>
+          <w:trHeight w:val="90" w:hRule="atLeast"/>
+        </w:trPr>
+        <w:tc>
+          <w:tcPr>
+            <w:tcW w:w="1040" w:type="dxa"/>
+          </w:tcPr>
+          <w:p>
+            <w:pPr>
+              <w:rPr>
+                <w:rFonts w:hint="default"/>
+                <w:vertAlign w:val="baseline"/>
+                <w:lang w:val="en-US" w:eastAsia="zh-CN"/>
+              </w:rPr>
+            </w:pPr>
+            <w:r>
+              <w:rPr>
+                <w:rFonts w:hint="eastAsia"/>
+                <w:vertAlign w:val="baseline"/>
+                <w:lang w:val="en-US" w:eastAsia="zh-CN"/>
+              </w:rPr>
+              <w:t>Desc</w:t>
+            </w:r>
+          </w:p>
+        </w:tc>
+        <w:tc>
+          <w:tcPr>
+            <w:tcW w:w="7482" w:type="dxa"/>
+          </w:tcPr>
+          <w:p>
+            <w:pPr>
+              <w:rPr>
+                <w:rFonts w:hint="default"/>
+                <w:vertAlign w:val="baseline"/>
+                <w:lang w:val="en-US" w:eastAsia="zh-CN"/>
+              </w:rPr>
+            </w:pPr>
+            <w:r>
+              <w:rPr>
+                <w:rFonts w:hint="eastAsia"/>
+                <w:vertAlign w:val="baseline"/>
+                <w:lang w:val="en-US" w:eastAsia="zh-CN"/>
+              </w:rPr>
+              <w:t>User is able to edit a given record</w:t>
             </w:r>
           </w:p>
         </w:tc>

</xml_diff>

<commit_message>
#0007 Big plan show all records
</commit_message>
<xml_diff>
--- a/plans.docx
+++ b/plans.docx
@@ -1011,8 +1011,6 @@
         </w:rPr>
         <w:t>#0004 =====</w:t>
       </w:r>
-      <w:bookmarkStart w:id="0" w:name="_GoBack"/>
-      <w:bookmarkEnd w:id="0"/>
     </w:p>
     <w:tbl>
       <w:tblPr>
@@ -1902,8 +1900,10 @@
                 <w:vertAlign w:val="baseline"/>
                 <w:lang w:val="en-US" w:eastAsia="zh-CN"/>
               </w:rPr>
-              <w:t>Completed August 19, 2019</w:t>
-            </w:r>
+              <w:t>Completed, August 19, 2019</w:t>
+            </w:r>
+            <w:bookmarkStart w:id="0" w:name="_GoBack"/>
+            <w:bookmarkEnd w:id="0"/>
           </w:p>
         </w:tc>
       </w:tr>
@@ -1922,7 +1922,7 @@
           <w:rFonts w:hint="eastAsia"/>
           <w:lang w:val="en-US" w:eastAsia="zh-CN"/>
         </w:rPr>
-        <w:t>#0007 Big plans show all records</w:t>
+        <w:t>#0007 =====</w:t>
       </w:r>
     </w:p>
     <w:tbl>
@@ -2008,7 +2008,7 @@
                 <w:vertAlign w:val="baseline"/>
                 <w:lang w:val="en-US" w:eastAsia="zh-CN"/>
               </w:rPr>
-              <w:t>SQLite demo</w:t>
+              <w:t>Big plans show all records</w:t>
             </w:r>
           </w:p>
         </w:tc>
@@ -2200,7 +2200,7 @@
                 <w:vertAlign w:val="baseline"/>
                 <w:lang w:val="en-US" w:eastAsia="zh-CN"/>
               </w:rPr>
-              <w:t>Pending</w:t>
+              <w:t>Completed, August 20, 2019</w:t>
             </w:r>
           </w:p>
         </w:tc>
@@ -2306,7 +2306,7 @@
                 <w:vertAlign w:val="baseline"/>
                 <w:lang w:val="en-US" w:eastAsia="zh-CN"/>
               </w:rPr>
-              <w:t>SQLite demo</w:t>
+              <w:t>Big plans delete selected records</w:t>
             </w:r>
           </w:p>
         </w:tc>
@@ -2548,6 +2548,14 @@
       </w:tblGrid>
       <w:tr>
         <w:tblPrEx>
+          <w:tblBorders>
+            <w:top w:val="single" w:color="auto" w:sz="4" w:space="0"/>
+            <w:left w:val="single" w:color="auto" w:sz="4" w:space="0"/>
+            <w:bottom w:val="single" w:color="auto" w:sz="4" w:space="0"/>
+            <w:right w:val="single" w:color="auto" w:sz="4" w:space="0"/>
+            <w:insideH w:val="single" w:color="auto" w:sz="4" w:space="0"/>
+            <w:insideV w:val="single" w:color="auto" w:sz="4" w:space="0"/>
+          </w:tblBorders>
           <w:tblLayout w:type="fixed"/>
           <w:tblCellMar>
             <w:top w:w="0" w:type="dxa"/>
@@ -2596,7 +2604,7 @@
                 <w:vertAlign w:val="baseline"/>
                 <w:lang w:val="en-US" w:eastAsia="zh-CN"/>
               </w:rPr>
-              <w:t>SQLite demo</w:t>
+              <w:t>Big plans edit selected record</w:t>
             </w:r>
           </w:p>
         </w:tc>
@@ -2726,6 +2734,321 @@
                 <w:lang w:val="en-US" w:eastAsia="zh-CN"/>
               </w:rPr>
               <w:t>User is able to edit a given record</w:t>
+            </w:r>
+          </w:p>
+        </w:tc>
+      </w:tr>
+      <w:tr>
+        <w:tblPrEx>
+          <w:tblBorders>
+            <w:top w:val="single" w:color="auto" w:sz="4" w:space="0"/>
+            <w:left w:val="single" w:color="auto" w:sz="4" w:space="0"/>
+            <w:bottom w:val="single" w:color="auto" w:sz="4" w:space="0"/>
+            <w:right w:val="single" w:color="auto" w:sz="4" w:space="0"/>
+            <w:insideH w:val="single" w:color="auto" w:sz="4" w:space="0"/>
+            <w:insideV w:val="single" w:color="auto" w:sz="4" w:space="0"/>
+          </w:tblBorders>
+          <w:tblLayout w:type="fixed"/>
+          <w:tblCellMar>
+            <w:top w:w="0" w:type="dxa"/>
+            <w:left w:w="108" w:type="dxa"/>
+            <w:bottom w:w="0" w:type="dxa"/>
+            <w:right w:w="108" w:type="dxa"/>
+          </w:tblCellMar>
+        </w:tblPrEx>
+        <w:tc>
+          <w:tcPr>
+            <w:tcW w:w="1040" w:type="dxa"/>
+          </w:tcPr>
+          <w:p>
+            <w:pPr>
+              <w:rPr>
+                <w:rFonts w:hint="default"/>
+                <w:vertAlign w:val="baseline"/>
+                <w:lang w:val="en-US" w:eastAsia="zh-CN"/>
+              </w:rPr>
+            </w:pPr>
+            <w:r>
+              <w:rPr>
+                <w:rFonts w:hint="eastAsia"/>
+                <w:vertAlign w:val="baseline"/>
+                <w:lang w:val="en-US" w:eastAsia="zh-CN"/>
+              </w:rPr>
+              <w:t>Status</w:t>
+            </w:r>
+          </w:p>
+        </w:tc>
+        <w:tc>
+          <w:tcPr>
+            <w:tcW w:w="7482" w:type="dxa"/>
+          </w:tcPr>
+          <w:p>
+            <w:pPr>
+              <w:rPr>
+                <w:rFonts w:hint="default"/>
+                <w:vertAlign w:val="baseline"/>
+                <w:lang w:val="en-US" w:eastAsia="zh-CN"/>
+              </w:rPr>
+            </w:pPr>
+            <w:r>
+              <w:rPr>
+                <w:rFonts w:hint="eastAsia"/>
+                <w:vertAlign w:val="baseline"/>
+                <w:lang w:val="en-US" w:eastAsia="zh-CN"/>
+              </w:rPr>
+              <w:t>Pending</w:t>
+            </w:r>
+          </w:p>
+        </w:tc>
+      </w:tr>
+    </w:tbl>
+    <w:p>
+      <w:pPr>
+        <w:pStyle w:val="2"/>
+        <w:bidi w:val="0"/>
+        <w:rPr>
+          <w:rFonts w:hint="default" w:eastAsiaTheme="minorEastAsia"/>
+          <w:lang w:val="en-US" w:eastAsia="zh-CN"/>
+        </w:rPr>
+      </w:pPr>
+      <w:r>
+        <w:rPr>
+          <w:rFonts w:hint="eastAsia"/>
+          <w:lang w:val="en-US" w:eastAsia="zh-CN"/>
+        </w:rPr>
+        <w:t>#0010 Big plans view choosen record</w:t>
+      </w:r>
+    </w:p>
+    <w:tbl>
+      <w:tblPr>
+        <w:tblStyle w:val="4"/>
+        <w:tblW w:w="8522" w:type="dxa"/>
+        <w:tblInd w:w="0" w:type="dxa"/>
+        <w:tblBorders>
+          <w:top w:val="single" w:color="auto" w:sz="4" w:space="0"/>
+          <w:left w:val="single" w:color="auto" w:sz="4" w:space="0"/>
+          <w:bottom w:val="single" w:color="auto" w:sz="4" w:space="0"/>
+          <w:right w:val="single" w:color="auto" w:sz="4" w:space="0"/>
+          <w:insideH w:val="single" w:color="auto" w:sz="4" w:space="0"/>
+          <w:insideV w:val="single" w:color="auto" w:sz="4" w:space="0"/>
+        </w:tblBorders>
+        <w:tblLayout w:type="fixed"/>
+        <w:tblCellMar>
+          <w:top w:w="0" w:type="dxa"/>
+          <w:left w:w="108" w:type="dxa"/>
+          <w:bottom w:w="0" w:type="dxa"/>
+          <w:right w:w="108" w:type="dxa"/>
+        </w:tblCellMar>
+      </w:tblPr>
+      <w:tblGrid>
+        <w:gridCol w:w="1040"/>
+        <w:gridCol w:w="7482"/>
+      </w:tblGrid>
+      <w:tr>
+        <w:tblPrEx>
+          <w:tblBorders>
+            <w:top w:val="single" w:color="auto" w:sz="4" w:space="0"/>
+            <w:left w:val="single" w:color="auto" w:sz="4" w:space="0"/>
+            <w:bottom w:val="single" w:color="auto" w:sz="4" w:space="0"/>
+            <w:right w:val="single" w:color="auto" w:sz="4" w:space="0"/>
+            <w:insideH w:val="single" w:color="auto" w:sz="4" w:space="0"/>
+            <w:insideV w:val="single" w:color="auto" w:sz="4" w:space="0"/>
+          </w:tblBorders>
+          <w:tblLayout w:type="fixed"/>
+          <w:tblCellMar>
+            <w:top w:w="0" w:type="dxa"/>
+            <w:left w:w="108" w:type="dxa"/>
+            <w:bottom w:w="0" w:type="dxa"/>
+            <w:right w:w="108" w:type="dxa"/>
+          </w:tblCellMar>
+        </w:tblPrEx>
+        <w:tc>
+          <w:tcPr>
+            <w:tcW w:w="1040" w:type="dxa"/>
+          </w:tcPr>
+          <w:p>
+            <w:pPr>
+              <w:rPr>
+                <w:rFonts w:hint="default"/>
+                <w:vertAlign w:val="baseline"/>
+                <w:lang w:val="en-US" w:eastAsia="zh-CN"/>
+              </w:rPr>
+            </w:pPr>
+            <w:r>
+              <w:rPr>
+                <w:rFonts w:hint="eastAsia"/>
+                <w:vertAlign w:val="baseline"/>
+                <w:lang w:val="en-US" w:eastAsia="zh-CN"/>
+              </w:rPr>
+              <w:t>Title</w:t>
+            </w:r>
+          </w:p>
+        </w:tc>
+        <w:tc>
+          <w:tcPr>
+            <w:tcW w:w="7482" w:type="dxa"/>
+          </w:tcPr>
+          <w:p>
+            <w:pPr>
+              <w:rPr>
+                <w:rFonts w:hint="default"/>
+                <w:vertAlign w:val="baseline"/>
+                <w:lang w:val="en-US" w:eastAsia="zh-CN"/>
+              </w:rPr>
+            </w:pPr>
+            <w:r>
+              <w:rPr>
+                <w:rFonts w:hint="eastAsia"/>
+                <w:vertAlign w:val="baseline"/>
+                <w:lang w:val="en-US" w:eastAsia="zh-CN"/>
+              </w:rPr>
+              <w:t>Big plans view choosen record</w:t>
+            </w:r>
+          </w:p>
+        </w:tc>
+      </w:tr>
+      <w:tr>
+        <w:tblPrEx>
+          <w:tblBorders>
+            <w:top w:val="single" w:color="auto" w:sz="4" w:space="0"/>
+            <w:left w:val="single" w:color="auto" w:sz="4" w:space="0"/>
+            <w:bottom w:val="single" w:color="auto" w:sz="4" w:space="0"/>
+            <w:right w:val="single" w:color="auto" w:sz="4" w:space="0"/>
+            <w:insideH w:val="single" w:color="auto" w:sz="4" w:space="0"/>
+            <w:insideV w:val="single" w:color="auto" w:sz="4" w:space="0"/>
+          </w:tblBorders>
+          <w:tblLayout w:type="fixed"/>
+          <w:tblCellMar>
+            <w:top w:w="0" w:type="dxa"/>
+            <w:left w:w="108" w:type="dxa"/>
+            <w:bottom w:w="0" w:type="dxa"/>
+            <w:right w:w="108" w:type="dxa"/>
+          </w:tblCellMar>
+        </w:tblPrEx>
+        <w:tc>
+          <w:tcPr>
+            <w:tcW w:w="1040" w:type="dxa"/>
+          </w:tcPr>
+          <w:p>
+            <w:pPr>
+              <w:rPr>
+                <w:rFonts w:hint="default"/>
+                <w:vertAlign w:val="baseline"/>
+                <w:lang w:val="en-US" w:eastAsia="zh-CN"/>
+              </w:rPr>
+            </w:pPr>
+            <w:r>
+              <w:rPr>
+                <w:rFonts w:hint="eastAsia"/>
+                <w:vertAlign w:val="baseline"/>
+                <w:lang w:val="en-US" w:eastAsia="zh-CN"/>
+              </w:rPr>
+              <w:t>Type</w:t>
+            </w:r>
+          </w:p>
+        </w:tc>
+        <w:tc>
+          <w:tcPr>
+            <w:tcW w:w="7482" w:type="dxa"/>
+          </w:tcPr>
+          <w:p>
+            <w:pPr>
+              <w:rPr>
+                <w:rFonts w:hint="default"/>
+                <w:vertAlign w:val="baseline"/>
+                <w:lang w:val="en-US" w:eastAsia="zh-CN"/>
+              </w:rPr>
+            </w:pPr>
+            <w:r>
+              <w:rPr>
+                <w:rFonts w:hint="eastAsia"/>
+                <w:vertAlign w:val="baseline"/>
+                <w:lang w:val="en-US" w:eastAsia="zh-CN"/>
+              </w:rPr>
+              <w:t>Layout - Backend - DB</w:t>
+            </w:r>
+          </w:p>
+        </w:tc>
+      </w:tr>
+      <w:tr>
+        <w:tblPrEx>
+          <w:tblBorders>
+            <w:top w:val="single" w:color="auto" w:sz="4" w:space="0"/>
+            <w:left w:val="single" w:color="auto" w:sz="4" w:space="0"/>
+            <w:bottom w:val="single" w:color="auto" w:sz="4" w:space="0"/>
+            <w:right w:val="single" w:color="auto" w:sz="4" w:space="0"/>
+            <w:insideH w:val="single" w:color="auto" w:sz="4" w:space="0"/>
+            <w:insideV w:val="single" w:color="auto" w:sz="4" w:space="0"/>
+          </w:tblBorders>
+          <w:tblLayout w:type="fixed"/>
+          <w:tblCellMar>
+            <w:top w:w="0" w:type="dxa"/>
+            <w:left w:w="108" w:type="dxa"/>
+            <w:bottom w:w="0" w:type="dxa"/>
+            <w:right w:w="108" w:type="dxa"/>
+          </w:tblCellMar>
+        </w:tblPrEx>
+        <w:trPr>
+          <w:trHeight w:val="90" w:hRule="atLeast"/>
+        </w:trPr>
+        <w:tc>
+          <w:tcPr>
+            <w:tcW w:w="1040" w:type="dxa"/>
+          </w:tcPr>
+          <w:p>
+            <w:pPr>
+              <w:rPr>
+                <w:rFonts w:hint="default"/>
+                <w:vertAlign w:val="baseline"/>
+                <w:lang w:val="en-US" w:eastAsia="zh-CN"/>
+              </w:rPr>
+            </w:pPr>
+            <w:r>
+              <w:rPr>
+                <w:rFonts w:hint="eastAsia"/>
+                <w:vertAlign w:val="baseline"/>
+                <w:lang w:val="en-US" w:eastAsia="zh-CN"/>
+              </w:rPr>
+              <w:t>Desc</w:t>
+            </w:r>
+          </w:p>
+        </w:tc>
+        <w:tc>
+          <w:tcPr>
+            <w:tcW w:w="7482" w:type="dxa"/>
+          </w:tcPr>
+          <w:p>
+            <w:pPr>
+              <w:rPr>
+                <w:rFonts w:hint="eastAsia"/>
+                <w:vertAlign w:val="baseline"/>
+                <w:lang w:val="en-US" w:eastAsia="zh-CN"/>
+              </w:rPr>
+            </w:pPr>
+            <w:r>
+              <w:rPr>
+                <w:rFonts w:hint="eastAsia"/>
+                <w:vertAlign w:val="baseline"/>
+                <w:lang w:val="en-US" w:eastAsia="zh-CN"/>
+              </w:rPr>
+              <w:t>User is able to view a choosen record</w:t>
+            </w:r>
+          </w:p>
+          <w:p>
+            <w:pPr>
+              <w:rPr>
+                <w:rFonts w:hint="default"/>
+                <w:vertAlign w:val="baseline"/>
+                <w:lang w:val="en-US" w:eastAsia="zh-CN"/>
+              </w:rPr>
+            </w:pPr>
+            <w:r>
+              <w:rPr>
+                <w:rFonts w:hint="eastAsia"/>
+                <w:vertAlign w:val="baseline"/>
+                <w:lang w:val="en-US" w:eastAsia="zh-CN"/>
+              </w:rPr>
+              <w:t>A record is viewed in a different activity</w:t>
             </w:r>
           </w:p>
         </w:tc>

</xml_diff>

<commit_message>
#0010 Big plans view chosen recrod
</commit_message>
<xml_diff>
--- a/plans.docx
+++ b/plans.docx
@@ -1902,8 +1902,6 @@
               </w:rPr>
               <w:t>Completed, August 19, 2019</w:t>
             </w:r>
-            <w:bookmarkStart w:id="0" w:name="_GoBack"/>
-            <w:bookmarkEnd w:id="0"/>
           </w:p>
         </w:tc>
       </w:tr>
@@ -2808,7 +2806,7 @@
         <w:bidi w:val="0"/>
         <w:rPr>
           <w:rFonts w:hint="default" w:eastAsiaTheme="minorEastAsia"/>
-          <w:lang w:val="en-US" w:eastAsia="zh-CN"/>
+          <w:lang w:val="en-CA" w:eastAsia="zh-CN"/>
         </w:rPr>
       </w:pPr>
       <w:r>
@@ -2816,7 +2814,14 @@
           <w:rFonts w:hint="eastAsia"/>
           <w:lang w:val="en-US" w:eastAsia="zh-CN"/>
         </w:rPr>
-        <w:t>#0010 Big plans view choosen record</w:t>
+        <w:t xml:space="preserve">#0010 </w:t>
+      </w:r>
+      <w:r>
+        <w:rPr>
+          <w:rFonts w:hint="default"/>
+          <w:lang w:val="en-CA" w:eastAsia="zh-CN"/>
+        </w:rPr>
+        <w:t>=====</w:t>
       </w:r>
     </w:p>
     <w:tbl>
@@ -3102,17 +3107,19 @@
               <w:rPr>
                 <w:rFonts w:hint="default"/>
                 <w:vertAlign w:val="baseline"/>
-                <w:lang w:val="en-US" w:eastAsia="zh-CN"/>
-              </w:rPr>
-            </w:pPr>
-            <w:r>
-              <w:rPr>
-                <w:rFonts w:hint="eastAsia"/>
-                <w:vertAlign w:val="baseline"/>
-                <w:lang w:val="en-US" w:eastAsia="zh-CN"/>
-              </w:rPr>
-              <w:t>Pending</w:t>
-            </w:r>
+                <w:lang w:val="en-CA" w:eastAsia="zh-CN"/>
+              </w:rPr>
+            </w:pPr>
+            <w:r>
+              <w:rPr>
+                <w:rFonts w:hint="default"/>
+                <w:vertAlign w:val="baseline"/>
+                <w:lang w:val="en-CA" w:eastAsia="zh-CN"/>
+              </w:rPr>
+              <w:t>Completed, August 21, 2019</w:t>
+            </w:r>
+            <w:bookmarkStart w:id="0" w:name="_GoBack"/>
+            <w:bookmarkEnd w:id="0"/>
           </w:p>
         </w:tc>
       </w:tr>

</xml_diff>

<commit_message>
#0008 Big plans delete selected records; rearrange bigplanmemo layout
</commit_message>
<xml_diff>
--- a/plans.docx
+++ b/plans.docx
@@ -2218,7 +2218,7 @@
           <w:rFonts w:hint="eastAsia"/>
           <w:lang w:val="en-US" w:eastAsia="zh-CN"/>
         </w:rPr>
-        <w:t>#0008 Big plans delete selected records</w:t>
+        <w:t>#0008 =====</w:t>
       </w:r>
     </w:p>
     <w:tbl>
@@ -2496,8 +2496,10 @@
                 <w:vertAlign w:val="baseline"/>
                 <w:lang w:val="en-US" w:eastAsia="zh-CN"/>
               </w:rPr>
-              <w:t>Pending</w:t>
-            </w:r>
+              <w:t>Completed, August 21, 2019</w:t>
+            </w:r>
+            <w:bookmarkStart w:id="0" w:name="_GoBack"/>
+            <w:bookmarkEnd w:id="0"/>
           </w:p>
         </w:tc>
       </w:tr>
@@ -3105,7 +3107,7 @@
           <w:p>
             <w:pPr>
               <w:rPr>
-                <w:rFonts w:hint="default"/>
+                <w:rFonts w:hint="eastAsia" w:eastAsiaTheme="minorEastAsia"/>
                 <w:vertAlign w:val="baseline"/>
                 <w:lang w:val="en-CA" w:eastAsia="zh-CN"/>
               </w:rPr>
@@ -3118,8 +3120,6 @@
               </w:rPr>
               <w:t>Completed, August 21, 2019</w:t>
             </w:r>
-            <w:bookmarkStart w:id="0" w:name="_GoBack"/>
-            <w:bookmarkEnd w:id="0"/>
           </w:p>
         </w:tc>
       </w:tr>

</xml_diff>

<commit_message>
#0011 Big plans add cancel button for create
</commit_message>
<xml_diff>
--- a/plans.docx
+++ b/plans.docx
@@ -2498,8 +2498,6 @@
               </w:rPr>
               <w:t>Completed, August 21, 2019</w:t>
             </w:r>
-            <w:bookmarkStart w:id="0" w:name="_GoBack"/>
-            <w:bookmarkEnd w:id="0"/>
           </w:p>
         </w:tc>
       </w:tr>
@@ -3119,6 +3117,322 @@
                 <w:lang w:val="en-CA" w:eastAsia="zh-CN"/>
               </w:rPr>
               <w:t>Completed, August 21, 2019</w:t>
+            </w:r>
+          </w:p>
+        </w:tc>
+      </w:tr>
+    </w:tbl>
+    <w:p>
+      <w:pPr>
+        <w:pStyle w:val="2"/>
+        <w:bidi w:val="0"/>
+        <w:rPr>
+          <w:rFonts w:hint="default" w:eastAsiaTheme="minorEastAsia"/>
+          <w:lang w:val="en-US" w:eastAsia="zh-CN"/>
+        </w:rPr>
+      </w:pPr>
+      <w:r>
+        <w:rPr>
+          <w:rFonts w:hint="eastAsia"/>
+          <w:lang w:val="en-US" w:eastAsia="zh-CN"/>
+        </w:rPr>
+        <w:t>#0011 =====</w:t>
+      </w:r>
+    </w:p>
+    <w:tbl>
+      <w:tblPr>
+        <w:tblStyle w:val="4"/>
+        <w:tblW w:w="8522" w:type="dxa"/>
+        <w:tblInd w:w="0" w:type="dxa"/>
+        <w:tblBorders>
+          <w:top w:val="single" w:color="auto" w:sz="4" w:space="0"/>
+          <w:left w:val="single" w:color="auto" w:sz="4" w:space="0"/>
+          <w:bottom w:val="single" w:color="auto" w:sz="4" w:space="0"/>
+          <w:right w:val="single" w:color="auto" w:sz="4" w:space="0"/>
+          <w:insideH w:val="single" w:color="auto" w:sz="4" w:space="0"/>
+          <w:insideV w:val="single" w:color="auto" w:sz="4" w:space="0"/>
+        </w:tblBorders>
+        <w:tblLayout w:type="fixed"/>
+        <w:tblCellMar>
+          <w:top w:w="0" w:type="dxa"/>
+          <w:left w:w="108" w:type="dxa"/>
+          <w:bottom w:w="0" w:type="dxa"/>
+          <w:right w:w="108" w:type="dxa"/>
+        </w:tblCellMar>
+      </w:tblPr>
+      <w:tblGrid>
+        <w:gridCol w:w="1040"/>
+        <w:gridCol w:w="7482"/>
+      </w:tblGrid>
+      <w:tr>
+        <w:tblPrEx>
+          <w:tblBorders>
+            <w:top w:val="single" w:color="auto" w:sz="4" w:space="0"/>
+            <w:left w:val="single" w:color="auto" w:sz="4" w:space="0"/>
+            <w:bottom w:val="single" w:color="auto" w:sz="4" w:space="0"/>
+            <w:right w:val="single" w:color="auto" w:sz="4" w:space="0"/>
+            <w:insideH w:val="single" w:color="auto" w:sz="4" w:space="0"/>
+            <w:insideV w:val="single" w:color="auto" w:sz="4" w:space="0"/>
+          </w:tblBorders>
+          <w:tblLayout w:type="fixed"/>
+          <w:tblCellMar>
+            <w:top w:w="0" w:type="dxa"/>
+            <w:left w:w="108" w:type="dxa"/>
+            <w:bottom w:w="0" w:type="dxa"/>
+            <w:right w:w="108" w:type="dxa"/>
+          </w:tblCellMar>
+        </w:tblPrEx>
+        <w:tc>
+          <w:tcPr>
+            <w:tcW w:w="1040" w:type="dxa"/>
+          </w:tcPr>
+          <w:p>
+            <w:pPr>
+              <w:rPr>
+                <w:rFonts w:hint="default"/>
+                <w:vertAlign w:val="baseline"/>
+                <w:lang w:val="en-US" w:eastAsia="zh-CN"/>
+              </w:rPr>
+            </w:pPr>
+            <w:r>
+              <w:rPr>
+                <w:rFonts w:hint="eastAsia"/>
+                <w:vertAlign w:val="baseline"/>
+                <w:lang w:val="en-US" w:eastAsia="zh-CN"/>
+              </w:rPr>
+              <w:t>Title</w:t>
+            </w:r>
+          </w:p>
+        </w:tc>
+        <w:tc>
+          <w:tcPr>
+            <w:tcW w:w="7482" w:type="dxa"/>
+          </w:tcPr>
+          <w:p>
+            <w:pPr>
+              <w:rPr>
+                <w:rFonts w:hint="default"/>
+                <w:vertAlign w:val="baseline"/>
+                <w:lang w:val="en-US" w:eastAsia="zh-CN"/>
+              </w:rPr>
+            </w:pPr>
+            <w:r>
+              <w:rPr>
+                <w:rFonts w:hint="eastAsia"/>
+                <w:vertAlign w:val="baseline"/>
+                <w:lang w:val="en-US" w:eastAsia="zh-CN"/>
+              </w:rPr>
+              <w:t>Big plans add cancel button for create</w:t>
+            </w:r>
+          </w:p>
+        </w:tc>
+      </w:tr>
+      <w:tr>
+        <w:tblPrEx>
+          <w:tblBorders>
+            <w:top w:val="single" w:color="auto" w:sz="4" w:space="0"/>
+            <w:left w:val="single" w:color="auto" w:sz="4" w:space="0"/>
+            <w:bottom w:val="single" w:color="auto" w:sz="4" w:space="0"/>
+            <w:right w:val="single" w:color="auto" w:sz="4" w:space="0"/>
+            <w:insideH w:val="single" w:color="auto" w:sz="4" w:space="0"/>
+            <w:insideV w:val="single" w:color="auto" w:sz="4" w:space="0"/>
+          </w:tblBorders>
+          <w:tblLayout w:type="fixed"/>
+          <w:tblCellMar>
+            <w:top w:w="0" w:type="dxa"/>
+            <w:left w:w="108" w:type="dxa"/>
+            <w:bottom w:w="0" w:type="dxa"/>
+            <w:right w:w="108" w:type="dxa"/>
+          </w:tblCellMar>
+        </w:tblPrEx>
+        <w:tc>
+          <w:tcPr>
+            <w:tcW w:w="1040" w:type="dxa"/>
+          </w:tcPr>
+          <w:p>
+            <w:pPr>
+              <w:rPr>
+                <w:rFonts w:hint="default"/>
+                <w:vertAlign w:val="baseline"/>
+                <w:lang w:val="en-US" w:eastAsia="zh-CN"/>
+              </w:rPr>
+            </w:pPr>
+            <w:r>
+              <w:rPr>
+                <w:rFonts w:hint="eastAsia"/>
+                <w:vertAlign w:val="baseline"/>
+                <w:lang w:val="en-US" w:eastAsia="zh-CN"/>
+              </w:rPr>
+              <w:t>Type</w:t>
+            </w:r>
+          </w:p>
+        </w:tc>
+        <w:tc>
+          <w:tcPr>
+            <w:tcW w:w="7482" w:type="dxa"/>
+          </w:tcPr>
+          <w:p>
+            <w:pPr>
+              <w:rPr>
+                <w:rFonts w:hint="default"/>
+                <w:vertAlign w:val="baseline"/>
+                <w:lang w:val="en-US" w:eastAsia="zh-CN"/>
+              </w:rPr>
+            </w:pPr>
+            <w:r>
+              <w:rPr>
+                <w:rFonts w:hint="eastAsia"/>
+                <w:vertAlign w:val="baseline"/>
+                <w:lang w:val="en-US" w:eastAsia="zh-CN"/>
+              </w:rPr>
+              <w:t>Layout - Backend - DB</w:t>
+            </w:r>
+          </w:p>
+        </w:tc>
+      </w:tr>
+      <w:tr>
+        <w:tblPrEx>
+          <w:tblBorders>
+            <w:top w:val="single" w:color="auto" w:sz="4" w:space="0"/>
+            <w:left w:val="single" w:color="auto" w:sz="4" w:space="0"/>
+            <w:bottom w:val="single" w:color="auto" w:sz="4" w:space="0"/>
+            <w:right w:val="single" w:color="auto" w:sz="4" w:space="0"/>
+            <w:insideH w:val="single" w:color="auto" w:sz="4" w:space="0"/>
+            <w:insideV w:val="single" w:color="auto" w:sz="4" w:space="0"/>
+          </w:tblBorders>
+          <w:tblLayout w:type="fixed"/>
+          <w:tblCellMar>
+            <w:top w:w="0" w:type="dxa"/>
+            <w:left w:w="108" w:type="dxa"/>
+            <w:bottom w:w="0" w:type="dxa"/>
+            <w:right w:w="108" w:type="dxa"/>
+          </w:tblCellMar>
+        </w:tblPrEx>
+        <w:trPr>
+          <w:trHeight w:val="90" w:hRule="atLeast"/>
+        </w:trPr>
+        <w:tc>
+          <w:tcPr>
+            <w:tcW w:w="1040" w:type="dxa"/>
+          </w:tcPr>
+          <w:p>
+            <w:pPr>
+              <w:rPr>
+                <w:rFonts w:hint="default"/>
+                <w:vertAlign w:val="baseline"/>
+                <w:lang w:val="en-US" w:eastAsia="zh-CN"/>
+              </w:rPr>
+            </w:pPr>
+            <w:r>
+              <w:rPr>
+                <w:rFonts w:hint="eastAsia"/>
+                <w:vertAlign w:val="baseline"/>
+                <w:lang w:val="en-US" w:eastAsia="zh-CN"/>
+              </w:rPr>
+              <w:t>Desc</w:t>
+            </w:r>
+          </w:p>
+        </w:tc>
+        <w:tc>
+          <w:tcPr>
+            <w:tcW w:w="7482" w:type="dxa"/>
+          </w:tcPr>
+          <w:p>
+            <w:pPr>
+              <w:rPr>
+                <w:rFonts w:hint="default"/>
+                <w:vertAlign w:val="baseline"/>
+                <w:lang w:val="en-US" w:eastAsia="zh-CN"/>
+              </w:rPr>
+            </w:pPr>
+            <w:r>
+              <w:rPr>
+                <w:rFonts w:hint="eastAsia"/>
+                <w:vertAlign w:val="baseline"/>
+                <w:lang w:val="en-US" w:eastAsia="zh-CN"/>
+              </w:rPr>
+              <w:t>User is able to cancel when creating memo</w:t>
+            </w:r>
+          </w:p>
+        </w:tc>
+      </w:tr>
+      <w:tr>
+        <w:tblPrEx>
+          <w:tblBorders>
+            <w:top w:val="single" w:color="auto" w:sz="4" w:space="0"/>
+            <w:left w:val="single" w:color="auto" w:sz="4" w:space="0"/>
+            <w:bottom w:val="single" w:color="auto" w:sz="4" w:space="0"/>
+            <w:right w:val="single" w:color="auto" w:sz="4" w:space="0"/>
+            <w:insideH w:val="single" w:color="auto" w:sz="4" w:space="0"/>
+            <w:insideV w:val="single" w:color="auto" w:sz="4" w:space="0"/>
+          </w:tblBorders>
+          <w:tblLayout w:type="fixed"/>
+          <w:tblCellMar>
+            <w:top w:w="0" w:type="dxa"/>
+            <w:left w:w="108" w:type="dxa"/>
+            <w:bottom w:w="0" w:type="dxa"/>
+            <w:right w:w="108" w:type="dxa"/>
+          </w:tblCellMar>
+        </w:tblPrEx>
+        <w:tc>
+          <w:tcPr>
+            <w:tcW w:w="1040" w:type="dxa"/>
+          </w:tcPr>
+          <w:p>
+            <w:pPr>
+              <w:rPr>
+                <w:rFonts w:hint="default"/>
+                <w:vertAlign w:val="baseline"/>
+                <w:lang w:val="en-US" w:eastAsia="zh-CN"/>
+              </w:rPr>
+            </w:pPr>
+            <w:r>
+              <w:rPr>
+                <w:rFonts w:hint="eastAsia"/>
+                <w:vertAlign w:val="baseline"/>
+                <w:lang w:val="en-US" w:eastAsia="zh-CN"/>
+              </w:rPr>
+              <w:t>Status</w:t>
+            </w:r>
+          </w:p>
+        </w:tc>
+        <w:tc>
+          <w:tcPr>
+            <w:tcW w:w="7482" w:type="dxa"/>
+          </w:tcPr>
+          <w:p>
+            <w:pPr>
+              <w:rPr>
+                <w:rFonts w:hint="eastAsia" w:eastAsiaTheme="minorEastAsia"/>
+                <w:vertAlign w:val="baseline"/>
+                <w:lang w:val="en-CA" w:eastAsia="zh-CN"/>
+              </w:rPr>
+            </w:pPr>
+            <w:r>
+              <w:rPr>
+                <w:rFonts w:hint="default"/>
+                <w:vertAlign w:val="baseline"/>
+                <w:lang w:val="en-CA" w:eastAsia="zh-CN"/>
+              </w:rPr>
+              <w:t>Completed, August 2</w:t>
+            </w:r>
+            <w:r>
+              <w:rPr>
+                <w:rFonts w:hint="eastAsia"/>
+                <w:vertAlign w:val="baseline"/>
+                <w:lang w:val="en-US" w:eastAsia="zh-CN"/>
+              </w:rPr>
+              <w:t>2</w:t>
+            </w:r>
+            <w:bookmarkStart w:id="0" w:name="_GoBack"/>
+            <w:bookmarkEnd w:id="0"/>
+            <w:r>
+              <w:rPr>
+                <w:rFonts w:hint="default"/>
+                <w:vertAlign w:val="baseline"/>
+                <w:lang w:val="en-CA" w:eastAsia="zh-CN"/>
+              </w:rPr>
+              <w:t>, 2019</w:t>
             </w:r>
           </w:p>
         </w:tc>

</xml_diff>

<commit_message>
#0009 Big plans edit selected record; Add back & delete buttons
</commit_message>
<xml_diff>
--- a/plans.docx
+++ b/plans.docx
@@ -69,12 +69,6 @@
             <w:insideV w:val="single" w:color="auto" w:sz="4" w:space="0"/>
           </w:tblBorders>
           <w:tblLayout w:type="fixed"/>
-          <w:tblCellMar>
-            <w:top w:w="0" w:type="dxa"/>
-            <w:left w:w="108" w:type="dxa"/>
-            <w:bottom w:w="0" w:type="dxa"/>
-            <w:right w:w="108" w:type="dxa"/>
-          </w:tblCellMar>
         </w:tblPrEx>
         <w:tc>
           <w:tcPr>
@@ -1048,12 +1042,6 @@
             <w:insideV w:val="single" w:color="auto" w:sz="4" w:space="0"/>
           </w:tblBorders>
           <w:tblLayout w:type="fixed"/>
-          <w:tblCellMar>
-            <w:top w:w="0" w:type="dxa"/>
-            <w:left w:w="108" w:type="dxa"/>
-            <w:bottom w:w="0" w:type="dxa"/>
-            <w:right w:w="108" w:type="dxa"/>
-          </w:tblCellMar>
         </w:tblPrEx>
         <w:tc>
           <w:tcPr>
@@ -2516,7 +2504,7 @@
           <w:rFonts w:hint="eastAsia"/>
           <w:lang w:val="en-US" w:eastAsia="zh-CN"/>
         </w:rPr>
-        <w:t>#0009 Big plans edit selected record</w:t>
+        <w:t>#0009 =====</w:t>
       </w:r>
     </w:p>
     <w:tbl>
@@ -2794,8 +2782,10 @@
                 <w:vertAlign w:val="baseline"/>
                 <w:lang w:val="en-US" w:eastAsia="zh-CN"/>
               </w:rPr>
-              <w:t>Pending</w:t>
-            </w:r>
+              <w:t>Completed, August 23, 2019</w:t>
+            </w:r>
+            <w:bookmarkStart w:id="0" w:name="_GoBack"/>
+            <w:bookmarkEnd w:id="0"/>
           </w:p>
         </w:tc>
       </w:tr>
@@ -3424,8 +3414,6 @@
               </w:rPr>
               <w:t>2</w:t>
             </w:r>
-            <w:bookmarkStart w:id="0" w:name="_GoBack"/>
-            <w:bookmarkEnd w:id="0"/>
             <w:r>
               <w:rPr>
                 <w:rFonts w:hint="default"/>

</xml_diff>

<commit_message>
#0013 Calendar add related structures
</commit_message>
<xml_diff>
--- a/plans.docx
+++ b/plans.docx
@@ -69,6 +69,12 @@
             <w:insideV w:val="single" w:color="auto" w:sz="4" w:space="0"/>
           </w:tblBorders>
           <w:tblLayout w:type="fixed"/>
+          <w:tblCellMar>
+            <w:top w:w="0" w:type="dxa"/>
+            <w:left w:w="108" w:type="dxa"/>
+            <w:bottom w:w="0" w:type="dxa"/>
+            <w:right w:w="108" w:type="dxa"/>
+          </w:tblCellMar>
         </w:tblPrEx>
         <w:tc>
           <w:tcPr>
@@ -1042,6 +1048,12 @@
             <w:insideV w:val="single" w:color="auto" w:sz="4" w:space="0"/>
           </w:tblBorders>
           <w:tblLayout w:type="fixed"/>
+          <w:tblCellMar>
+            <w:top w:w="0" w:type="dxa"/>
+            <w:left w:w="108" w:type="dxa"/>
+            <w:bottom w:w="0" w:type="dxa"/>
+            <w:right w:w="108" w:type="dxa"/>
+          </w:tblCellMar>
         </w:tblPrEx>
         <w:tc>
           <w:tcPr>
@@ -1236,14 +1248,6 @@
       </w:tr>
       <w:tr>
         <w:tblPrEx>
-          <w:tblBorders>
-            <w:top w:val="single" w:color="auto" w:sz="4" w:space="0"/>
-            <w:left w:val="single" w:color="auto" w:sz="4" w:space="0"/>
-            <w:bottom w:val="single" w:color="auto" w:sz="4" w:space="0"/>
-            <w:right w:val="single" w:color="auto" w:sz="4" w:space="0"/>
-            <w:insideH w:val="single" w:color="auto" w:sz="4" w:space="0"/>
-            <w:insideV w:val="single" w:color="auto" w:sz="4" w:space="0"/>
-          </w:tblBorders>
           <w:tblLayout w:type="fixed"/>
           <w:tblCellMar>
             <w:top w:w="0" w:type="dxa"/>
@@ -2236,14 +2240,6 @@
       </w:tblGrid>
       <w:tr>
         <w:tblPrEx>
-          <w:tblBorders>
-            <w:top w:val="single" w:color="auto" w:sz="4" w:space="0"/>
-            <w:left w:val="single" w:color="auto" w:sz="4" w:space="0"/>
-            <w:bottom w:val="single" w:color="auto" w:sz="4" w:space="0"/>
-            <w:right w:val="single" w:color="auto" w:sz="4" w:space="0"/>
-            <w:insideH w:val="single" w:color="auto" w:sz="4" w:space="0"/>
-            <w:insideV w:val="single" w:color="auto" w:sz="4" w:space="0"/>
-          </w:tblBorders>
           <w:tblLayout w:type="fixed"/>
           <w:tblCellMar>
             <w:top w:w="0" w:type="dxa"/>
@@ -2784,8 +2780,6 @@
               </w:rPr>
               <w:t>Completed, August 23, 2019</w:t>
             </w:r>
-            <w:bookmarkStart w:id="0" w:name="_GoBack"/>
-            <w:bookmarkEnd w:id="0"/>
           </w:p>
         </w:tc>
       </w:tr>
@@ -3421,6 +3415,919 @@
                 <w:lang w:val="en-CA" w:eastAsia="zh-CN"/>
               </w:rPr>
               <w:t>, 2019</w:t>
+            </w:r>
+          </w:p>
+        </w:tc>
+      </w:tr>
+    </w:tbl>
+    <w:p>
+      <w:pPr>
+        <w:pStyle w:val="2"/>
+        <w:bidi w:val="0"/>
+        <w:rPr>
+          <w:rFonts w:hint="default" w:eastAsiaTheme="minorEastAsia"/>
+          <w:lang w:val="en-US" w:eastAsia="zh-CN"/>
+        </w:rPr>
+      </w:pPr>
+      <w:r>
+        <w:rPr>
+          <w:rFonts w:hint="eastAsia"/>
+          <w:lang w:val="en-US" w:eastAsia="zh-CN"/>
+        </w:rPr>
+        <w:t>#0012 Calendar add layout</w:t>
+      </w:r>
+    </w:p>
+    <w:tbl>
+      <w:tblPr>
+        <w:tblStyle w:val="4"/>
+        <w:tblW w:w="8522" w:type="dxa"/>
+        <w:tblInd w:w="0" w:type="dxa"/>
+        <w:tblBorders>
+          <w:top w:val="single" w:color="auto" w:sz="4" w:space="0"/>
+          <w:left w:val="single" w:color="auto" w:sz="4" w:space="0"/>
+          <w:bottom w:val="single" w:color="auto" w:sz="4" w:space="0"/>
+          <w:right w:val="single" w:color="auto" w:sz="4" w:space="0"/>
+          <w:insideH w:val="single" w:color="auto" w:sz="4" w:space="0"/>
+          <w:insideV w:val="single" w:color="auto" w:sz="4" w:space="0"/>
+        </w:tblBorders>
+        <w:tblLayout w:type="fixed"/>
+        <w:tblCellMar>
+          <w:top w:w="0" w:type="dxa"/>
+          <w:left w:w="108" w:type="dxa"/>
+          <w:bottom w:w="0" w:type="dxa"/>
+          <w:right w:w="108" w:type="dxa"/>
+        </w:tblCellMar>
+      </w:tblPr>
+      <w:tblGrid>
+        <w:gridCol w:w="1040"/>
+        <w:gridCol w:w="7482"/>
+      </w:tblGrid>
+      <w:tr>
+        <w:tblPrEx>
+          <w:tblBorders>
+            <w:top w:val="single" w:color="auto" w:sz="4" w:space="0"/>
+            <w:left w:val="single" w:color="auto" w:sz="4" w:space="0"/>
+            <w:bottom w:val="single" w:color="auto" w:sz="4" w:space="0"/>
+            <w:right w:val="single" w:color="auto" w:sz="4" w:space="0"/>
+            <w:insideH w:val="single" w:color="auto" w:sz="4" w:space="0"/>
+            <w:insideV w:val="single" w:color="auto" w:sz="4" w:space="0"/>
+          </w:tblBorders>
+          <w:tblLayout w:type="fixed"/>
+          <w:tblCellMar>
+            <w:top w:w="0" w:type="dxa"/>
+            <w:left w:w="108" w:type="dxa"/>
+            <w:bottom w:w="0" w:type="dxa"/>
+            <w:right w:w="108" w:type="dxa"/>
+          </w:tblCellMar>
+        </w:tblPrEx>
+        <w:tc>
+          <w:tcPr>
+            <w:tcW w:w="1040" w:type="dxa"/>
+          </w:tcPr>
+          <w:p>
+            <w:pPr>
+              <w:rPr>
+                <w:rFonts w:hint="default"/>
+                <w:vertAlign w:val="baseline"/>
+                <w:lang w:val="en-US" w:eastAsia="zh-CN"/>
+              </w:rPr>
+            </w:pPr>
+            <w:r>
+              <w:rPr>
+                <w:rFonts w:hint="eastAsia"/>
+                <w:vertAlign w:val="baseline"/>
+                <w:lang w:val="en-US" w:eastAsia="zh-CN"/>
+              </w:rPr>
+              <w:t>Title</w:t>
+            </w:r>
+          </w:p>
+        </w:tc>
+        <w:tc>
+          <w:tcPr>
+            <w:tcW w:w="7482" w:type="dxa"/>
+          </w:tcPr>
+          <w:p>
+            <w:pPr>
+              <w:rPr>
+                <w:rFonts w:hint="default"/>
+                <w:vertAlign w:val="baseline"/>
+                <w:lang w:val="en-US" w:eastAsia="zh-CN"/>
+              </w:rPr>
+            </w:pPr>
+            <w:r>
+              <w:rPr>
+                <w:rFonts w:hint="eastAsia"/>
+                <w:vertAlign w:val="baseline"/>
+                <w:lang w:val="en-US" w:eastAsia="zh-CN"/>
+              </w:rPr>
+              <w:t>Calendar add layout</w:t>
+            </w:r>
+          </w:p>
+        </w:tc>
+      </w:tr>
+      <w:tr>
+        <w:tblPrEx>
+          <w:tblBorders>
+            <w:top w:val="single" w:color="auto" w:sz="4" w:space="0"/>
+            <w:left w:val="single" w:color="auto" w:sz="4" w:space="0"/>
+            <w:bottom w:val="single" w:color="auto" w:sz="4" w:space="0"/>
+            <w:right w:val="single" w:color="auto" w:sz="4" w:space="0"/>
+            <w:insideH w:val="single" w:color="auto" w:sz="4" w:space="0"/>
+            <w:insideV w:val="single" w:color="auto" w:sz="4" w:space="0"/>
+          </w:tblBorders>
+          <w:tblLayout w:type="fixed"/>
+          <w:tblCellMar>
+            <w:top w:w="0" w:type="dxa"/>
+            <w:left w:w="108" w:type="dxa"/>
+            <w:bottom w:w="0" w:type="dxa"/>
+            <w:right w:w="108" w:type="dxa"/>
+          </w:tblCellMar>
+        </w:tblPrEx>
+        <w:tc>
+          <w:tcPr>
+            <w:tcW w:w="1040" w:type="dxa"/>
+          </w:tcPr>
+          <w:p>
+            <w:pPr>
+              <w:rPr>
+                <w:rFonts w:hint="default"/>
+                <w:vertAlign w:val="baseline"/>
+                <w:lang w:val="en-US" w:eastAsia="zh-CN"/>
+              </w:rPr>
+            </w:pPr>
+            <w:r>
+              <w:rPr>
+                <w:rFonts w:hint="eastAsia"/>
+                <w:vertAlign w:val="baseline"/>
+                <w:lang w:val="en-US" w:eastAsia="zh-CN"/>
+              </w:rPr>
+              <w:t>Type</w:t>
+            </w:r>
+          </w:p>
+        </w:tc>
+        <w:tc>
+          <w:tcPr>
+            <w:tcW w:w="7482" w:type="dxa"/>
+          </w:tcPr>
+          <w:p>
+            <w:pPr>
+              <w:rPr>
+                <w:rFonts w:hint="default"/>
+                <w:vertAlign w:val="baseline"/>
+                <w:lang w:val="en-US" w:eastAsia="zh-CN"/>
+              </w:rPr>
+            </w:pPr>
+            <w:r>
+              <w:rPr>
+                <w:rFonts w:hint="eastAsia"/>
+                <w:vertAlign w:val="baseline"/>
+                <w:lang w:val="en-US" w:eastAsia="zh-CN"/>
+              </w:rPr>
+              <w:t>Layout - Backend</w:t>
+            </w:r>
+          </w:p>
+        </w:tc>
+      </w:tr>
+      <w:tr>
+        <w:tblPrEx>
+          <w:tblBorders>
+            <w:top w:val="single" w:color="auto" w:sz="4" w:space="0"/>
+            <w:left w:val="single" w:color="auto" w:sz="4" w:space="0"/>
+            <w:bottom w:val="single" w:color="auto" w:sz="4" w:space="0"/>
+            <w:right w:val="single" w:color="auto" w:sz="4" w:space="0"/>
+            <w:insideH w:val="single" w:color="auto" w:sz="4" w:space="0"/>
+            <w:insideV w:val="single" w:color="auto" w:sz="4" w:space="0"/>
+          </w:tblBorders>
+          <w:tblLayout w:type="fixed"/>
+          <w:tblCellMar>
+            <w:top w:w="0" w:type="dxa"/>
+            <w:left w:w="108" w:type="dxa"/>
+            <w:bottom w:w="0" w:type="dxa"/>
+            <w:right w:w="108" w:type="dxa"/>
+          </w:tblCellMar>
+        </w:tblPrEx>
+        <w:trPr>
+          <w:trHeight w:val="90" w:hRule="atLeast"/>
+        </w:trPr>
+        <w:tc>
+          <w:tcPr>
+            <w:tcW w:w="1040" w:type="dxa"/>
+          </w:tcPr>
+          <w:p>
+            <w:pPr>
+              <w:rPr>
+                <w:rFonts w:hint="default"/>
+                <w:vertAlign w:val="baseline"/>
+                <w:lang w:val="en-US" w:eastAsia="zh-CN"/>
+              </w:rPr>
+            </w:pPr>
+            <w:r>
+              <w:rPr>
+                <w:rFonts w:hint="eastAsia"/>
+                <w:vertAlign w:val="baseline"/>
+                <w:lang w:val="en-US" w:eastAsia="zh-CN"/>
+              </w:rPr>
+              <w:t>Desc</w:t>
+            </w:r>
+          </w:p>
+        </w:tc>
+        <w:tc>
+          <w:tcPr>
+            <w:tcW w:w="7482" w:type="dxa"/>
+          </w:tcPr>
+          <w:p>
+            <w:pPr>
+              <w:rPr>
+                <w:rFonts w:hint="default"/>
+                <w:vertAlign w:val="baseline"/>
+                <w:lang w:val="en-US" w:eastAsia="zh-CN"/>
+              </w:rPr>
+            </w:pPr>
+            <w:r>
+              <w:rPr>
+                <w:rFonts w:hint="eastAsia"/>
+                <w:vertAlign w:val="baseline"/>
+                <w:lang w:val="en-US" w:eastAsia="zh-CN"/>
+              </w:rPr>
+              <w:t>Draw layout for the calendar</w:t>
+            </w:r>
+          </w:p>
+        </w:tc>
+      </w:tr>
+      <w:tr>
+        <w:tblPrEx>
+          <w:tblBorders>
+            <w:top w:val="single" w:color="auto" w:sz="4" w:space="0"/>
+            <w:left w:val="single" w:color="auto" w:sz="4" w:space="0"/>
+            <w:bottom w:val="single" w:color="auto" w:sz="4" w:space="0"/>
+            <w:right w:val="single" w:color="auto" w:sz="4" w:space="0"/>
+            <w:insideH w:val="single" w:color="auto" w:sz="4" w:space="0"/>
+            <w:insideV w:val="single" w:color="auto" w:sz="4" w:space="0"/>
+          </w:tblBorders>
+          <w:tblLayout w:type="fixed"/>
+          <w:tblCellMar>
+            <w:top w:w="0" w:type="dxa"/>
+            <w:left w:w="108" w:type="dxa"/>
+            <w:bottom w:w="0" w:type="dxa"/>
+            <w:right w:w="108" w:type="dxa"/>
+          </w:tblCellMar>
+        </w:tblPrEx>
+        <w:tc>
+          <w:tcPr>
+            <w:tcW w:w="1040" w:type="dxa"/>
+          </w:tcPr>
+          <w:p>
+            <w:pPr>
+              <w:rPr>
+                <w:rFonts w:hint="default"/>
+                <w:vertAlign w:val="baseline"/>
+                <w:lang w:val="en-US" w:eastAsia="zh-CN"/>
+              </w:rPr>
+            </w:pPr>
+            <w:r>
+              <w:rPr>
+                <w:rFonts w:hint="eastAsia"/>
+                <w:vertAlign w:val="baseline"/>
+                <w:lang w:val="en-US" w:eastAsia="zh-CN"/>
+              </w:rPr>
+              <w:t>Status</w:t>
+            </w:r>
+          </w:p>
+        </w:tc>
+        <w:tc>
+          <w:tcPr>
+            <w:tcW w:w="7482" w:type="dxa"/>
+          </w:tcPr>
+          <w:p>
+            <w:pPr>
+              <w:rPr>
+                <w:rFonts w:hint="default" w:eastAsiaTheme="minorEastAsia"/>
+                <w:vertAlign w:val="baseline"/>
+                <w:lang w:val="en-US" w:eastAsia="zh-CN"/>
+              </w:rPr>
+            </w:pPr>
+            <w:r>
+              <w:rPr>
+                <w:rFonts w:hint="eastAsia"/>
+                <w:vertAlign w:val="baseline"/>
+                <w:lang w:val="en-US" w:eastAsia="zh-CN"/>
+              </w:rPr>
+              <w:t>Pending</w:t>
+            </w:r>
+          </w:p>
+        </w:tc>
+      </w:tr>
+    </w:tbl>
+    <w:p>
+      <w:pPr>
+        <w:pStyle w:val="2"/>
+        <w:bidi w:val="0"/>
+        <w:rPr>
+          <w:rFonts w:hint="default" w:eastAsiaTheme="minorEastAsia"/>
+          <w:lang w:val="en-US" w:eastAsia="zh-CN"/>
+        </w:rPr>
+      </w:pPr>
+      <w:r>
+        <w:rPr>
+          <w:rFonts w:hint="eastAsia"/>
+          <w:lang w:val="en-US" w:eastAsia="zh-CN"/>
+        </w:rPr>
+        <w:t>#0013 Calendar add related structures</w:t>
+      </w:r>
+    </w:p>
+    <w:tbl>
+      <w:tblPr>
+        <w:tblStyle w:val="4"/>
+        <w:tblW w:w="8522" w:type="dxa"/>
+        <w:tblInd w:w="0" w:type="dxa"/>
+        <w:tblBorders>
+          <w:top w:val="single" w:color="auto" w:sz="4" w:space="0"/>
+          <w:left w:val="single" w:color="auto" w:sz="4" w:space="0"/>
+          <w:bottom w:val="single" w:color="auto" w:sz="4" w:space="0"/>
+          <w:right w:val="single" w:color="auto" w:sz="4" w:space="0"/>
+          <w:insideH w:val="single" w:color="auto" w:sz="4" w:space="0"/>
+          <w:insideV w:val="single" w:color="auto" w:sz="4" w:space="0"/>
+        </w:tblBorders>
+        <w:tblLayout w:type="fixed"/>
+        <w:tblCellMar>
+          <w:top w:w="0" w:type="dxa"/>
+          <w:left w:w="108" w:type="dxa"/>
+          <w:bottom w:w="0" w:type="dxa"/>
+          <w:right w:w="108" w:type="dxa"/>
+        </w:tblCellMar>
+      </w:tblPr>
+      <w:tblGrid>
+        <w:gridCol w:w="1040"/>
+        <w:gridCol w:w="7482"/>
+      </w:tblGrid>
+      <w:tr>
+        <w:tblPrEx>
+          <w:tblBorders>
+            <w:top w:val="single" w:color="auto" w:sz="4" w:space="0"/>
+            <w:left w:val="single" w:color="auto" w:sz="4" w:space="0"/>
+            <w:bottom w:val="single" w:color="auto" w:sz="4" w:space="0"/>
+            <w:right w:val="single" w:color="auto" w:sz="4" w:space="0"/>
+            <w:insideH w:val="single" w:color="auto" w:sz="4" w:space="0"/>
+            <w:insideV w:val="single" w:color="auto" w:sz="4" w:space="0"/>
+          </w:tblBorders>
+          <w:tblLayout w:type="fixed"/>
+          <w:tblCellMar>
+            <w:top w:w="0" w:type="dxa"/>
+            <w:left w:w="108" w:type="dxa"/>
+            <w:bottom w:w="0" w:type="dxa"/>
+            <w:right w:w="108" w:type="dxa"/>
+          </w:tblCellMar>
+        </w:tblPrEx>
+        <w:tc>
+          <w:tcPr>
+            <w:tcW w:w="1040" w:type="dxa"/>
+          </w:tcPr>
+          <w:p>
+            <w:pPr>
+              <w:rPr>
+                <w:rFonts w:hint="default"/>
+                <w:vertAlign w:val="baseline"/>
+                <w:lang w:val="en-US" w:eastAsia="zh-CN"/>
+              </w:rPr>
+            </w:pPr>
+            <w:r>
+              <w:rPr>
+                <w:rFonts w:hint="eastAsia"/>
+                <w:vertAlign w:val="baseline"/>
+                <w:lang w:val="en-US" w:eastAsia="zh-CN"/>
+              </w:rPr>
+              <w:t>Title</w:t>
+            </w:r>
+          </w:p>
+        </w:tc>
+        <w:tc>
+          <w:tcPr>
+            <w:tcW w:w="7482" w:type="dxa"/>
+          </w:tcPr>
+          <w:p>
+            <w:pPr>
+              <w:rPr>
+                <w:rFonts w:hint="default"/>
+                <w:vertAlign w:val="baseline"/>
+                <w:lang w:val="en-US" w:eastAsia="zh-CN"/>
+              </w:rPr>
+            </w:pPr>
+            <w:r>
+              <w:rPr>
+                <w:rFonts w:hint="eastAsia"/>
+                <w:vertAlign w:val="baseline"/>
+                <w:lang w:val="en-US" w:eastAsia="zh-CN"/>
+              </w:rPr>
+              <w:t>Calendar add related structures</w:t>
+            </w:r>
+          </w:p>
+        </w:tc>
+      </w:tr>
+      <w:tr>
+        <w:tblPrEx>
+          <w:tblBorders>
+            <w:top w:val="single" w:color="auto" w:sz="4" w:space="0"/>
+            <w:left w:val="single" w:color="auto" w:sz="4" w:space="0"/>
+            <w:bottom w:val="single" w:color="auto" w:sz="4" w:space="0"/>
+            <w:right w:val="single" w:color="auto" w:sz="4" w:space="0"/>
+            <w:insideH w:val="single" w:color="auto" w:sz="4" w:space="0"/>
+            <w:insideV w:val="single" w:color="auto" w:sz="4" w:space="0"/>
+          </w:tblBorders>
+          <w:tblLayout w:type="fixed"/>
+          <w:tblCellMar>
+            <w:top w:w="0" w:type="dxa"/>
+            <w:left w:w="108" w:type="dxa"/>
+            <w:bottom w:w="0" w:type="dxa"/>
+            <w:right w:w="108" w:type="dxa"/>
+          </w:tblCellMar>
+        </w:tblPrEx>
+        <w:tc>
+          <w:tcPr>
+            <w:tcW w:w="1040" w:type="dxa"/>
+          </w:tcPr>
+          <w:p>
+            <w:pPr>
+              <w:rPr>
+                <w:rFonts w:hint="default"/>
+                <w:vertAlign w:val="baseline"/>
+                <w:lang w:val="en-US" w:eastAsia="zh-CN"/>
+              </w:rPr>
+            </w:pPr>
+            <w:r>
+              <w:rPr>
+                <w:rFonts w:hint="eastAsia"/>
+                <w:vertAlign w:val="baseline"/>
+                <w:lang w:val="en-US" w:eastAsia="zh-CN"/>
+              </w:rPr>
+              <w:t>Type</w:t>
+            </w:r>
+          </w:p>
+        </w:tc>
+        <w:tc>
+          <w:tcPr>
+            <w:tcW w:w="7482" w:type="dxa"/>
+          </w:tcPr>
+          <w:p>
+            <w:pPr>
+              <w:rPr>
+                <w:rFonts w:hint="default"/>
+                <w:vertAlign w:val="baseline"/>
+                <w:lang w:val="en-US" w:eastAsia="zh-CN"/>
+              </w:rPr>
+            </w:pPr>
+            <w:r>
+              <w:rPr>
+                <w:rFonts w:hint="eastAsia"/>
+                <w:vertAlign w:val="baseline"/>
+                <w:lang w:val="en-US" w:eastAsia="zh-CN"/>
+              </w:rPr>
+              <w:t>Layout - Backend</w:t>
+            </w:r>
+          </w:p>
+        </w:tc>
+      </w:tr>
+      <w:tr>
+        <w:tblPrEx>
+          <w:tblBorders>
+            <w:top w:val="single" w:color="auto" w:sz="4" w:space="0"/>
+            <w:left w:val="single" w:color="auto" w:sz="4" w:space="0"/>
+            <w:bottom w:val="single" w:color="auto" w:sz="4" w:space="0"/>
+            <w:right w:val="single" w:color="auto" w:sz="4" w:space="0"/>
+            <w:insideH w:val="single" w:color="auto" w:sz="4" w:space="0"/>
+            <w:insideV w:val="single" w:color="auto" w:sz="4" w:space="0"/>
+          </w:tblBorders>
+          <w:tblLayout w:type="fixed"/>
+          <w:tblCellMar>
+            <w:top w:w="0" w:type="dxa"/>
+            <w:left w:w="108" w:type="dxa"/>
+            <w:bottom w:w="0" w:type="dxa"/>
+            <w:right w:w="108" w:type="dxa"/>
+          </w:tblCellMar>
+        </w:tblPrEx>
+        <w:trPr>
+          <w:trHeight w:val="90" w:hRule="atLeast"/>
+        </w:trPr>
+        <w:tc>
+          <w:tcPr>
+            <w:tcW w:w="1040" w:type="dxa"/>
+          </w:tcPr>
+          <w:p>
+            <w:pPr>
+              <w:rPr>
+                <w:rFonts w:hint="default"/>
+                <w:vertAlign w:val="baseline"/>
+                <w:lang w:val="en-US" w:eastAsia="zh-CN"/>
+              </w:rPr>
+            </w:pPr>
+            <w:r>
+              <w:rPr>
+                <w:rFonts w:hint="eastAsia"/>
+                <w:vertAlign w:val="baseline"/>
+                <w:lang w:val="en-US" w:eastAsia="zh-CN"/>
+              </w:rPr>
+              <w:t>Desc</w:t>
+            </w:r>
+          </w:p>
+        </w:tc>
+        <w:tc>
+          <w:tcPr>
+            <w:tcW w:w="7482" w:type="dxa"/>
+          </w:tcPr>
+          <w:p>
+            <w:pPr>
+              <w:rPr>
+                <w:rFonts w:hint="eastAsia"/>
+                <w:vertAlign w:val="baseline"/>
+                <w:lang w:val="en-US" w:eastAsia="zh-CN"/>
+              </w:rPr>
+            </w:pPr>
+            <w:r>
+              <w:rPr>
+                <w:rFonts w:hint="eastAsia"/>
+                <w:vertAlign w:val="baseline"/>
+                <w:lang w:val="en-US" w:eastAsia="zh-CN"/>
+              </w:rPr>
+              <w:t>Add related structures of the calendar, namely:</w:t>
+            </w:r>
+          </w:p>
+          <w:p>
+            <w:pPr>
+              <w:rPr>
+                <w:rFonts w:hint="default"/>
+                <w:vertAlign w:val="baseline"/>
+                <w:lang w:val="en-US" w:eastAsia="zh-CN"/>
+              </w:rPr>
+            </w:pPr>
+            <w:r>
+              <w:rPr>
+                <w:rFonts w:hint="eastAsia"/>
+                <w:vertAlign w:val="baseline"/>
+                <w:lang w:val="en-US" w:eastAsia="zh-CN"/>
+              </w:rPr>
+              <w:t xml:space="preserve">  Weekdays, Month, Year</w:t>
+            </w:r>
+          </w:p>
+        </w:tc>
+      </w:tr>
+      <w:tr>
+        <w:tblPrEx>
+          <w:tblBorders>
+            <w:top w:val="single" w:color="auto" w:sz="4" w:space="0"/>
+            <w:left w:val="single" w:color="auto" w:sz="4" w:space="0"/>
+            <w:bottom w:val="single" w:color="auto" w:sz="4" w:space="0"/>
+            <w:right w:val="single" w:color="auto" w:sz="4" w:space="0"/>
+            <w:insideH w:val="single" w:color="auto" w:sz="4" w:space="0"/>
+            <w:insideV w:val="single" w:color="auto" w:sz="4" w:space="0"/>
+          </w:tblBorders>
+          <w:tblLayout w:type="fixed"/>
+          <w:tblCellMar>
+            <w:top w:w="0" w:type="dxa"/>
+            <w:left w:w="108" w:type="dxa"/>
+            <w:bottom w:w="0" w:type="dxa"/>
+            <w:right w:w="108" w:type="dxa"/>
+          </w:tblCellMar>
+        </w:tblPrEx>
+        <w:tc>
+          <w:tcPr>
+            <w:tcW w:w="1040" w:type="dxa"/>
+          </w:tcPr>
+          <w:p>
+            <w:pPr>
+              <w:rPr>
+                <w:rFonts w:hint="default"/>
+                <w:vertAlign w:val="baseline"/>
+                <w:lang w:val="en-US" w:eastAsia="zh-CN"/>
+              </w:rPr>
+            </w:pPr>
+            <w:r>
+              <w:rPr>
+                <w:rFonts w:hint="eastAsia"/>
+                <w:vertAlign w:val="baseline"/>
+                <w:lang w:val="en-US" w:eastAsia="zh-CN"/>
+              </w:rPr>
+              <w:t>Status</w:t>
+            </w:r>
+          </w:p>
+        </w:tc>
+        <w:tc>
+          <w:tcPr>
+            <w:tcW w:w="7482" w:type="dxa"/>
+          </w:tcPr>
+          <w:p>
+            <w:pPr>
+              <w:rPr>
+                <w:rFonts w:hint="default" w:eastAsiaTheme="minorEastAsia"/>
+                <w:vertAlign w:val="baseline"/>
+                <w:lang w:val="en-US" w:eastAsia="zh-CN"/>
+              </w:rPr>
+            </w:pPr>
+            <w:r>
+              <w:rPr>
+                <w:rFonts w:hint="eastAsia"/>
+                <w:vertAlign w:val="baseline"/>
+                <w:lang w:val="en-US" w:eastAsia="zh-CN"/>
+              </w:rPr>
+              <w:t>Pending</w:t>
+            </w:r>
+          </w:p>
+        </w:tc>
+      </w:tr>
+    </w:tbl>
+    <w:p>
+      <w:pPr>
+        <w:pStyle w:val="2"/>
+        <w:bidi w:val="0"/>
+        <w:rPr>
+          <w:rFonts w:hint="default" w:eastAsiaTheme="minorEastAsia"/>
+          <w:lang w:val="en-US" w:eastAsia="zh-CN"/>
+        </w:rPr>
+      </w:pPr>
+      <w:r>
+        <w:rPr>
+          <w:rFonts w:hint="eastAsia"/>
+          <w:lang w:val="en-US" w:eastAsia="zh-CN"/>
+        </w:rPr>
+        <w:t>#0014 Calendar DB manipulation</w:t>
+      </w:r>
+    </w:p>
+    <w:tbl>
+      <w:tblPr>
+        <w:tblStyle w:val="4"/>
+        <w:tblW w:w="8522" w:type="dxa"/>
+        <w:tblInd w:w="0" w:type="dxa"/>
+        <w:tblBorders>
+          <w:top w:val="single" w:color="auto" w:sz="4" w:space="0"/>
+          <w:left w:val="single" w:color="auto" w:sz="4" w:space="0"/>
+          <w:bottom w:val="single" w:color="auto" w:sz="4" w:space="0"/>
+          <w:right w:val="single" w:color="auto" w:sz="4" w:space="0"/>
+          <w:insideH w:val="single" w:color="auto" w:sz="4" w:space="0"/>
+          <w:insideV w:val="single" w:color="auto" w:sz="4" w:space="0"/>
+        </w:tblBorders>
+        <w:tblLayout w:type="fixed"/>
+        <w:tblCellMar>
+          <w:top w:w="0" w:type="dxa"/>
+          <w:left w:w="108" w:type="dxa"/>
+          <w:bottom w:w="0" w:type="dxa"/>
+          <w:right w:w="108" w:type="dxa"/>
+        </w:tblCellMar>
+      </w:tblPr>
+      <w:tblGrid>
+        <w:gridCol w:w="1040"/>
+        <w:gridCol w:w="7482"/>
+      </w:tblGrid>
+      <w:tr>
+        <w:tblPrEx>
+          <w:tblBorders>
+            <w:top w:val="single" w:color="auto" w:sz="4" w:space="0"/>
+            <w:left w:val="single" w:color="auto" w:sz="4" w:space="0"/>
+            <w:bottom w:val="single" w:color="auto" w:sz="4" w:space="0"/>
+            <w:right w:val="single" w:color="auto" w:sz="4" w:space="0"/>
+            <w:insideH w:val="single" w:color="auto" w:sz="4" w:space="0"/>
+            <w:insideV w:val="single" w:color="auto" w:sz="4" w:space="0"/>
+          </w:tblBorders>
+          <w:tblLayout w:type="fixed"/>
+          <w:tblCellMar>
+            <w:top w:w="0" w:type="dxa"/>
+            <w:left w:w="108" w:type="dxa"/>
+            <w:bottom w:w="0" w:type="dxa"/>
+            <w:right w:w="108" w:type="dxa"/>
+          </w:tblCellMar>
+        </w:tblPrEx>
+        <w:tc>
+          <w:tcPr>
+            <w:tcW w:w="1040" w:type="dxa"/>
+          </w:tcPr>
+          <w:p>
+            <w:pPr>
+              <w:rPr>
+                <w:rFonts w:hint="default"/>
+                <w:vertAlign w:val="baseline"/>
+                <w:lang w:val="en-US" w:eastAsia="zh-CN"/>
+              </w:rPr>
+            </w:pPr>
+            <w:r>
+              <w:rPr>
+                <w:rFonts w:hint="eastAsia"/>
+                <w:vertAlign w:val="baseline"/>
+                <w:lang w:val="en-US" w:eastAsia="zh-CN"/>
+              </w:rPr>
+              <w:t>Title</w:t>
+            </w:r>
+          </w:p>
+        </w:tc>
+        <w:tc>
+          <w:tcPr>
+            <w:tcW w:w="7482" w:type="dxa"/>
+          </w:tcPr>
+          <w:p>
+            <w:pPr>
+              <w:rPr>
+                <w:rFonts w:hint="default"/>
+                <w:vertAlign w:val="baseline"/>
+                <w:lang w:val="en-US" w:eastAsia="zh-CN"/>
+              </w:rPr>
+            </w:pPr>
+            <w:r>
+              <w:rPr>
+                <w:rFonts w:hint="eastAsia"/>
+                <w:vertAlign w:val="baseline"/>
+                <w:lang w:val="en-US" w:eastAsia="zh-CN"/>
+              </w:rPr>
+              <w:t>Calendar DB manipulation</w:t>
+            </w:r>
+          </w:p>
+        </w:tc>
+      </w:tr>
+      <w:tr>
+        <w:tblPrEx>
+          <w:tblBorders>
+            <w:top w:val="single" w:color="auto" w:sz="4" w:space="0"/>
+            <w:left w:val="single" w:color="auto" w:sz="4" w:space="0"/>
+            <w:bottom w:val="single" w:color="auto" w:sz="4" w:space="0"/>
+            <w:right w:val="single" w:color="auto" w:sz="4" w:space="0"/>
+            <w:insideH w:val="single" w:color="auto" w:sz="4" w:space="0"/>
+            <w:insideV w:val="single" w:color="auto" w:sz="4" w:space="0"/>
+          </w:tblBorders>
+          <w:tblLayout w:type="fixed"/>
+          <w:tblCellMar>
+            <w:top w:w="0" w:type="dxa"/>
+            <w:left w:w="108" w:type="dxa"/>
+            <w:bottom w:w="0" w:type="dxa"/>
+            <w:right w:w="108" w:type="dxa"/>
+          </w:tblCellMar>
+        </w:tblPrEx>
+        <w:tc>
+          <w:tcPr>
+            <w:tcW w:w="1040" w:type="dxa"/>
+          </w:tcPr>
+          <w:p>
+            <w:pPr>
+              <w:rPr>
+                <w:rFonts w:hint="default"/>
+                <w:vertAlign w:val="baseline"/>
+                <w:lang w:val="en-US" w:eastAsia="zh-CN"/>
+              </w:rPr>
+            </w:pPr>
+            <w:r>
+              <w:rPr>
+                <w:rFonts w:hint="eastAsia"/>
+                <w:vertAlign w:val="baseline"/>
+                <w:lang w:val="en-US" w:eastAsia="zh-CN"/>
+              </w:rPr>
+              <w:t>Type</w:t>
+            </w:r>
+          </w:p>
+        </w:tc>
+        <w:tc>
+          <w:tcPr>
+            <w:tcW w:w="7482" w:type="dxa"/>
+          </w:tcPr>
+          <w:p>
+            <w:pPr>
+              <w:rPr>
+                <w:rFonts w:hint="default"/>
+                <w:vertAlign w:val="baseline"/>
+                <w:lang w:val="en-US" w:eastAsia="zh-CN"/>
+              </w:rPr>
+            </w:pPr>
+            <w:r>
+              <w:rPr>
+                <w:rFonts w:hint="eastAsia"/>
+                <w:vertAlign w:val="baseline"/>
+                <w:lang w:val="en-US" w:eastAsia="zh-CN"/>
+              </w:rPr>
+              <w:t>Layout - Backend - DB</w:t>
+            </w:r>
+          </w:p>
+        </w:tc>
+      </w:tr>
+      <w:tr>
+        <w:tblPrEx>
+          <w:tblBorders>
+            <w:top w:val="single" w:color="auto" w:sz="4" w:space="0"/>
+            <w:left w:val="single" w:color="auto" w:sz="4" w:space="0"/>
+            <w:bottom w:val="single" w:color="auto" w:sz="4" w:space="0"/>
+            <w:right w:val="single" w:color="auto" w:sz="4" w:space="0"/>
+            <w:insideH w:val="single" w:color="auto" w:sz="4" w:space="0"/>
+            <w:insideV w:val="single" w:color="auto" w:sz="4" w:space="0"/>
+          </w:tblBorders>
+          <w:tblLayout w:type="fixed"/>
+          <w:tblCellMar>
+            <w:top w:w="0" w:type="dxa"/>
+            <w:left w:w="108" w:type="dxa"/>
+            <w:bottom w:w="0" w:type="dxa"/>
+            <w:right w:w="108" w:type="dxa"/>
+          </w:tblCellMar>
+        </w:tblPrEx>
+        <w:trPr>
+          <w:trHeight w:val="90" w:hRule="atLeast"/>
+        </w:trPr>
+        <w:tc>
+          <w:tcPr>
+            <w:tcW w:w="1040" w:type="dxa"/>
+          </w:tcPr>
+          <w:p>
+            <w:pPr>
+              <w:rPr>
+                <w:rFonts w:hint="default"/>
+                <w:vertAlign w:val="baseline"/>
+                <w:lang w:val="en-US" w:eastAsia="zh-CN"/>
+              </w:rPr>
+            </w:pPr>
+            <w:r>
+              <w:rPr>
+                <w:rFonts w:hint="eastAsia"/>
+                <w:vertAlign w:val="baseline"/>
+                <w:lang w:val="en-US" w:eastAsia="zh-CN"/>
+              </w:rPr>
+              <w:t>Desc</w:t>
+            </w:r>
+          </w:p>
+        </w:tc>
+        <w:tc>
+          <w:tcPr>
+            <w:tcW w:w="7482" w:type="dxa"/>
+          </w:tcPr>
+          <w:p>
+            <w:pPr>
+              <w:rPr>
+                <w:rFonts w:hint="default"/>
+                <w:vertAlign w:val="baseline"/>
+                <w:lang w:val="en-US" w:eastAsia="zh-CN"/>
+              </w:rPr>
+            </w:pPr>
+            <w:r>
+              <w:rPr>
+                <w:rFonts w:hint="eastAsia"/>
+                <w:vertAlign w:val="baseline"/>
+                <w:lang w:val="en-US" w:eastAsia="zh-CN"/>
+              </w:rPr>
+              <w:t>CURD for calendar events</w:t>
+            </w:r>
+            <w:bookmarkStart w:id="0" w:name="_GoBack"/>
+            <w:bookmarkEnd w:id="0"/>
+          </w:p>
+        </w:tc>
+      </w:tr>
+      <w:tr>
+        <w:tblPrEx>
+          <w:tblBorders>
+            <w:top w:val="single" w:color="auto" w:sz="4" w:space="0"/>
+            <w:left w:val="single" w:color="auto" w:sz="4" w:space="0"/>
+            <w:bottom w:val="single" w:color="auto" w:sz="4" w:space="0"/>
+            <w:right w:val="single" w:color="auto" w:sz="4" w:space="0"/>
+            <w:insideH w:val="single" w:color="auto" w:sz="4" w:space="0"/>
+            <w:insideV w:val="single" w:color="auto" w:sz="4" w:space="0"/>
+          </w:tblBorders>
+          <w:tblLayout w:type="fixed"/>
+          <w:tblCellMar>
+            <w:top w:w="0" w:type="dxa"/>
+            <w:left w:w="108" w:type="dxa"/>
+            <w:bottom w:w="0" w:type="dxa"/>
+            <w:right w:w="108" w:type="dxa"/>
+          </w:tblCellMar>
+        </w:tblPrEx>
+        <w:tc>
+          <w:tcPr>
+            <w:tcW w:w="1040" w:type="dxa"/>
+          </w:tcPr>
+          <w:p>
+            <w:pPr>
+              <w:rPr>
+                <w:rFonts w:hint="default"/>
+                <w:vertAlign w:val="baseline"/>
+                <w:lang w:val="en-US" w:eastAsia="zh-CN"/>
+              </w:rPr>
+            </w:pPr>
+            <w:r>
+              <w:rPr>
+                <w:rFonts w:hint="eastAsia"/>
+                <w:vertAlign w:val="baseline"/>
+                <w:lang w:val="en-US" w:eastAsia="zh-CN"/>
+              </w:rPr>
+              <w:t>Status</w:t>
+            </w:r>
+          </w:p>
+        </w:tc>
+        <w:tc>
+          <w:tcPr>
+            <w:tcW w:w="7482" w:type="dxa"/>
+          </w:tcPr>
+          <w:p>
+            <w:pPr>
+              <w:rPr>
+                <w:rFonts w:hint="default" w:eastAsiaTheme="minorEastAsia"/>
+                <w:vertAlign w:val="baseline"/>
+                <w:lang w:val="en-US" w:eastAsia="zh-CN"/>
+              </w:rPr>
+            </w:pPr>
+            <w:r>
+              <w:rPr>
+                <w:rFonts w:hint="eastAsia"/>
+                <w:vertAlign w:val="baseline"/>
+                <w:lang w:val="en-US" w:eastAsia="zh-CN"/>
+              </w:rPr>
+              <w:t>Pending</w:t>
             </w:r>
           </w:p>
         </w:tc>

</xml_diff>

<commit_message>
#0012 Calendar layout, draw Background & numbers
</commit_message>
<xml_diff>
--- a/plans.docx
+++ b/plans.docx
@@ -1248,6 +1248,14 @@
       </w:tr>
       <w:tr>
         <w:tblPrEx>
+          <w:tblBorders>
+            <w:top w:val="single" w:color="auto" w:sz="4" w:space="0"/>
+            <w:left w:val="single" w:color="auto" w:sz="4" w:space="0"/>
+            <w:bottom w:val="single" w:color="auto" w:sz="4" w:space="0"/>
+            <w:right w:val="single" w:color="auto" w:sz="4" w:space="0"/>
+            <w:insideH w:val="single" w:color="auto" w:sz="4" w:space="0"/>
+            <w:insideV w:val="single" w:color="auto" w:sz="4" w:space="0"/>
+          </w:tblBorders>
           <w:tblLayout w:type="fixed"/>
           <w:tblCellMar>
             <w:top w:w="0" w:type="dxa"/>
@@ -2240,6 +2248,14 @@
       </w:tblGrid>
       <w:tr>
         <w:tblPrEx>
+          <w:tblBorders>
+            <w:top w:val="single" w:color="auto" w:sz="4" w:space="0"/>
+            <w:left w:val="single" w:color="auto" w:sz="4" w:space="0"/>
+            <w:bottom w:val="single" w:color="auto" w:sz="4" w:space="0"/>
+            <w:right w:val="single" w:color="auto" w:sz="4" w:space="0"/>
+            <w:insideH w:val="single" w:color="auto" w:sz="4" w:space="0"/>
+            <w:insideV w:val="single" w:color="auto" w:sz="4" w:space="0"/>
+          </w:tblBorders>
           <w:tblLayout w:type="fixed"/>
           <w:tblCellMar>
             <w:top w:w="0" w:type="dxa"/>
@@ -3213,14 +3229,6 @@
       </w:tr>
       <w:tr>
         <w:tblPrEx>
-          <w:tblBorders>
-            <w:top w:val="single" w:color="auto" w:sz="4" w:space="0"/>
-            <w:left w:val="single" w:color="auto" w:sz="4" w:space="0"/>
-            <w:bottom w:val="single" w:color="auto" w:sz="4" w:space="0"/>
-            <w:right w:val="single" w:color="auto" w:sz="4" w:space="0"/>
-            <w:insideH w:val="single" w:color="auto" w:sz="4" w:space="0"/>
-            <w:insideV w:val="single" w:color="auto" w:sz="4" w:space="0"/>
-          </w:tblBorders>
           <w:tblLayout w:type="fixed"/>
           <w:tblCellMar>
             <w:top w:w="0" w:type="dxa"/>
@@ -3712,8 +3720,10 @@
                 <w:vertAlign w:val="baseline"/>
                 <w:lang w:val="en-US" w:eastAsia="zh-CN"/>
               </w:rPr>
-              <w:t>Pending</w:t>
-            </w:r>
+              <w:t>Working</w:t>
+            </w:r>
+            <w:bookmarkStart w:id="0" w:name="_GoBack"/>
+            <w:bookmarkEnd w:id="0"/>
           </w:p>
         </w:tc>
       </w:tr>
@@ -4264,8 +4274,6 @@
               </w:rPr>
               <w:t>CURD for calendar events</w:t>
             </w:r>
-            <w:bookmarkStart w:id="0" w:name="_GoBack"/>
-            <w:bookmarkEnd w:id="0"/>
           </w:p>
         </w:tc>
       </w:tr>
@@ -4349,7 +4357,7 @@
   <w:docDefaults>
     <w:rPrDefault>
       <w:rPr>
-        <w:rFonts w:asciiTheme="minorHAnsi" w:hAnsiTheme="minorHAnsi" w:eastAsiaTheme="minorEastAsia" w:cstheme="minorBidi"/>
+        <w:rFonts w:ascii="Times New Roman" w:hAnsi="Times New Roman" w:eastAsia="宋体" w:cs="Times New Roman"/>
       </w:rPr>
     </w:rPrDefault>
   </w:docDefaults>

</xml_diff>

<commit_message>
#0013 Calendar Add Weekdays, Month, Year
</commit_message>
<xml_diff>
--- a/plans.docx
+++ b/plans.docx
@@ -367,12 +367,6 @@
             <w:insideV w:val="single" w:color="auto" w:sz="4" w:space="0"/>
           </w:tblBorders>
           <w:tblLayout w:type="fixed"/>
-          <w:tblCellMar>
-            <w:top w:w="0" w:type="dxa"/>
-            <w:left w:w="108" w:type="dxa"/>
-            <w:bottom w:w="0" w:type="dxa"/>
-            <w:right w:w="108" w:type="dxa"/>
-          </w:tblCellMar>
         </w:tblPrEx>
         <w:tc>
           <w:tcPr>
@@ -716,12 +710,6 @@
             <w:insideV w:val="single" w:color="auto" w:sz="4" w:space="0"/>
           </w:tblBorders>
           <w:tblLayout w:type="fixed"/>
-          <w:tblCellMar>
-            <w:top w:w="0" w:type="dxa"/>
-            <w:left w:w="108" w:type="dxa"/>
-            <w:bottom w:w="0" w:type="dxa"/>
-            <w:right w:w="108" w:type="dxa"/>
-          </w:tblCellMar>
         </w:tblPrEx>
         <w:tc>
           <w:tcPr>
@@ -1048,12 +1036,6 @@
             <w:insideV w:val="single" w:color="auto" w:sz="4" w:space="0"/>
           </w:tblBorders>
           <w:tblLayout w:type="fixed"/>
-          <w:tblCellMar>
-            <w:top w:w="0" w:type="dxa"/>
-            <w:left w:w="108" w:type="dxa"/>
-            <w:bottom w:w="0" w:type="dxa"/>
-            <w:right w:w="108" w:type="dxa"/>
-          </w:tblCellMar>
         </w:tblPrEx>
         <w:tc>
           <w:tcPr>
@@ -1363,12 +1345,6 @@
             <w:insideV w:val="single" w:color="auto" w:sz="4" w:space="0"/>
           </w:tblBorders>
           <w:tblLayout w:type="fixed"/>
-          <w:tblCellMar>
-            <w:top w:w="0" w:type="dxa"/>
-            <w:left w:w="108" w:type="dxa"/>
-            <w:bottom w:w="0" w:type="dxa"/>
-            <w:right w:w="108" w:type="dxa"/>
-          </w:tblCellMar>
         </w:tblPrEx>
         <w:tc>
           <w:tcPr>
@@ -3229,6 +3205,14 @@
       </w:tr>
       <w:tr>
         <w:tblPrEx>
+          <w:tblBorders>
+            <w:top w:val="single" w:color="auto" w:sz="4" w:space="0"/>
+            <w:left w:val="single" w:color="auto" w:sz="4" w:space="0"/>
+            <w:bottom w:val="single" w:color="auto" w:sz="4" w:space="0"/>
+            <w:right w:val="single" w:color="auto" w:sz="4" w:space="0"/>
+            <w:insideH w:val="single" w:color="auto" w:sz="4" w:space="0"/>
+            <w:insideV w:val="single" w:color="auto" w:sz="4" w:space="0"/>
+          </w:tblBorders>
           <w:tblLayout w:type="fixed"/>
           <w:tblCellMar>
             <w:top w:w="0" w:type="dxa"/>
@@ -3722,8 +3706,6 @@
               </w:rPr>
               <w:t>Working</w:t>
             </w:r>
-            <w:bookmarkStart w:id="0" w:name="_GoBack"/>
-            <w:bookmarkEnd w:id="0"/>
           </w:p>
         </w:tc>
       </w:tr>
@@ -3742,7 +3724,7 @@
           <w:rFonts w:hint="eastAsia"/>
           <w:lang w:val="en-US" w:eastAsia="zh-CN"/>
         </w:rPr>
-        <w:t>#0013 Calendar add related structures</w:t>
+        <w:t>#0013 =====</w:t>
       </w:r>
     </w:p>
     <w:tbl>
@@ -4037,7 +4019,7 @@
                 <w:vertAlign w:val="baseline"/>
                 <w:lang w:val="en-US" w:eastAsia="zh-CN"/>
               </w:rPr>
-              <w:t>Pending</w:t>
+              <w:t>Completed, September 3, 2019</w:t>
             </w:r>
           </w:p>
         </w:tc>
@@ -4096,12 +4078,6 @@
             <w:insideV w:val="single" w:color="auto" w:sz="4" w:space="0"/>
           </w:tblBorders>
           <w:tblLayout w:type="fixed"/>
-          <w:tblCellMar>
-            <w:top w:w="0" w:type="dxa"/>
-            <w:left w:w="108" w:type="dxa"/>
-            <w:bottom w:w="0" w:type="dxa"/>
-            <w:right w:w="108" w:type="dxa"/>
-          </w:tblCellMar>
         </w:tblPrEx>
         <w:tc>
           <w:tcPr>
@@ -4274,6 +4250,306 @@
               </w:rPr>
               <w:t>CURD for calendar events</w:t>
             </w:r>
+          </w:p>
+        </w:tc>
+      </w:tr>
+      <w:tr>
+        <w:tblPrEx>
+          <w:tblBorders>
+            <w:top w:val="single" w:color="auto" w:sz="4" w:space="0"/>
+            <w:left w:val="single" w:color="auto" w:sz="4" w:space="0"/>
+            <w:bottom w:val="single" w:color="auto" w:sz="4" w:space="0"/>
+            <w:right w:val="single" w:color="auto" w:sz="4" w:space="0"/>
+            <w:insideH w:val="single" w:color="auto" w:sz="4" w:space="0"/>
+            <w:insideV w:val="single" w:color="auto" w:sz="4" w:space="0"/>
+          </w:tblBorders>
+          <w:tblLayout w:type="fixed"/>
+          <w:tblCellMar>
+            <w:top w:w="0" w:type="dxa"/>
+            <w:left w:w="108" w:type="dxa"/>
+            <w:bottom w:w="0" w:type="dxa"/>
+            <w:right w:w="108" w:type="dxa"/>
+          </w:tblCellMar>
+        </w:tblPrEx>
+        <w:tc>
+          <w:tcPr>
+            <w:tcW w:w="1040" w:type="dxa"/>
+          </w:tcPr>
+          <w:p>
+            <w:pPr>
+              <w:rPr>
+                <w:rFonts w:hint="default"/>
+                <w:vertAlign w:val="baseline"/>
+                <w:lang w:val="en-US" w:eastAsia="zh-CN"/>
+              </w:rPr>
+            </w:pPr>
+            <w:r>
+              <w:rPr>
+                <w:rFonts w:hint="eastAsia"/>
+                <w:vertAlign w:val="baseline"/>
+                <w:lang w:val="en-US" w:eastAsia="zh-CN"/>
+              </w:rPr>
+              <w:t>Status</w:t>
+            </w:r>
+          </w:p>
+        </w:tc>
+        <w:tc>
+          <w:tcPr>
+            <w:tcW w:w="7482" w:type="dxa"/>
+          </w:tcPr>
+          <w:p>
+            <w:pPr>
+              <w:rPr>
+                <w:rFonts w:hint="default" w:eastAsiaTheme="minorEastAsia"/>
+                <w:vertAlign w:val="baseline"/>
+                <w:lang w:val="en-US" w:eastAsia="zh-CN"/>
+              </w:rPr>
+            </w:pPr>
+            <w:r>
+              <w:rPr>
+                <w:rFonts w:hint="eastAsia"/>
+                <w:vertAlign w:val="baseline"/>
+                <w:lang w:val="en-US" w:eastAsia="zh-CN"/>
+              </w:rPr>
+              <w:t>Pending</w:t>
+            </w:r>
+          </w:p>
+        </w:tc>
+      </w:tr>
+    </w:tbl>
+    <w:p>
+      <w:pPr>
+        <w:pStyle w:val="2"/>
+        <w:bidi w:val="0"/>
+        <w:rPr>
+          <w:rFonts w:hint="default" w:eastAsiaTheme="minorEastAsia"/>
+          <w:lang w:val="en-US" w:eastAsia="zh-CN"/>
+        </w:rPr>
+      </w:pPr>
+      <w:r>
+        <w:rPr>
+          <w:rFonts w:hint="eastAsia"/>
+          <w:lang w:val="en-US" w:eastAsia="zh-CN"/>
+        </w:rPr>
+        <w:t>#0015 Calendar distribute dates</w:t>
+      </w:r>
+    </w:p>
+    <w:tbl>
+      <w:tblPr>
+        <w:tblStyle w:val="4"/>
+        <w:tblW w:w="8522" w:type="dxa"/>
+        <w:tblInd w:w="0" w:type="dxa"/>
+        <w:tblBorders>
+          <w:top w:val="single" w:color="auto" w:sz="4" w:space="0"/>
+          <w:left w:val="single" w:color="auto" w:sz="4" w:space="0"/>
+          <w:bottom w:val="single" w:color="auto" w:sz="4" w:space="0"/>
+          <w:right w:val="single" w:color="auto" w:sz="4" w:space="0"/>
+          <w:insideH w:val="single" w:color="auto" w:sz="4" w:space="0"/>
+          <w:insideV w:val="single" w:color="auto" w:sz="4" w:space="0"/>
+        </w:tblBorders>
+        <w:tblLayout w:type="fixed"/>
+        <w:tblCellMar>
+          <w:top w:w="0" w:type="dxa"/>
+          <w:left w:w="108" w:type="dxa"/>
+          <w:bottom w:w="0" w:type="dxa"/>
+          <w:right w:w="108" w:type="dxa"/>
+        </w:tblCellMar>
+      </w:tblPr>
+      <w:tblGrid>
+        <w:gridCol w:w="1040"/>
+        <w:gridCol w:w="7482"/>
+      </w:tblGrid>
+      <w:tr>
+        <w:tblPrEx>
+          <w:tblBorders>
+            <w:top w:val="single" w:color="auto" w:sz="4" w:space="0"/>
+            <w:left w:val="single" w:color="auto" w:sz="4" w:space="0"/>
+            <w:bottom w:val="single" w:color="auto" w:sz="4" w:space="0"/>
+            <w:right w:val="single" w:color="auto" w:sz="4" w:space="0"/>
+            <w:insideH w:val="single" w:color="auto" w:sz="4" w:space="0"/>
+            <w:insideV w:val="single" w:color="auto" w:sz="4" w:space="0"/>
+          </w:tblBorders>
+          <w:tblLayout w:type="fixed"/>
+          <w:tblCellMar>
+            <w:top w:w="0" w:type="dxa"/>
+            <w:left w:w="108" w:type="dxa"/>
+            <w:bottom w:w="0" w:type="dxa"/>
+            <w:right w:w="108" w:type="dxa"/>
+          </w:tblCellMar>
+        </w:tblPrEx>
+        <w:tc>
+          <w:tcPr>
+            <w:tcW w:w="1040" w:type="dxa"/>
+          </w:tcPr>
+          <w:p>
+            <w:pPr>
+              <w:rPr>
+                <w:rFonts w:hint="default"/>
+                <w:vertAlign w:val="baseline"/>
+                <w:lang w:val="en-US" w:eastAsia="zh-CN"/>
+              </w:rPr>
+            </w:pPr>
+            <w:r>
+              <w:rPr>
+                <w:rFonts w:hint="eastAsia"/>
+                <w:vertAlign w:val="baseline"/>
+                <w:lang w:val="en-US" w:eastAsia="zh-CN"/>
+              </w:rPr>
+              <w:t>Title</w:t>
+            </w:r>
+          </w:p>
+        </w:tc>
+        <w:tc>
+          <w:tcPr>
+            <w:tcW w:w="7482" w:type="dxa"/>
+          </w:tcPr>
+          <w:p>
+            <w:pPr>
+              <w:rPr>
+                <w:rFonts w:hint="default"/>
+                <w:vertAlign w:val="baseline"/>
+                <w:lang w:val="en-US" w:eastAsia="zh-CN"/>
+              </w:rPr>
+            </w:pPr>
+            <w:r>
+              <w:rPr>
+                <w:rFonts w:hint="eastAsia"/>
+                <w:vertAlign w:val="baseline"/>
+                <w:lang w:val="en-US" w:eastAsia="zh-CN"/>
+              </w:rPr>
+              <w:t>Calendar distribute dates</w:t>
+            </w:r>
+          </w:p>
+        </w:tc>
+      </w:tr>
+      <w:tr>
+        <w:tblPrEx>
+          <w:tblBorders>
+            <w:top w:val="single" w:color="auto" w:sz="4" w:space="0"/>
+            <w:left w:val="single" w:color="auto" w:sz="4" w:space="0"/>
+            <w:bottom w:val="single" w:color="auto" w:sz="4" w:space="0"/>
+            <w:right w:val="single" w:color="auto" w:sz="4" w:space="0"/>
+            <w:insideH w:val="single" w:color="auto" w:sz="4" w:space="0"/>
+            <w:insideV w:val="single" w:color="auto" w:sz="4" w:space="0"/>
+          </w:tblBorders>
+          <w:tblLayout w:type="fixed"/>
+          <w:tblCellMar>
+            <w:top w:w="0" w:type="dxa"/>
+            <w:left w:w="108" w:type="dxa"/>
+            <w:bottom w:w="0" w:type="dxa"/>
+            <w:right w:w="108" w:type="dxa"/>
+          </w:tblCellMar>
+        </w:tblPrEx>
+        <w:tc>
+          <w:tcPr>
+            <w:tcW w:w="1040" w:type="dxa"/>
+          </w:tcPr>
+          <w:p>
+            <w:pPr>
+              <w:rPr>
+                <w:rFonts w:hint="default"/>
+                <w:vertAlign w:val="baseline"/>
+                <w:lang w:val="en-US" w:eastAsia="zh-CN"/>
+              </w:rPr>
+            </w:pPr>
+            <w:r>
+              <w:rPr>
+                <w:rFonts w:hint="eastAsia"/>
+                <w:vertAlign w:val="baseline"/>
+                <w:lang w:val="en-US" w:eastAsia="zh-CN"/>
+              </w:rPr>
+              <w:t>Type</w:t>
+            </w:r>
+          </w:p>
+        </w:tc>
+        <w:tc>
+          <w:tcPr>
+            <w:tcW w:w="7482" w:type="dxa"/>
+          </w:tcPr>
+          <w:p>
+            <w:pPr>
+              <w:rPr>
+                <w:rFonts w:hint="default"/>
+                <w:vertAlign w:val="baseline"/>
+                <w:lang w:val="en-US" w:eastAsia="zh-CN"/>
+              </w:rPr>
+            </w:pPr>
+            <w:r>
+              <w:rPr>
+                <w:rFonts w:hint="eastAsia"/>
+                <w:vertAlign w:val="baseline"/>
+                <w:lang w:val="en-US" w:eastAsia="zh-CN"/>
+              </w:rPr>
+              <w:t>Layout - Frontent</w:t>
+            </w:r>
+          </w:p>
+        </w:tc>
+      </w:tr>
+      <w:tr>
+        <w:tblPrEx>
+          <w:tblBorders>
+            <w:top w:val="single" w:color="auto" w:sz="4" w:space="0"/>
+            <w:left w:val="single" w:color="auto" w:sz="4" w:space="0"/>
+            <w:bottom w:val="single" w:color="auto" w:sz="4" w:space="0"/>
+            <w:right w:val="single" w:color="auto" w:sz="4" w:space="0"/>
+            <w:insideH w:val="single" w:color="auto" w:sz="4" w:space="0"/>
+            <w:insideV w:val="single" w:color="auto" w:sz="4" w:space="0"/>
+          </w:tblBorders>
+          <w:tblLayout w:type="fixed"/>
+          <w:tblCellMar>
+            <w:top w:w="0" w:type="dxa"/>
+            <w:left w:w="108" w:type="dxa"/>
+            <w:bottom w:w="0" w:type="dxa"/>
+            <w:right w:w="108" w:type="dxa"/>
+          </w:tblCellMar>
+        </w:tblPrEx>
+        <w:trPr>
+          <w:trHeight w:val="90" w:hRule="atLeast"/>
+        </w:trPr>
+        <w:tc>
+          <w:tcPr>
+            <w:tcW w:w="1040" w:type="dxa"/>
+          </w:tcPr>
+          <w:p>
+            <w:pPr>
+              <w:rPr>
+                <w:rFonts w:hint="default"/>
+                <w:vertAlign w:val="baseline"/>
+                <w:lang w:val="en-US" w:eastAsia="zh-CN"/>
+              </w:rPr>
+            </w:pPr>
+            <w:r>
+              <w:rPr>
+                <w:rFonts w:hint="eastAsia"/>
+                <w:vertAlign w:val="baseline"/>
+                <w:lang w:val="en-US" w:eastAsia="zh-CN"/>
+              </w:rPr>
+              <w:t>Desc</w:t>
+            </w:r>
+          </w:p>
+        </w:tc>
+        <w:tc>
+          <w:tcPr>
+            <w:tcW w:w="7482" w:type="dxa"/>
+          </w:tcPr>
+          <w:p>
+            <w:pPr>
+              <w:rPr>
+                <w:rFonts w:hint="default"/>
+                <w:vertAlign w:val="baseline"/>
+                <w:lang w:val="en-US" w:eastAsia="zh-CN"/>
+              </w:rPr>
+            </w:pPr>
+            <w:r>
+              <w:rPr>
+                <w:rFonts w:hint="eastAsia"/>
+                <w:vertAlign w:val="baseline"/>
+                <w:lang w:val="en-US" w:eastAsia="zh-CN"/>
+              </w:rPr>
+              <w:t>Dates are put into space in Calendar</w:t>
+            </w:r>
+            <w:bookmarkStart w:id="0" w:name="_GoBack"/>
+            <w:bookmarkEnd w:id="0"/>
           </w:p>
         </w:tc>
       </w:tr>

</xml_diff>

<commit_message>
#0015 Calendar Distribute dates
</commit_message>
<xml_diff>
--- a/plans.docx
+++ b/plans.docx
@@ -367,6 +367,12 @@
             <w:insideV w:val="single" w:color="auto" w:sz="4" w:space="0"/>
           </w:tblBorders>
           <w:tblLayout w:type="fixed"/>
+          <w:tblCellMar>
+            <w:top w:w="0" w:type="dxa"/>
+            <w:left w:w="108" w:type="dxa"/>
+            <w:bottom w:w="0" w:type="dxa"/>
+            <w:right w:w="108" w:type="dxa"/>
+          </w:tblCellMar>
         </w:tblPrEx>
         <w:tc>
           <w:tcPr>
@@ -710,6 +716,12 @@
             <w:insideV w:val="single" w:color="auto" w:sz="4" w:space="0"/>
           </w:tblBorders>
           <w:tblLayout w:type="fixed"/>
+          <w:tblCellMar>
+            <w:top w:w="0" w:type="dxa"/>
+            <w:left w:w="108" w:type="dxa"/>
+            <w:bottom w:w="0" w:type="dxa"/>
+            <w:right w:w="108" w:type="dxa"/>
+          </w:tblCellMar>
         </w:tblPrEx>
         <w:tc>
           <w:tcPr>
@@ -1036,6 +1048,12 @@
             <w:insideV w:val="single" w:color="auto" w:sz="4" w:space="0"/>
           </w:tblBorders>
           <w:tblLayout w:type="fixed"/>
+          <w:tblCellMar>
+            <w:top w:w="0" w:type="dxa"/>
+            <w:left w:w="108" w:type="dxa"/>
+            <w:bottom w:w="0" w:type="dxa"/>
+            <w:right w:w="108" w:type="dxa"/>
+          </w:tblCellMar>
         </w:tblPrEx>
         <w:tc>
           <w:tcPr>
@@ -1147,14 +1165,6 @@
       </w:tr>
       <w:tr>
         <w:tblPrEx>
-          <w:tblBorders>
-            <w:top w:val="single" w:color="auto" w:sz="4" w:space="0"/>
-            <w:left w:val="single" w:color="auto" w:sz="4" w:space="0"/>
-            <w:bottom w:val="single" w:color="auto" w:sz="4" w:space="0"/>
-            <w:right w:val="single" w:color="auto" w:sz="4" w:space="0"/>
-            <w:insideH w:val="single" w:color="auto" w:sz="4" w:space="0"/>
-            <w:insideV w:val="single" w:color="auto" w:sz="4" w:space="0"/>
-          </w:tblBorders>
           <w:tblLayout w:type="fixed"/>
           <w:tblCellMar>
             <w:top w:w="0" w:type="dxa"/>
@@ -1345,6 +1355,12 @@
             <w:insideV w:val="single" w:color="auto" w:sz="4" w:space="0"/>
           </w:tblBorders>
           <w:tblLayout w:type="fixed"/>
+          <w:tblCellMar>
+            <w:top w:w="0" w:type="dxa"/>
+            <w:left w:w="108" w:type="dxa"/>
+            <w:bottom w:w="0" w:type="dxa"/>
+            <w:right w:w="108" w:type="dxa"/>
+          </w:tblCellMar>
         </w:tblPrEx>
         <w:tc>
           <w:tcPr>
@@ -1393,14 +1409,6 @@
       </w:tr>
       <w:tr>
         <w:tblPrEx>
-          <w:tblBorders>
-            <w:top w:val="single" w:color="auto" w:sz="4" w:space="0"/>
-            <w:left w:val="single" w:color="auto" w:sz="4" w:space="0"/>
-            <w:bottom w:val="single" w:color="auto" w:sz="4" w:space="0"/>
-            <w:right w:val="single" w:color="auto" w:sz="4" w:space="0"/>
-            <w:insideH w:val="single" w:color="auto" w:sz="4" w:space="0"/>
-            <w:insideV w:val="single" w:color="auto" w:sz="4" w:space="0"/>
-          </w:tblBorders>
           <w:tblLayout w:type="fixed"/>
           <w:tblCellMar>
             <w:top w:w="0" w:type="dxa"/>
@@ -2714,14 +2722,6 @@
       </w:tr>
       <w:tr>
         <w:tblPrEx>
-          <w:tblBorders>
-            <w:top w:val="single" w:color="auto" w:sz="4" w:space="0"/>
-            <w:left w:val="single" w:color="auto" w:sz="4" w:space="0"/>
-            <w:bottom w:val="single" w:color="auto" w:sz="4" w:space="0"/>
-            <w:right w:val="single" w:color="auto" w:sz="4" w:space="0"/>
-            <w:insideH w:val="single" w:color="auto" w:sz="4" w:space="0"/>
-            <w:insideV w:val="single" w:color="auto" w:sz="4" w:space="0"/>
-          </w:tblBorders>
           <w:tblLayout w:type="fixed"/>
           <w:tblCellMar>
             <w:top w:w="0" w:type="dxa"/>
@@ -4078,6 +4078,12 @@
             <w:insideV w:val="single" w:color="auto" w:sz="4" w:space="0"/>
           </w:tblBorders>
           <w:tblLayout w:type="fixed"/>
+          <w:tblCellMar>
+            <w:top w:w="0" w:type="dxa"/>
+            <w:left w:w="108" w:type="dxa"/>
+            <w:bottom w:w="0" w:type="dxa"/>
+            <w:right w:w="108" w:type="dxa"/>
+          </w:tblCellMar>
         </w:tblPrEx>
         <w:tc>
           <w:tcPr>
@@ -4331,7 +4337,7 @@
           <w:rFonts w:hint="eastAsia"/>
           <w:lang w:val="en-US" w:eastAsia="zh-CN"/>
         </w:rPr>
-        <w:t>#0015 Calendar distribute dates</w:t>
+        <w:t>#0015 =====</w:t>
       </w:r>
     </w:p>
     <w:tbl>
@@ -4548,8 +4554,604 @@
               </w:rPr>
               <w:t>Dates are put into space in Calendar</w:t>
             </w:r>
+          </w:p>
+        </w:tc>
+      </w:tr>
+      <w:tr>
+        <w:tblPrEx>
+          <w:tblBorders>
+            <w:top w:val="single" w:color="auto" w:sz="4" w:space="0"/>
+            <w:left w:val="single" w:color="auto" w:sz="4" w:space="0"/>
+            <w:bottom w:val="single" w:color="auto" w:sz="4" w:space="0"/>
+            <w:right w:val="single" w:color="auto" w:sz="4" w:space="0"/>
+            <w:insideH w:val="single" w:color="auto" w:sz="4" w:space="0"/>
+            <w:insideV w:val="single" w:color="auto" w:sz="4" w:space="0"/>
+          </w:tblBorders>
+          <w:tblLayout w:type="fixed"/>
+          <w:tblCellMar>
+            <w:top w:w="0" w:type="dxa"/>
+            <w:left w:w="108" w:type="dxa"/>
+            <w:bottom w:w="0" w:type="dxa"/>
+            <w:right w:w="108" w:type="dxa"/>
+          </w:tblCellMar>
+        </w:tblPrEx>
+        <w:tc>
+          <w:tcPr>
+            <w:tcW w:w="1040" w:type="dxa"/>
+          </w:tcPr>
+          <w:p>
+            <w:pPr>
+              <w:rPr>
+                <w:rFonts w:hint="default"/>
+                <w:vertAlign w:val="baseline"/>
+                <w:lang w:val="en-US" w:eastAsia="zh-CN"/>
+              </w:rPr>
+            </w:pPr>
+            <w:r>
+              <w:rPr>
+                <w:rFonts w:hint="eastAsia"/>
+                <w:vertAlign w:val="baseline"/>
+                <w:lang w:val="en-US" w:eastAsia="zh-CN"/>
+              </w:rPr>
+              <w:t>Status</w:t>
+            </w:r>
+          </w:p>
+        </w:tc>
+        <w:tc>
+          <w:tcPr>
+            <w:tcW w:w="7482" w:type="dxa"/>
+          </w:tcPr>
+          <w:p>
+            <w:pPr>
+              <w:rPr>
+                <w:rFonts w:hint="default" w:eastAsiaTheme="minorEastAsia"/>
+                <w:vertAlign w:val="baseline"/>
+                <w:lang w:val="en-US" w:eastAsia="zh-CN"/>
+              </w:rPr>
+            </w:pPr>
+            <w:r>
+              <w:rPr>
+                <w:rFonts w:hint="eastAsia"/>
+                <w:vertAlign w:val="baseline"/>
+                <w:lang w:val="en-US" w:eastAsia="zh-CN"/>
+              </w:rPr>
+              <w:t>Completed, September 4, 2019</w:t>
+            </w:r>
             <w:bookmarkStart w:id="0" w:name="_GoBack"/>
             <w:bookmarkEnd w:id="0"/>
+          </w:p>
+        </w:tc>
+      </w:tr>
+    </w:tbl>
+    <w:p>
+      <w:pPr>
+        <w:pStyle w:val="2"/>
+        <w:bidi w:val="0"/>
+        <w:rPr>
+          <w:rFonts w:hint="default" w:eastAsiaTheme="minorEastAsia"/>
+          <w:lang w:val="en-US" w:eastAsia="zh-CN"/>
+        </w:rPr>
+      </w:pPr>
+      <w:r>
+        <w:rPr>
+          <w:rFonts w:hint="eastAsia"/>
+          <w:lang w:val="en-US" w:eastAsia="zh-CN"/>
+        </w:rPr>
+        <w:t>#0016 Calendar click days</w:t>
+      </w:r>
+    </w:p>
+    <w:tbl>
+      <w:tblPr>
+        <w:tblStyle w:val="4"/>
+        <w:tblW w:w="8522" w:type="dxa"/>
+        <w:tblInd w:w="0" w:type="dxa"/>
+        <w:tblBorders>
+          <w:top w:val="single" w:color="auto" w:sz="4" w:space="0"/>
+          <w:left w:val="single" w:color="auto" w:sz="4" w:space="0"/>
+          <w:bottom w:val="single" w:color="auto" w:sz="4" w:space="0"/>
+          <w:right w:val="single" w:color="auto" w:sz="4" w:space="0"/>
+          <w:insideH w:val="single" w:color="auto" w:sz="4" w:space="0"/>
+          <w:insideV w:val="single" w:color="auto" w:sz="4" w:space="0"/>
+        </w:tblBorders>
+        <w:tblLayout w:type="fixed"/>
+        <w:tblCellMar>
+          <w:top w:w="0" w:type="dxa"/>
+          <w:left w:w="108" w:type="dxa"/>
+          <w:bottom w:w="0" w:type="dxa"/>
+          <w:right w:w="108" w:type="dxa"/>
+        </w:tblCellMar>
+      </w:tblPr>
+      <w:tblGrid>
+        <w:gridCol w:w="1040"/>
+        <w:gridCol w:w="7482"/>
+      </w:tblGrid>
+      <w:tr>
+        <w:tblPrEx>
+          <w:tblBorders>
+            <w:top w:val="single" w:color="auto" w:sz="4" w:space="0"/>
+            <w:left w:val="single" w:color="auto" w:sz="4" w:space="0"/>
+            <w:bottom w:val="single" w:color="auto" w:sz="4" w:space="0"/>
+            <w:right w:val="single" w:color="auto" w:sz="4" w:space="0"/>
+            <w:insideH w:val="single" w:color="auto" w:sz="4" w:space="0"/>
+            <w:insideV w:val="single" w:color="auto" w:sz="4" w:space="0"/>
+          </w:tblBorders>
+          <w:tblLayout w:type="fixed"/>
+          <w:tblCellMar>
+            <w:top w:w="0" w:type="dxa"/>
+            <w:left w:w="108" w:type="dxa"/>
+            <w:bottom w:w="0" w:type="dxa"/>
+            <w:right w:w="108" w:type="dxa"/>
+          </w:tblCellMar>
+        </w:tblPrEx>
+        <w:tc>
+          <w:tcPr>
+            <w:tcW w:w="1040" w:type="dxa"/>
+          </w:tcPr>
+          <w:p>
+            <w:pPr>
+              <w:rPr>
+                <w:rFonts w:hint="default"/>
+                <w:vertAlign w:val="baseline"/>
+                <w:lang w:val="en-US" w:eastAsia="zh-CN"/>
+              </w:rPr>
+            </w:pPr>
+            <w:r>
+              <w:rPr>
+                <w:rFonts w:hint="eastAsia"/>
+                <w:vertAlign w:val="baseline"/>
+                <w:lang w:val="en-US" w:eastAsia="zh-CN"/>
+              </w:rPr>
+              <w:t>Title</w:t>
+            </w:r>
+          </w:p>
+        </w:tc>
+        <w:tc>
+          <w:tcPr>
+            <w:tcW w:w="7482" w:type="dxa"/>
+          </w:tcPr>
+          <w:p>
+            <w:pPr>
+              <w:rPr>
+                <w:rFonts w:hint="default"/>
+                <w:vertAlign w:val="baseline"/>
+                <w:lang w:val="en-US" w:eastAsia="zh-CN"/>
+              </w:rPr>
+            </w:pPr>
+            <w:r>
+              <w:rPr>
+                <w:rFonts w:hint="eastAsia"/>
+                <w:vertAlign w:val="baseline"/>
+                <w:lang w:val="en-US" w:eastAsia="zh-CN"/>
+              </w:rPr>
+              <w:t>Calendar click days</w:t>
+            </w:r>
+          </w:p>
+        </w:tc>
+      </w:tr>
+      <w:tr>
+        <w:tblPrEx>
+          <w:tblBorders>
+            <w:top w:val="single" w:color="auto" w:sz="4" w:space="0"/>
+            <w:left w:val="single" w:color="auto" w:sz="4" w:space="0"/>
+            <w:bottom w:val="single" w:color="auto" w:sz="4" w:space="0"/>
+            <w:right w:val="single" w:color="auto" w:sz="4" w:space="0"/>
+            <w:insideH w:val="single" w:color="auto" w:sz="4" w:space="0"/>
+            <w:insideV w:val="single" w:color="auto" w:sz="4" w:space="0"/>
+          </w:tblBorders>
+          <w:tblLayout w:type="fixed"/>
+          <w:tblCellMar>
+            <w:top w:w="0" w:type="dxa"/>
+            <w:left w:w="108" w:type="dxa"/>
+            <w:bottom w:w="0" w:type="dxa"/>
+            <w:right w:w="108" w:type="dxa"/>
+          </w:tblCellMar>
+        </w:tblPrEx>
+        <w:tc>
+          <w:tcPr>
+            <w:tcW w:w="1040" w:type="dxa"/>
+          </w:tcPr>
+          <w:p>
+            <w:pPr>
+              <w:rPr>
+                <w:rFonts w:hint="default"/>
+                <w:vertAlign w:val="baseline"/>
+                <w:lang w:val="en-US" w:eastAsia="zh-CN"/>
+              </w:rPr>
+            </w:pPr>
+            <w:r>
+              <w:rPr>
+                <w:rFonts w:hint="eastAsia"/>
+                <w:vertAlign w:val="baseline"/>
+                <w:lang w:val="en-US" w:eastAsia="zh-CN"/>
+              </w:rPr>
+              <w:t>Type</w:t>
+            </w:r>
+          </w:p>
+        </w:tc>
+        <w:tc>
+          <w:tcPr>
+            <w:tcW w:w="7482" w:type="dxa"/>
+          </w:tcPr>
+          <w:p>
+            <w:pPr>
+              <w:rPr>
+                <w:rFonts w:hint="default"/>
+                <w:vertAlign w:val="baseline"/>
+                <w:lang w:val="en-US" w:eastAsia="zh-CN"/>
+              </w:rPr>
+            </w:pPr>
+            <w:r>
+              <w:rPr>
+                <w:rFonts w:hint="eastAsia"/>
+                <w:vertAlign w:val="baseline"/>
+                <w:lang w:val="en-US" w:eastAsia="zh-CN"/>
+              </w:rPr>
+              <w:t>Layout - Frontent</w:t>
+            </w:r>
+          </w:p>
+        </w:tc>
+      </w:tr>
+      <w:tr>
+        <w:tblPrEx>
+          <w:tblBorders>
+            <w:top w:val="single" w:color="auto" w:sz="4" w:space="0"/>
+            <w:left w:val="single" w:color="auto" w:sz="4" w:space="0"/>
+            <w:bottom w:val="single" w:color="auto" w:sz="4" w:space="0"/>
+            <w:right w:val="single" w:color="auto" w:sz="4" w:space="0"/>
+            <w:insideH w:val="single" w:color="auto" w:sz="4" w:space="0"/>
+            <w:insideV w:val="single" w:color="auto" w:sz="4" w:space="0"/>
+          </w:tblBorders>
+          <w:tblLayout w:type="fixed"/>
+          <w:tblCellMar>
+            <w:top w:w="0" w:type="dxa"/>
+            <w:left w:w="108" w:type="dxa"/>
+            <w:bottom w:w="0" w:type="dxa"/>
+            <w:right w:w="108" w:type="dxa"/>
+          </w:tblCellMar>
+        </w:tblPrEx>
+        <w:trPr>
+          <w:trHeight w:val="90" w:hRule="atLeast"/>
+        </w:trPr>
+        <w:tc>
+          <w:tcPr>
+            <w:tcW w:w="1040" w:type="dxa"/>
+          </w:tcPr>
+          <w:p>
+            <w:pPr>
+              <w:rPr>
+                <w:rFonts w:hint="default"/>
+                <w:vertAlign w:val="baseline"/>
+                <w:lang w:val="en-US" w:eastAsia="zh-CN"/>
+              </w:rPr>
+            </w:pPr>
+            <w:r>
+              <w:rPr>
+                <w:rFonts w:hint="eastAsia"/>
+                <w:vertAlign w:val="baseline"/>
+                <w:lang w:val="en-US" w:eastAsia="zh-CN"/>
+              </w:rPr>
+              <w:t>Desc</w:t>
+            </w:r>
+          </w:p>
+        </w:tc>
+        <w:tc>
+          <w:tcPr>
+            <w:tcW w:w="7482" w:type="dxa"/>
+          </w:tcPr>
+          <w:p>
+            <w:pPr>
+              <w:rPr>
+                <w:rFonts w:hint="default"/>
+                <w:vertAlign w:val="baseline"/>
+                <w:lang w:val="en-US" w:eastAsia="zh-CN"/>
+              </w:rPr>
+            </w:pPr>
+            <w:r>
+              <w:rPr>
+                <w:rFonts w:hint="eastAsia"/>
+                <w:vertAlign w:val="baseline"/>
+                <w:lang w:val="en-US" w:eastAsia="zh-CN"/>
+              </w:rPr>
+              <w:t>User is able to see the content on a day</w:t>
+            </w:r>
+          </w:p>
+        </w:tc>
+      </w:tr>
+      <w:tr>
+        <w:tblPrEx>
+          <w:tblBorders>
+            <w:top w:val="single" w:color="auto" w:sz="4" w:space="0"/>
+            <w:left w:val="single" w:color="auto" w:sz="4" w:space="0"/>
+            <w:bottom w:val="single" w:color="auto" w:sz="4" w:space="0"/>
+            <w:right w:val="single" w:color="auto" w:sz="4" w:space="0"/>
+            <w:insideH w:val="single" w:color="auto" w:sz="4" w:space="0"/>
+            <w:insideV w:val="single" w:color="auto" w:sz="4" w:space="0"/>
+          </w:tblBorders>
+          <w:tblLayout w:type="fixed"/>
+          <w:tblCellMar>
+            <w:top w:w="0" w:type="dxa"/>
+            <w:left w:w="108" w:type="dxa"/>
+            <w:bottom w:w="0" w:type="dxa"/>
+            <w:right w:w="108" w:type="dxa"/>
+          </w:tblCellMar>
+        </w:tblPrEx>
+        <w:tc>
+          <w:tcPr>
+            <w:tcW w:w="1040" w:type="dxa"/>
+          </w:tcPr>
+          <w:p>
+            <w:pPr>
+              <w:rPr>
+                <w:rFonts w:hint="default"/>
+                <w:vertAlign w:val="baseline"/>
+                <w:lang w:val="en-US" w:eastAsia="zh-CN"/>
+              </w:rPr>
+            </w:pPr>
+            <w:r>
+              <w:rPr>
+                <w:rFonts w:hint="eastAsia"/>
+                <w:vertAlign w:val="baseline"/>
+                <w:lang w:val="en-US" w:eastAsia="zh-CN"/>
+              </w:rPr>
+              <w:t>Status</w:t>
+            </w:r>
+          </w:p>
+        </w:tc>
+        <w:tc>
+          <w:tcPr>
+            <w:tcW w:w="7482" w:type="dxa"/>
+          </w:tcPr>
+          <w:p>
+            <w:pPr>
+              <w:rPr>
+                <w:rFonts w:hint="default" w:eastAsiaTheme="minorEastAsia"/>
+                <w:vertAlign w:val="baseline"/>
+                <w:lang w:val="en-US" w:eastAsia="zh-CN"/>
+              </w:rPr>
+            </w:pPr>
+            <w:r>
+              <w:rPr>
+                <w:rFonts w:hint="eastAsia"/>
+                <w:vertAlign w:val="baseline"/>
+                <w:lang w:val="en-US" w:eastAsia="zh-CN"/>
+              </w:rPr>
+              <w:t>Pending</w:t>
+            </w:r>
+          </w:p>
+        </w:tc>
+      </w:tr>
+    </w:tbl>
+    <w:p>
+      <w:pPr>
+        <w:pStyle w:val="2"/>
+        <w:bidi w:val="0"/>
+        <w:rPr>
+          <w:rFonts w:hint="default" w:eastAsiaTheme="minorEastAsia"/>
+          <w:lang w:val="en-US" w:eastAsia="zh-CN"/>
+        </w:rPr>
+      </w:pPr>
+      <w:r>
+        <w:rPr>
+          <w:rFonts w:hint="eastAsia"/>
+          <w:lang w:val="en-US" w:eastAsia="zh-CN"/>
+        </w:rPr>
+        <w:t>#0017 Calendar change month</w:t>
+      </w:r>
+    </w:p>
+    <w:tbl>
+      <w:tblPr>
+        <w:tblStyle w:val="4"/>
+        <w:tblW w:w="8522" w:type="dxa"/>
+        <w:tblInd w:w="0" w:type="dxa"/>
+        <w:tblBorders>
+          <w:top w:val="single" w:color="auto" w:sz="4" w:space="0"/>
+          <w:left w:val="single" w:color="auto" w:sz="4" w:space="0"/>
+          <w:bottom w:val="single" w:color="auto" w:sz="4" w:space="0"/>
+          <w:right w:val="single" w:color="auto" w:sz="4" w:space="0"/>
+          <w:insideH w:val="single" w:color="auto" w:sz="4" w:space="0"/>
+          <w:insideV w:val="single" w:color="auto" w:sz="4" w:space="0"/>
+        </w:tblBorders>
+        <w:tblLayout w:type="fixed"/>
+        <w:tblCellMar>
+          <w:top w:w="0" w:type="dxa"/>
+          <w:left w:w="108" w:type="dxa"/>
+          <w:bottom w:w="0" w:type="dxa"/>
+          <w:right w:w="108" w:type="dxa"/>
+        </w:tblCellMar>
+      </w:tblPr>
+      <w:tblGrid>
+        <w:gridCol w:w="1040"/>
+        <w:gridCol w:w="7482"/>
+      </w:tblGrid>
+      <w:tr>
+        <w:tblPrEx>
+          <w:tblBorders>
+            <w:top w:val="single" w:color="auto" w:sz="4" w:space="0"/>
+            <w:left w:val="single" w:color="auto" w:sz="4" w:space="0"/>
+            <w:bottom w:val="single" w:color="auto" w:sz="4" w:space="0"/>
+            <w:right w:val="single" w:color="auto" w:sz="4" w:space="0"/>
+            <w:insideH w:val="single" w:color="auto" w:sz="4" w:space="0"/>
+            <w:insideV w:val="single" w:color="auto" w:sz="4" w:space="0"/>
+          </w:tblBorders>
+          <w:tblLayout w:type="fixed"/>
+          <w:tblCellMar>
+            <w:top w:w="0" w:type="dxa"/>
+            <w:left w:w="108" w:type="dxa"/>
+            <w:bottom w:w="0" w:type="dxa"/>
+            <w:right w:w="108" w:type="dxa"/>
+          </w:tblCellMar>
+        </w:tblPrEx>
+        <w:tc>
+          <w:tcPr>
+            <w:tcW w:w="1040" w:type="dxa"/>
+          </w:tcPr>
+          <w:p>
+            <w:pPr>
+              <w:rPr>
+                <w:rFonts w:hint="default"/>
+                <w:vertAlign w:val="baseline"/>
+                <w:lang w:val="en-US" w:eastAsia="zh-CN"/>
+              </w:rPr>
+            </w:pPr>
+            <w:r>
+              <w:rPr>
+                <w:rFonts w:hint="eastAsia"/>
+                <w:vertAlign w:val="baseline"/>
+                <w:lang w:val="en-US" w:eastAsia="zh-CN"/>
+              </w:rPr>
+              <w:t>Title</w:t>
+            </w:r>
+          </w:p>
+        </w:tc>
+        <w:tc>
+          <w:tcPr>
+            <w:tcW w:w="7482" w:type="dxa"/>
+          </w:tcPr>
+          <w:p>
+            <w:pPr>
+              <w:rPr>
+                <w:rFonts w:hint="default"/>
+                <w:vertAlign w:val="baseline"/>
+                <w:lang w:val="en-US" w:eastAsia="zh-CN"/>
+              </w:rPr>
+            </w:pPr>
+            <w:r>
+              <w:rPr>
+                <w:rFonts w:hint="eastAsia"/>
+                <w:vertAlign w:val="baseline"/>
+                <w:lang w:val="en-US" w:eastAsia="zh-CN"/>
+              </w:rPr>
+              <w:t>Calendar change month</w:t>
+            </w:r>
+          </w:p>
+        </w:tc>
+      </w:tr>
+      <w:tr>
+        <w:tblPrEx>
+          <w:tblBorders>
+            <w:top w:val="single" w:color="auto" w:sz="4" w:space="0"/>
+            <w:left w:val="single" w:color="auto" w:sz="4" w:space="0"/>
+            <w:bottom w:val="single" w:color="auto" w:sz="4" w:space="0"/>
+            <w:right w:val="single" w:color="auto" w:sz="4" w:space="0"/>
+            <w:insideH w:val="single" w:color="auto" w:sz="4" w:space="0"/>
+            <w:insideV w:val="single" w:color="auto" w:sz="4" w:space="0"/>
+          </w:tblBorders>
+          <w:tblLayout w:type="fixed"/>
+          <w:tblCellMar>
+            <w:top w:w="0" w:type="dxa"/>
+            <w:left w:w="108" w:type="dxa"/>
+            <w:bottom w:w="0" w:type="dxa"/>
+            <w:right w:w="108" w:type="dxa"/>
+          </w:tblCellMar>
+        </w:tblPrEx>
+        <w:tc>
+          <w:tcPr>
+            <w:tcW w:w="1040" w:type="dxa"/>
+          </w:tcPr>
+          <w:p>
+            <w:pPr>
+              <w:rPr>
+                <w:rFonts w:hint="default"/>
+                <w:vertAlign w:val="baseline"/>
+                <w:lang w:val="en-US" w:eastAsia="zh-CN"/>
+              </w:rPr>
+            </w:pPr>
+            <w:r>
+              <w:rPr>
+                <w:rFonts w:hint="eastAsia"/>
+                <w:vertAlign w:val="baseline"/>
+                <w:lang w:val="en-US" w:eastAsia="zh-CN"/>
+              </w:rPr>
+              <w:t>Type</w:t>
+            </w:r>
+          </w:p>
+        </w:tc>
+        <w:tc>
+          <w:tcPr>
+            <w:tcW w:w="7482" w:type="dxa"/>
+          </w:tcPr>
+          <w:p>
+            <w:pPr>
+              <w:rPr>
+                <w:rFonts w:hint="default"/>
+                <w:vertAlign w:val="baseline"/>
+                <w:lang w:val="en-US" w:eastAsia="zh-CN"/>
+              </w:rPr>
+            </w:pPr>
+            <w:r>
+              <w:rPr>
+                <w:rFonts w:hint="eastAsia"/>
+                <w:vertAlign w:val="baseline"/>
+                <w:lang w:val="en-US" w:eastAsia="zh-CN"/>
+              </w:rPr>
+              <w:t>Layout - Frontent - Backend</w:t>
+            </w:r>
+          </w:p>
+        </w:tc>
+      </w:tr>
+      <w:tr>
+        <w:tblPrEx>
+          <w:tblBorders>
+            <w:top w:val="single" w:color="auto" w:sz="4" w:space="0"/>
+            <w:left w:val="single" w:color="auto" w:sz="4" w:space="0"/>
+            <w:bottom w:val="single" w:color="auto" w:sz="4" w:space="0"/>
+            <w:right w:val="single" w:color="auto" w:sz="4" w:space="0"/>
+            <w:insideH w:val="single" w:color="auto" w:sz="4" w:space="0"/>
+            <w:insideV w:val="single" w:color="auto" w:sz="4" w:space="0"/>
+          </w:tblBorders>
+          <w:tblLayout w:type="fixed"/>
+          <w:tblCellMar>
+            <w:top w:w="0" w:type="dxa"/>
+            <w:left w:w="108" w:type="dxa"/>
+            <w:bottom w:w="0" w:type="dxa"/>
+            <w:right w:w="108" w:type="dxa"/>
+          </w:tblCellMar>
+        </w:tblPrEx>
+        <w:trPr>
+          <w:trHeight w:val="90" w:hRule="atLeast"/>
+        </w:trPr>
+        <w:tc>
+          <w:tcPr>
+            <w:tcW w:w="1040" w:type="dxa"/>
+          </w:tcPr>
+          <w:p>
+            <w:pPr>
+              <w:rPr>
+                <w:rFonts w:hint="default"/>
+                <w:vertAlign w:val="baseline"/>
+                <w:lang w:val="en-US" w:eastAsia="zh-CN"/>
+              </w:rPr>
+            </w:pPr>
+            <w:r>
+              <w:rPr>
+                <w:rFonts w:hint="eastAsia"/>
+                <w:vertAlign w:val="baseline"/>
+                <w:lang w:val="en-US" w:eastAsia="zh-CN"/>
+              </w:rPr>
+              <w:t>Desc</w:t>
+            </w:r>
+          </w:p>
+        </w:tc>
+        <w:tc>
+          <w:tcPr>
+            <w:tcW w:w="7482" w:type="dxa"/>
+          </w:tcPr>
+          <w:p>
+            <w:pPr>
+              <w:rPr>
+                <w:rFonts w:hint="default"/>
+                <w:vertAlign w:val="baseline"/>
+                <w:lang w:val="en-US" w:eastAsia="zh-CN"/>
+              </w:rPr>
+            </w:pPr>
+            <w:r>
+              <w:rPr>
+                <w:rFonts w:hint="eastAsia"/>
+                <w:vertAlign w:val="baseline"/>
+                <w:lang w:val="en-US" w:eastAsia="zh-CN"/>
+              </w:rPr>
+              <w:t>User is able to change month by clicking on &lt; &gt;</w:t>
+            </w:r>
           </w:p>
         </w:tc>
       </w:tr>

</xml_diff>

<commit_message>
#0017 Calendar change month
</commit_message>
<xml_diff>
--- a/plans.docx
+++ b/plans.docx
@@ -1165,6 +1165,14 @@
       </w:tr>
       <w:tr>
         <w:tblPrEx>
+          <w:tblBorders>
+            <w:top w:val="single" w:color="auto" w:sz="4" w:space="0"/>
+            <w:left w:val="single" w:color="auto" w:sz="4" w:space="0"/>
+            <w:bottom w:val="single" w:color="auto" w:sz="4" w:space="0"/>
+            <w:right w:val="single" w:color="auto" w:sz="4" w:space="0"/>
+            <w:insideH w:val="single" w:color="auto" w:sz="4" w:space="0"/>
+            <w:insideV w:val="single" w:color="auto" w:sz="4" w:space="0"/>
+          </w:tblBorders>
           <w:tblLayout w:type="fixed"/>
           <w:tblCellMar>
             <w:top w:w="0" w:type="dxa"/>
@@ -1409,6 +1417,14 @@
       </w:tr>
       <w:tr>
         <w:tblPrEx>
+          <w:tblBorders>
+            <w:top w:val="single" w:color="auto" w:sz="4" w:space="0"/>
+            <w:left w:val="single" w:color="auto" w:sz="4" w:space="0"/>
+            <w:bottom w:val="single" w:color="auto" w:sz="4" w:space="0"/>
+            <w:right w:val="single" w:color="auto" w:sz="4" w:space="0"/>
+            <w:insideH w:val="single" w:color="auto" w:sz="4" w:space="0"/>
+            <w:insideV w:val="single" w:color="auto" w:sz="4" w:space="0"/>
+          </w:tblBorders>
           <w:tblLayout w:type="fixed"/>
           <w:tblCellMar>
             <w:top w:w="0" w:type="dxa"/>
@@ -2722,6 +2738,14 @@
       </w:tr>
       <w:tr>
         <w:tblPrEx>
+          <w:tblBorders>
+            <w:top w:val="single" w:color="auto" w:sz="4" w:space="0"/>
+            <w:left w:val="single" w:color="auto" w:sz="4" w:space="0"/>
+            <w:bottom w:val="single" w:color="auto" w:sz="4" w:space="0"/>
+            <w:right w:val="single" w:color="auto" w:sz="4" w:space="0"/>
+            <w:insideH w:val="single" w:color="auto" w:sz="4" w:space="0"/>
+            <w:insideV w:val="single" w:color="auto" w:sz="4" w:space="0"/>
+          </w:tblBorders>
           <w:tblLayout w:type="fixed"/>
           <w:tblCellMar>
             <w:top w:w="0" w:type="dxa"/>
@@ -3045,12 +3069,6 @@
             <w:insideV w:val="single" w:color="auto" w:sz="4" w:space="0"/>
           </w:tblBorders>
           <w:tblLayout w:type="fixed"/>
-          <w:tblCellMar>
-            <w:top w:w="0" w:type="dxa"/>
-            <w:left w:w="108" w:type="dxa"/>
-            <w:bottom w:w="0" w:type="dxa"/>
-            <w:right w:w="108" w:type="dxa"/>
-          </w:tblCellMar>
         </w:tblPrEx>
         <w:tc>
           <w:tcPr>
@@ -4617,8 +4635,6 @@
               </w:rPr>
               <w:t>Completed, September 4, 2019</w:t>
             </w:r>
-            <w:bookmarkStart w:id="0" w:name="_GoBack"/>
-            <w:bookmarkEnd w:id="0"/>
           </w:p>
         </w:tc>
       </w:tr>
@@ -4935,7 +4951,7 @@
           <w:rFonts w:hint="eastAsia"/>
           <w:lang w:val="en-US" w:eastAsia="zh-CN"/>
         </w:rPr>
-        <w:t>#0017 Calendar change month</w:t>
+        <w:t>#0017 =====</w:t>
       </w:r>
     </w:p>
     <w:tbl>
@@ -5213,8 +5229,10 @@
                 <w:vertAlign w:val="baseline"/>
                 <w:lang w:val="en-US" w:eastAsia="zh-CN"/>
               </w:rPr>
-              <w:t>Pending</w:t>
-            </w:r>
+              <w:t>Completed, September 5, 2019</w:t>
+            </w:r>
+            <w:bookmarkStart w:id="0" w:name="_GoBack"/>
+            <w:bookmarkEnd w:id="0"/>
           </w:p>
         </w:tc>
       </w:tr>

</xml_diff>